<commit_message>
Changed the salary histogram (Removed salaries with zero value in graph) and removed the scatter plot of ssc_p,hsc_p vs salary in notebook as well as report
</commit_message>
<xml_diff>
--- a/Project_Details.docx
+++ b/Project_Details.docx
@@ -25,11 +25,9 @@
       <w:r>
         <w:t xml:space="preserve">This is my first project in the field of Data Science. I want to learn and apply my learnings on real life datasets. I am starting my data analysis with the help of Python. Python has extensive libraries for data </w:t>
       </w:r>
-      <w:proofErr w:type="gramStart"/>
-      <w:r>
-        <w:t>analysis</w:t>
-      </w:r>
-      <w:proofErr w:type="gramEnd"/>
+      <w:r>
+        <w:t>analysis,</w:t>
+      </w:r>
       <w:r>
         <w:t xml:space="preserve"> and which will make my analysis presentable.  I have used the dataset available on </w:t>
       </w:r>
@@ -79,11 +77,9 @@
       <w:r>
         <w:t xml:space="preserve">The objective of this project is to determine and </w:t>
       </w:r>
-      <w:proofErr w:type="spellStart"/>
-      <w:r>
-        <w:t>analyse</w:t>
-      </w:r>
-      <w:proofErr w:type="spellEnd"/>
+      <w:r>
+        <w:t>analyze</w:t>
+      </w:r>
       <w:r>
         <w:t xml:space="preserve"> the </w:t>
       </w:r>
@@ -97,11 +93,9 @@
       <w:r>
         <w:t xml:space="preserve"> influencing college placements. The project will present relevant statistics and graphs which will be sufficient to draw out comprehensible conclusions for </w:t>
       </w:r>
-      <w:proofErr w:type="gramStart"/>
-      <w:r>
-        <w:t>this datasets</w:t>
-      </w:r>
-      <w:proofErr w:type="gramEnd"/>
+      <w:r>
+        <w:t>this dataset</w:t>
+      </w:r>
       <w:r>
         <w:t>. I also aim to answer these questions based on my analysis of the data.</w:t>
       </w:r>
@@ -126,11 +120,9 @@
           <w:numId w:val="2"/>
         </w:numPr>
       </w:pPr>
-      <w:proofErr w:type="gramStart"/>
-      <w:r>
-        <w:t>Does</w:t>
-      </w:r>
-      <w:proofErr w:type="gramEnd"/>
+      <w:r>
+        <w:t>Do</w:t>
+      </w:r>
       <w:r>
         <w:t xml:space="preserve"> percentage matters for one to get placed?</w:t>
       </w:r>
@@ -394,14 +386,12 @@
             <w:pPr>
               <w:pStyle w:val="TableStyle1"/>
             </w:pPr>
-            <w:proofErr w:type="spellStart"/>
             <w:r>
               <w:rPr>
                 <w:rFonts w:eastAsia="Arial Unicode MS" w:cs="Arial Unicode MS"/>
               </w:rPr>
               <w:t>sl_no</w:t>
             </w:r>
-            <w:proofErr w:type="spellEnd"/>
           </w:p>
         </w:tc>
         <w:tc>
@@ -553,49 +543,7 @@
               <w:rPr>
                 <w:rFonts w:eastAsia="Arial Unicode MS" w:cs="Arial Unicode MS"/>
               </w:rPr>
-              <w:t>Gender - Male=</w:t>
-            </w:r>
-            <w:r>
-              <w:rPr>
-                <w:rFonts w:eastAsia="Arial Unicode MS" w:cs="Arial Unicode MS"/>
-              </w:rPr>
-              <w:t>‘</w:t>
-            </w:r>
-            <w:r>
-              <w:rPr>
-                <w:rFonts w:eastAsia="Arial Unicode MS" w:cs="Arial Unicode MS"/>
-              </w:rPr>
-              <w:t>M</w:t>
-            </w:r>
-            <w:r>
-              <w:rPr>
-                <w:rFonts w:eastAsia="Arial Unicode MS" w:cs="Arial Unicode MS"/>
-              </w:rPr>
-              <w:t>’</w:t>
-            </w:r>
-            <w:r>
-              <w:rPr>
-                <w:rFonts w:eastAsia="Arial Unicode MS" w:cs="Arial Unicode MS"/>
-              </w:rPr>
-              <w:t>, Female=</w:t>
-            </w:r>
-            <w:r>
-              <w:rPr>
-                <w:rFonts w:eastAsia="Arial Unicode MS" w:cs="Arial Unicode MS"/>
-              </w:rPr>
-              <w:t>‘</w:t>
-            </w:r>
-            <w:r>
-              <w:rPr>
-                <w:rFonts w:eastAsia="Arial Unicode MS" w:cs="Arial Unicode MS"/>
-              </w:rPr>
-              <w:t>F</w:t>
-            </w:r>
-            <w:r>
-              <w:rPr>
-                <w:rFonts w:eastAsia="Arial Unicode MS" w:cs="Arial Unicode MS"/>
-              </w:rPr>
-              <w:t>’</w:t>
+              <w:t>Gender - Male=‘M’, Female=‘F’</w:t>
             </w:r>
           </w:p>
         </w:tc>
@@ -723,14 +671,12 @@
             <w:pPr>
               <w:pStyle w:val="TableStyle1"/>
             </w:pPr>
-            <w:proofErr w:type="spellStart"/>
             <w:r>
               <w:rPr>
                 <w:rFonts w:eastAsia="Arial Unicode MS" w:cs="Arial Unicode MS"/>
               </w:rPr>
               <w:t>ssc_b</w:t>
             </w:r>
-            <w:proofErr w:type="spellEnd"/>
           </w:p>
         </w:tc>
         <w:tc>
@@ -820,14 +766,12 @@
             <w:pPr>
               <w:pStyle w:val="TableStyle1"/>
             </w:pPr>
-            <w:proofErr w:type="spellStart"/>
             <w:r>
               <w:rPr>
                 <w:rFonts w:eastAsia="Arial Unicode MS" w:cs="Arial Unicode MS"/>
               </w:rPr>
               <w:t>hsc_p</w:t>
             </w:r>
-            <w:proofErr w:type="spellEnd"/>
           </w:p>
         </w:tc>
         <w:tc>
@@ -917,14 +861,12 @@
             <w:pPr>
               <w:pStyle w:val="TableStyle1"/>
             </w:pPr>
-            <w:proofErr w:type="spellStart"/>
             <w:r>
               <w:rPr>
                 <w:rFonts w:eastAsia="Arial Unicode MS" w:cs="Arial Unicode MS"/>
               </w:rPr>
               <w:t>hsc_b</w:t>
             </w:r>
-            <w:proofErr w:type="spellEnd"/>
           </w:p>
         </w:tc>
         <w:tc>
@@ -1014,14 +956,12 @@
             <w:pPr>
               <w:pStyle w:val="TableStyle1"/>
             </w:pPr>
-            <w:proofErr w:type="spellStart"/>
             <w:r>
               <w:rPr>
                 <w:rFonts w:eastAsia="Arial Unicode MS" w:cs="Arial Unicode MS"/>
               </w:rPr>
               <w:t>hsc_s</w:t>
             </w:r>
-            <w:proofErr w:type="spellEnd"/>
           </w:p>
         </w:tc>
         <w:tc>
@@ -1111,14 +1051,12 @@
             <w:pPr>
               <w:pStyle w:val="TableStyle1"/>
             </w:pPr>
-            <w:proofErr w:type="spellStart"/>
             <w:r>
               <w:rPr>
                 <w:rFonts w:eastAsia="Arial Unicode MS" w:cs="Arial Unicode MS"/>
               </w:rPr>
               <w:t>degree_p</w:t>
             </w:r>
-            <w:proofErr w:type="spellEnd"/>
           </w:p>
         </w:tc>
         <w:tc>
@@ -1208,14 +1146,12 @@
             <w:pPr>
               <w:pStyle w:val="TableStyle1"/>
             </w:pPr>
-            <w:proofErr w:type="spellStart"/>
             <w:r>
               <w:rPr>
                 <w:rFonts w:eastAsia="Arial Unicode MS" w:cs="Arial Unicode MS"/>
               </w:rPr>
               <w:t>degree_t</w:t>
             </w:r>
-            <w:proofErr w:type="spellEnd"/>
           </w:p>
         </w:tc>
         <w:tc>
@@ -1272,13 +1208,7 @@
               <w:rPr>
                 <w:rFonts w:eastAsia="Arial Unicode MS" w:cs="Arial Unicode MS"/>
               </w:rPr>
-              <w:t xml:space="preserve">Under Graduation(Degree type)- Field of degree </w:t>
-            </w:r>
-            <w:r>
-              <w:rPr>
-                <w:rFonts w:eastAsia="Arial Unicode MS" w:cs="Arial Unicode MS"/>
-              </w:rPr>
-              <w:t>education</w:t>
+              <w:t>Under Graduation(Degree type)- Field of degree education</w:t>
             </w:r>
           </w:p>
         </w:tc>
@@ -1311,14 +1241,12 @@
             <w:pPr>
               <w:pStyle w:val="TableStyle1"/>
             </w:pPr>
-            <w:proofErr w:type="spellStart"/>
             <w:r>
               <w:rPr>
                 <w:rFonts w:eastAsia="Arial Unicode MS" w:cs="Arial Unicode MS"/>
               </w:rPr>
               <w:t>workex</w:t>
             </w:r>
-            <w:proofErr w:type="spellEnd"/>
           </w:p>
         </w:tc>
         <w:tc>
@@ -1408,14 +1336,12 @@
             <w:pPr>
               <w:pStyle w:val="TableStyle1"/>
             </w:pPr>
-            <w:proofErr w:type="spellStart"/>
             <w:r>
               <w:rPr>
                 <w:rFonts w:eastAsia="Arial Unicode MS" w:cs="Arial Unicode MS"/>
               </w:rPr>
               <w:t>etest_p</w:t>
             </w:r>
-            <w:proofErr w:type="spellEnd"/>
           </w:p>
         </w:tc>
         <w:tc>
@@ -1600,14 +1526,12 @@
             <w:pPr>
               <w:pStyle w:val="TableStyle1"/>
             </w:pPr>
-            <w:proofErr w:type="spellStart"/>
             <w:r>
               <w:rPr>
                 <w:rFonts w:eastAsia="Arial Unicode MS" w:cs="Arial Unicode MS"/>
               </w:rPr>
               <w:t>mba_p</w:t>
             </w:r>
-            <w:proofErr w:type="spellEnd"/>
           </w:p>
         </w:tc>
         <w:tc>
@@ -1923,7 +1847,7 @@
           <w:i w:val="0"/>
           <w:iCs w:val="0"/>
         </w:rPr>
-        <w:t>I also used box plot to identify any outliers using the IQR (</w:t>
+        <w:t xml:space="preserve">I also used box plot to identify any outliers using the IQR (Interquartile range) method on the ‘salary’ column. The data was so well collected that I only found one outlier. Dropping the row was the best choice because such high salary as </w:t>
       </w:r>
       <w:r>
         <w:rPr>
@@ -1931,23 +1855,8 @@
           <w:i w:val="0"/>
           <w:iCs w:val="0"/>
         </w:rPr>
-        <w:t xml:space="preserve">Interquartile range) method on the ‘salary’ column. The data was so well collected that I only found one outlier. Dropping the row was the best choice because such high salary as </w:t>
-      </w:r>
-      <w:r>
-        <w:rPr>
-          <w:rStyle w:val="Italic"/>
-          <w:i w:val="0"/>
-          <w:iCs w:val="0"/>
-        </w:rPr>
-        <w:t xml:space="preserve">compared to other students cannot </w:t>
-      </w:r>
-      <w:r>
-        <w:rPr>
-          <w:rStyle w:val="Italic"/>
-          <w:i w:val="0"/>
-          <w:iCs w:val="0"/>
-        </w:rPr>
-        <w:t xml:space="preserve">be accounted to academic factors. It is a </w:t>
+        <w:lastRenderedPageBreak/>
+        <w:t xml:space="preserve">compared to other students cannot be accounted to academic factors. It is a </w:t>
       </w:r>
       <w:r>
         <w:rPr>
@@ -1959,15 +1868,15 @@
         <mc:AlternateContent>
           <mc:Choice Requires="wpg">
             <w:drawing>
-              <wp:anchor distT="152400" distB="152400" distL="152400" distR="152400" simplePos="0" relativeHeight="251659264" behindDoc="0" locked="0" layoutInCell="1" allowOverlap="1" wp14:anchorId="08779338" wp14:editId="2A76B3FA">
+              <wp:anchor distT="152400" distB="152400" distL="152400" distR="152400" simplePos="0" relativeHeight="251659264" behindDoc="0" locked="0" layoutInCell="1" allowOverlap="1" wp14:anchorId="08779338" wp14:editId="312DD7EC">
                 <wp:simplePos x="0" y="0"/>
                 <wp:positionH relativeFrom="margin">
-                  <wp:posOffset>2870200</wp:posOffset>
+                  <wp:posOffset>2869565</wp:posOffset>
                 </wp:positionH>
                 <wp:positionV relativeFrom="line">
                   <wp:posOffset>360680</wp:posOffset>
                 </wp:positionV>
-                <wp:extent cx="2768600" cy="2506345"/>
+                <wp:extent cx="2768600" cy="2400300"/>
                 <wp:effectExtent l="0" t="0" r="0" b="0"/>
                 <wp:wrapThrough wrapText="bothSides" distL="152400" distR="152400">
                   <wp:wrapPolygon edited="1">
@@ -1987,7 +1896,7 @@
                       <wpg:grpSpPr>
                         <a:xfrm>
                           <a:off x="0" y="0"/>
-                          <a:ext cx="2768600" cy="2506345"/>
+                          <a:ext cx="2768600" cy="2400300"/>
                           <a:chOff x="0" y="0"/>
                           <a:chExt cx="3041588" cy="2582731"/>
                         </a:xfrm>
@@ -2071,7 +1980,7 @@
           </mc:Choice>
           <mc:Fallback>
             <w:pict>
-              <v:group w14:anchorId="08779338" id="officeArt object" o:spid="_x0000_s1026" alt="Group" style="position:absolute;left:0;text-align:left;margin-left:226pt;margin-top:28.4pt;width:218pt;height:197.35pt;z-index:251659264;mso-wrap-distance-left:12pt;mso-wrap-distance-top:12pt;mso-wrap-distance-right:12pt;mso-wrap-distance-bottom:12pt;mso-position-horizontal-relative:margin;mso-position-vertical-relative:line;mso-width-relative:margin;mso-height-relative:margin" coordsize="30415,25827" wrapcoords="0 0 21600 0 21600 21600 0 21600 0 0" o:gfxdata="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">
+              <v:group w14:anchorId="08779338" id="_x0000_s1026" alt="Group" style="position:absolute;left:0;text-align:left;margin-left:225.95pt;margin-top:28.4pt;width:218pt;height:189pt;z-index:251659264;mso-wrap-distance-left:12pt;mso-wrap-distance-top:12pt;mso-wrap-distance-right:12pt;mso-wrap-distance-bottom:12pt;mso-position-horizontal-relative:margin;mso-position-vertical-relative:line;mso-width-relative:margin;mso-height-relative:margin" coordsize="30415,25827" wrapcoords="0 0 21600 0 21600 21600 0 21600 0 0" o:gfxdata="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">
                 <v:shapetype id="_x0000_t75" coordsize="21600,21600" o:spt="75" o:preferrelative="t" path="m@4@5l@4@11@9@11@9@5xe" filled="f" stroked="f">
                   <v:stroke joinstyle="miter"/>
                   <v:formulas>
@@ -2127,7 +2036,7 @@
         <mc:AlternateContent>
           <mc:Choice Requires="wpg">
             <w:drawing>
-              <wp:anchor distT="152400" distB="152400" distL="152400" distR="152400" simplePos="0" relativeHeight="251660288" behindDoc="0" locked="0" layoutInCell="1" allowOverlap="1" wp14:anchorId="1290F430" wp14:editId="3F012E72">
+              <wp:anchor distT="152400" distB="152400" distL="152400" distR="152400" simplePos="0" relativeHeight="251660288" behindDoc="0" locked="0" layoutInCell="1" allowOverlap="1" wp14:anchorId="1290F430" wp14:editId="2BC68010">
                 <wp:simplePos x="0" y="0"/>
                 <wp:positionH relativeFrom="margin">
                   <wp:posOffset>-38100</wp:posOffset>
@@ -2135,7 +2044,7 @@
                 <wp:positionV relativeFrom="line">
                   <wp:posOffset>360680</wp:posOffset>
                 </wp:positionV>
-                <wp:extent cx="2901315" cy="2506345"/>
+                <wp:extent cx="2908300" cy="2400300"/>
                 <wp:effectExtent l="0" t="0" r="0" b="0"/>
                 <wp:wrapThrough wrapText="bothSides" distL="152400" distR="152400">
                   <wp:wrapPolygon edited="1">
@@ -2155,7 +2064,7 @@
                       <wpg:grpSpPr>
                         <a:xfrm>
                           <a:off x="0" y="0"/>
-                          <a:ext cx="2901315" cy="2506345"/>
+                          <a:ext cx="2908300" cy="2400300"/>
                           <a:chOff x="0" y="0"/>
                           <a:chExt cx="3041588" cy="2582731"/>
                         </a:xfrm>
@@ -2239,7 +2148,7 @@
           </mc:Choice>
           <mc:Fallback>
             <w:pict>
-              <v:group w14:anchorId="1290F430" id="_x0000_s1029" alt="Group" style="position:absolute;left:0;text-align:left;margin-left:-3pt;margin-top:28.4pt;width:228.45pt;height:197.35pt;z-index:251660288;mso-wrap-distance-left:12pt;mso-wrap-distance-top:12pt;mso-wrap-distance-right:12pt;mso-wrap-distance-bottom:12pt;mso-position-horizontal-relative:margin;mso-position-vertical-relative:line;mso-width-relative:margin;mso-height-relative:margin" coordsize="30415,25827" wrapcoords="0 0 21600 0 21600 21600 0 21600 0 0" o:gfxdata="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">
+              <v:group w14:anchorId="1290F430" id="_x0000_s1029" alt="Group" style="position:absolute;left:0;text-align:left;margin-left:-3pt;margin-top:28.4pt;width:229pt;height:189pt;z-index:251660288;mso-wrap-distance-left:12pt;mso-wrap-distance-top:12pt;mso-wrap-distance-right:12pt;mso-wrap-distance-bottom:12pt;mso-position-horizontal-relative:margin;mso-position-vertical-relative:line;mso-width-relative:margin;mso-height-relative:margin" coordsize="30415,25827" wrapcoords="0 0 21600 0 21600 21600 0 21600 0 0" o:gfxdata="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">
                 <v:shape id="salary_outlier_before.png" o:spid="_x0000_s1030" type="#_x0000_t75" alt="salary_outlier_before.png" style="position:absolute;width:30415;height:21733;visibility:visible;mso-wrap-style:square" o:gfxdata="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" strokeweight="1pt">
                   <v:stroke miterlimit="4"/>
                   <v:imagedata r:id="rId11" o:title="salary_outlier_before"/>
@@ -2272,12 +2181,29 @@
           <w:i w:val="0"/>
           <w:iCs w:val="0"/>
         </w:rPr>
-        <w:t>result of personal hardwork and can impact the statistics of the data.</w:t>
+        <w:t xml:space="preserve">result of personal </w:t>
+      </w:r>
+      <w:r>
+        <w:rPr>
+          <w:rStyle w:val="Italic"/>
+          <w:i w:val="0"/>
+          <w:iCs w:val="0"/>
+        </w:rPr>
+        <w:t>hard work</w:t>
+      </w:r>
+      <w:r>
+        <w:rPr>
+          <w:rStyle w:val="Italic"/>
+          <w:i w:val="0"/>
+          <w:iCs w:val="0"/>
+        </w:rPr>
+        <w:t xml:space="preserve"> and can impact the statistics of the data.</w:t>
       </w:r>
     </w:p>
     <w:p>
       <w:pPr>
         <w:pStyle w:val="Heading"/>
+        <w:ind w:right="-52"/>
         <w:rPr>
           <w:rStyle w:val="Italic"/>
           <w:i w:val="0"/>
@@ -2295,8 +2221,8 @@
     </w:p>
     <w:tbl>
       <w:tblPr>
-        <w:tblW w:w="9013" w:type="dxa"/>
-        <w:tblInd w:w="108" w:type="dxa"/>
+        <w:tblW w:w="8971" w:type="dxa"/>
+        <w:tblInd w:w="-3" w:type="dxa"/>
         <w:tblBorders>
           <w:top w:val="single" w:sz="2" w:space="0" w:color="000000"/>
           <w:left w:val="single" w:sz="2" w:space="0" w:color="000000"/>
@@ -2310,22 +2236,22 @@
         <w:tblLook w:val="04A0" w:firstRow="1" w:lastRow="0" w:firstColumn="1" w:lastColumn="0" w:noHBand="0" w:noVBand="1"/>
       </w:tblPr>
       <w:tblGrid>
-        <w:gridCol w:w="1287"/>
-        <w:gridCol w:w="1287"/>
-        <w:gridCol w:w="1287"/>
-        <w:gridCol w:w="1288"/>
-        <w:gridCol w:w="1288"/>
-        <w:gridCol w:w="1288"/>
-        <w:gridCol w:w="1288"/>
+        <w:gridCol w:w="1281"/>
+        <w:gridCol w:w="1281"/>
+        <w:gridCol w:w="1281"/>
+        <w:gridCol w:w="1282"/>
+        <w:gridCol w:w="1282"/>
+        <w:gridCol w:w="1282"/>
+        <w:gridCol w:w="1282"/>
       </w:tblGrid>
       <w:tr>
         <w:trPr>
-          <w:trHeight w:val="245"/>
+          <w:trHeight w:val="219"/>
           <w:tblHeader/>
         </w:trPr>
         <w:tc>
           <w:tcPr>
-            <w:tcW w:w="1287" w:type="dxa"/>
+            <w:tcW w:w="1281" w:type="dxa"/>
             <w:tcBorders>
               <w:top w:val="single" w:sz="2" w:space="0" w:color="000000"/>
               <w:left w:val="single" w:sz="2" w:space="0" w:color="000000"/>
@@ -2344,7 +2270,7 @@
         </w:tc>
         <w:tc>
           <w:tcPr>
-            <w:tcW w:w="1287" w:type="dxa"/>
+            <w:tcW w:w="1281" w:type="dxa"/>
             <w:tcBorders>
               <w:top w:val="single" w:sz="2" w:space="0" w:color="000000"/>
               <w:left w:val="single" w:sz="2" w:space="0" w:color="000000"/>
@@ -2374,7 +2300,7 @@
         </w:tc>
         <w:tc>
           <w:tcPr>
-            <w:tcW w:w="1287" w:type="dxa"/>
+            <w:tcW w:w="1281" w:type="dxa"/>
             <w:tcBorders>
               <w:top w:val="single" w:sz="2" w:space="0" w:color="000000"/>
               <w:left w:val="single" w:sz="2" w:space="0" w:color="000000"/>
@@ -2394,19 +2320,17 @@
             <w:pPr>
               <w:pStyle w:val="TableStyle1"/>
             </w:pPr>
-            <w:proofErr w:type="spellStart"/>
             <w:r>
               <w:rPr>
                 <w:rFonts w:eastAsia="Arial Unicode MS" w:cs="Arial Unicode MS"/>
               </w:rPr>
               <w:t>hsc_p</w:t>
             </w:r>
-            <w:proofErr w:type="spellEnd"/>
-          </w:p>
-        </w:tc>
-        <w:tc>
-          <w:tcPr>
-            <w:tcW w:w="1287" w:type="dxa"/>
+          </w:p>
+        </w:tc>
+        <w:tc>
+          <w:tcPr>
+            <w:tcW w:w="1282" w:type="dxa"/>
             <w:tcBorders>
               <w:top w:val="single" w:sz="2" w:space="0" w:color="000000"/>
               <w:left w:val="single" w:sz="2" w:space="0" w:color="000000"/>
@@ -2426,19 +2350,17 @@
             <w:pPr>
               <w:pStyle w:val="TableStyle1"/>
             </w:pPr>
-            <w:proofErr w:type="spellStart"/>
             <w:r>
               <w:rPr>
                 <w:rFonts w:eastAsia="Arial Unicode MS" w:cs="Arial Unicode MS"/>
               </w:rPr>
               <w:t>degree_p</w:t>
             </w:r>
-            <w:proofErr w:type="spellEnd"/>
-          </w:p>
-        </w:tc>
-        <w:tc>
-          <w:tcPr>
-            <w:tcW w:w="1287" w:type="dxa"/>
+          </w:p>
+        </w:tc>
+        <w:tc>
+          <w:tcPr>
+            <w:tcW w:w="1282" w:type="dxa"/>
             <w:tcBorders>
               <w:top w:val="single" w:sz="2" w:space="0" w:color="000000"/>
               <w:left w:val="single" w:sz="2" w:space="0" w:color="000000"/>
@@ -2458,19 +2380,17 @@
             <w:pPr>
               <w:pStyle w:val="TableStyle1"/>
             </w:pPr>
-            <w:proofErr w:type="spellStart"/>
             <w:r>
               <w:rPr>
                 <w:rFonts w:eastAsia="Arial Unicode MS" w:cs="Arial Unicode MS"/>
               </w:rPr>
               <w:t>etest_p</w:t>
             </w:r>
-            <w:proofErr w:type="spellEnd"/>
-          </w:p>
-        </w:tc>
-        <w:tc>
-          <w:tcPr>
-            <w:tcW w:w="1287" w:type="dxa"/>
+          </w:p>
+        </w:tc>
+        <w:tc>
+          <w:tcPr>
+            <w:tcW w:w="1282" w:type="dxa"/>
             <w:tcBorders>
               <w:top w:val="single" w:sz="2" w:space="0" w:color="000000"/>
               <w:left w:val="single" w:sz="2" w:space="0" w:color="000000"/>
@@ -2490,19 +2410,17 @@
             <w:pPr>
               <w:pStyle w:val="TableStyle1"/>
             </w:pPr>
-            <w:proofErr w:type="spellStart"/>
             <w:r>
               <w:rPr>
                 <w:rFonts w:eastAsia="Arial Unicode MS" w:cs="Arial Unicode MS"/>
               </w:rPr>
               <w:t>mba_p</w:t>
             </w:r>
-            <w:proofErr w:type="spellEnd"/>
-          </w:p>
-        </w:tc>
-        <w:tc>
-          <w:tcPr>
-            <w:tcW w:w="1287" w:type="dxa"/>
+          </w:p>
+        </w:tc>
+        <w:tc>
+          <w:tcPr>
+            <w:tcW w:w="1282" w:type="dxa"/>
             <w:tcBorders>
               <w:top w:val="single" w:sz="2" w:space="0" w:color="000000"/>
               <w:left w:val="single" w:sz="2" w:space="0" w:color="000000"/>
@@ -2536,11 +2454,11 @@
           <w:shd w:val="clear" w:color="auto" w:fill="auto"/>
         </w:tblPrEx>
         <w:trPr>
-          <w:trHeight w:val="245"/>
+          <w:trHeight w:val="219"/>
         </w:trPr>
         <w:tc>
           <w:tcPr>
-            <w:tcW w:w="1287" w:type="dxa"/>
+            <w:tcW w:w="1281" w:type="dxa"/>
             <w:tcBorders>
               <w:top w:val="single" w:sz="6" w:space="0" w:color="000000"/>
               <w:left w:val="single" w:sz="2" w:space="0" w:color="000000"/>
@@ -2569,7 +2487,7 @@
         </w:tc>
         <w:tc>
           <w:tcPr>
-            <w:tcW w:w="1287" w:type="dxa"/>
+            <w:tcW w:w="1281" w:type="dxa"/>
             <w:tcBorders>
               <w:top w:val="single" w:sz="6" w:space="0" w:color="000000"/>
               <w:left w:val="single" w:sz="6" w:space="0" w:color="000000"/>
@@ -2607,7 +2525,7 @@
         </w:tc>
         <w:tc>
           <w:tcPr>
-            <w:tcW w:w="1287" w:type="dxa"/>
+            <w:tcW w:w="1281" w:type="dxa"/>
             <w:tcBorders>
               <w:top w:val="single" w:sz="6" w:space="0" w:color="000000"/>
               <w:left w:val="single" w:sz="2" w:space="0" w:color="000000"/>
@@ -2645,7 +2563,7 @@
         </w:tc>
         <w:tc>
           <w:tcPr>
-            <w:tcW w:w="1287" w:type="dxa"/>
+            <w:tcW w:w="1282" w:type="dxa"/>
             <w:tcBorders>
               <w:top w:val="single" w:sz="6" w:space="0" w:color="000000"/>
               <w:left w:val="single" w:sz="2" w:space="0" w:color="000000"/>
@@ -2683,7 +2601,7 @@
         </w:tc>
         <w:tc>
           <w:tcPr>
-            <w:tcW w:w="1287" w:type="dxa"/>
+            <w:tcW w:w="1282" w:type="dxa"/>
             <w:tcBorders>
               <w:top w:val="single" w:sz="6" w:space="0" w:color="000000"/>
               <w:left w:val="single" w:sz="2" w:space="0" w:color="000000"/>
@@ -2721,7 +2639,7 @@
         </w:tc>
         <w:tc>
           <w:tcPr>
-            <w:tcW w:w="1287" w:type="dxa"/>
+            <w:tcW w:w="1282" w:type="dxa"/>
             <w:tcBorders>
               <w:top w:val="single" w:sz="6" w:space="0" w:color="000000"/>
               <w:left w:val="single" w:sz="2" w:space="0" w:color="000000"/>
@@ -2759,7 +2677,7 @@
         </w:tc>
         <w:tc>
           <w:tcPr>
-            <w:tcW w:w="1287" w:type="dxa"/>
+            <w:tcW w:w="1282" w:type="dxa"/>
             <w:tcBorders>
               <w:top w:val="single" w:sz="6" w:space="0" w:color="000000"/>
               <w:left w:val="single" w:sz="2" w:space="0" w:color="000000"/>
@@ -2801,11 +2719,11 @@
           <w:shd w:val="clear" w:color="auto" w:fill="auto"/>
         </w:tblPrEx>
         <w:trPr>
-          <w:trHeight w:val="241"/>
+          <w:trHeight w:val="215"/>
         </w:trPr>
         <w:tc>
           <w:tcPr>
-            <w:tcW w:w="1287" w:type="dxa"/>
+            <w:tcW w:w="1281" w:type="dxa"/>
             <w:tcBorders>
               <w:top w:val="single" w:sz="2" w:space="0" w:color="000000"/>
               <w:left w:val="single" w:sz="2" w:space="0" w:color="000000"/>
@@ -2834,7 +2752,7 @@
         </w:tc>
         <w:tc>
           <w:tcPr>
-            <w:tcW w:w="1287" w:type="dxa"/>
+            <w:tcW w:w="1281" w:type="dxa"/>
             <w:tcBorders>
               <w:top w:val="single" w:sz="2" w:space="0" w:color="000000"/>
               <w:left w:val="single" w:sz="6" w:space="0" w:color="000000"/>
@@ -2872,7 +2790,7 @@
         </w:tc>
         <w:tc>
           <w:tcPr>
-            <w:tcW w:w="1287" w:type="dxa"/>
+            <w:tcW w:w="1281" w:type="dxa"/>
             <w:tcBorders>
               <w:top w:val="single" w:sz="2" w:space="0" w:color="000000"/>
               <w:left w:val="single" w:sz="2" w:space="0" w:color="000000"/>
@@ -2910,7 +2828,7 @@
         </w:tc>
         <w:tc>
           <w:tcPr>
-            <w:tcW w:w="1287" w:type="dxa"/>
+            <w:tcW w:w="1282" w:type="dxa"/>
             <w:tcBorders>
               <w:top w:val="single" w:sz="2" w:space="0" w:color="000000"/>
               <w:left w:val="single" w:sz="2" w:space="0" w:color="000000"/>
@@ -2948,7 +2866,7 @@
         </w:tc>
         <w:tc>
           <w:tcPr>
-            <w:tcW w:w="1287" w:type="dxa"/>
+            <w:tcW w:w="1282" w:type="dxa"/>
             <w:tcBorders>
               <w:top w:val="single" w:sz="2" w:space="0" w:color="000000"/>
               <w:left w:val="single" w:sz="2" w:space="0" w:color="000000"/>
@@ -2986,7 +2904,7 @@
         </w:tc>
         <w:tc>
           <w:tcPr>
-            <w:tcW w:w="1287" w:type="dxa"/>
+            <w:tcW w:w="1282" w:type="dxa"/>
             <w:tcBorders>
               <w:top w:val="single" w:sz="2" w:space="0" w:color="000000"/>
               <w:left w:val="single" w:sz="2" w:space="0" w:color="000000"/>
@@ -3024,7 +2942,7 @@
         </w:tc>
         <w:tc>
           <w:tcPr>
-            <w:tcW w:w="1287" w:type="dxa"/>
+            <w:tcW w:w="1282" w:type="dxa"/>
             <w:tcBorders>
               <w:top w:val="single" w:sz="2" w:space="0" w:color="000000"/>
               <w:left w:val="single" w:sz="2" w:space="0" w:color="000000"/>
@@ -3066,11 +2984,11 @@
           <w:shd w:val="clear" w:color="auto" w:fill="auto"/>
         </w:tblPrEx>
         <w:trPr>
-          <w:trHeight w:val="241"/>
+          <w:trHeight w:val="215"/>
         </w:trPr>
         <w:tc>
           <w:tcPr>
-            <w:tcW w:w="1287" w:type="dxa"/>
+            <w:tcW w:w="1281" w:type="dxa"/>
             <w:tcBorders>
               <w:top w:val="single" w:sz="2" w:space="0" w:color="000000"/>
               <w:left w:val="single" w:sz="2" w:space="0" w:color="000000"/>
@@ -3099,7 +3017,7 @@
         </w:tc>
         <w:tc>
           <w:tcPr>
-            <w:tcW w:w="1287" w:type="dxa"/>
+            <w:tcW w:w="1281" w:type="dxa"/>
             <w:tcBorders>
               <w:top w:val="single" w:sz="2" w:space="0" w:color="000000"/>
               <w:left w:val="single" w:sz="6" w:space="0" w:color="000000"/>
@@ -3137,7 +3055,7 @@
         </w:tc>
         <w:tc>
           <w:tcPr>
-            <w:tcW w:w="1287" w:type="dxa"/>
+            <w:tcW w:w="1281" w:type="dxa"/>
             <w:tcBorders>
               <w:top w:val="single" w:sz="2" w:space="0" w:color="000000"/>
               <w:left w:val="single" w:sz="2" w:space="0" w:color="000000"/>
@@ -3175,7 +3093,7 @@
         </w:tc>
         <w:tc>
           <w:tcPr>
-            <w:tcW w:w="1287" w:type="dxa"/>
+            <w:tcW w:w="1282" w:type="dxa"/>
             <w:tcBorders>
               <w:top w:val="single" w:sz="2" w:space="0" w:color="000000"/>
               <w:left w:val="single" w:sz="2" w:space="0" w:color="000000"/>
@@ -3213,7 +3131,7 @@
         </w:tc>
         <w:tc>
           <w:tcPr>
-            <w:tcW w:w="1287" w:type="dxa"/>
+            <w:tcW w:w="1282" w:type="dxa"/>
             <w:tcBorders>
               <w:top w:val="single" w:sz="2" w:space="0" w:color="000000"/>
               <w:left w:val="single" w:sz="2" w:space="0" w:color="000000"/>
@@ -3251,7 +3169,7 @@
         </w:tc>
         <w:tc>
           <w:tcPr>
-            <w:tcW w:w="1287" w:type="dxa"/>
+            <w:tcW w:w="1282" w:type="dxa"/>
             <w:tcBorders>
               <w:top w:val="single" w:sz="2" w:space="0" w:color="000000"/>
               <w:left w:val="single" w:sz="2" w:space="0" w:color="000000"/>
@@ -3289,7 +3207,7 @@
         </w:tc>
         <w:tc>
           <w:tcPr>
-            <w:tcW w:w="1287" w:type="dxa"/>
+            <w:tcW w:w="1282" w:type="dxa"/>
             <w:tcBorders>
               <w:top w:val="single" w:sz="2" w:space="0" w:color="000000"/>
               <w:left w:val="single" w:sz="2" w:space="0" w:color="000000"/>
@@ -3331,11 +3249,11 @@
           <w:shd w:val="clear" w:color="auto" w:fill="auto"/>
         </w:tblPrEx>
         <w:trPr>
-          <w:trHeight w:val="241"/>
+          <w:trHeight w:val="215"/>
         </w:trPr>
         <w:tc>
           <w:tcPr>
-            <w:tcW w:w="1287" w:type="dxa"/>
+            <w:tcW w:w="1281" w:type="dxa"/>
             <w:tcBorders>
               <w:top w:val="single" w:sz="2" w:space="0" w:color="000000"/>
               <w:left w:val="single" w:sz="2" w:space="0" w:color="000000"/>
@@ -3364,7 +3282,7 @@
         </w:tc>
         <w:tc>
           <w:tcPr>
-            <w:tcW w:w="1287" w:type="dxa"/>
+            <w:tcW w:w="1281" w:type="dxa"/>
             <w:tcBorders>
               <w:top w:val="single" w:sz="2" w:space="0" w:color="000000"/>
               <w:left w:val="single" w:sz="6" w:space="0" w:color="000000"/>
@@ -3402,7 +3320,7 @@
         </w:tc>
         <w:tc>
           <w:tcPr>
-            <w:tcW w:w="1287" w:type="dxa"/>
+            <w:tcW w:w="1281" w:type="dxa"/>
             <w:tcBorders>
               <w:top w:val="single" w:sz="2" w:space="0" w:color="000000"/>
               <w:left w:val="single" w:sz="2" w:space="0" w:color="000000"/>
@@ -3440,7 +3358,7 @@
         </w:tc>
         <w:tc>
           <w:tcPr>
-            <w:tcW w:w="1287" w:type="dxa"/>
+            <w:tcW w:w="1282" w:type="dxa"/>
             <w:tcBorders>
               <w:top w:val="single" w:sz="2" w:space="0" w:color="000000"/>
               <w:left w:val="single" w:sz="2" w:space="0" w:color="000000"/>
@@ -3478,7 +3396,7 @@
         </w:tc>
         <w:tc>
           <w:tcPr>
-            <w:tcW w:w="1287" w:type="dxa"/>
+            <w:tcW w:w="1282" w:type="dxa"/>
             <w:tcBorders>
               <w:top w:val="single" w:sz="2" w:space="0" w:color="000000"/>
               <w:left w:val="single" w:sz="2" w:space="0" w:color="000000"/>
@@ -3516,7 +3434,7 @@
         </w:tc>
         <w:tc>
           <w:tcPr>
-            <w:tcW w:w="1287" w:type="dxa"/>
+            <w:tcW w:w="1282" w:type="dxa"/>
             <w:tcBorders>
               <w:top w:val="single" w:sz="2" w:space="0" w:color="000000"/>
               <w:left w:val="single" w:sz="2" w:space="0" w:color="000000"/>
@@ -3554,7 +3472,7 @@
         </w:tc>
         <w:tc>
           <w:tcPr>
-            <w:tcW w:w="1287" w:type="dxa"/>
+            <w:tcW w:w="1282" w:type="dxa"/>
             <w:tcBorders>
               <w:top w:val="single" w:sz="2" w:space="0" w:color="000000"/>
               <w:left w:val="single" w:sz="2" w:space="0" w:color="000000"/>
@@ -3596,11 +3514,11 @@
           <w:shd w:val="clear" w:color="auto" w:fill="auto"/>
         </w:tblPrEx>
         <w:trPr>
-          <w:trHeight w:val="241"/>
+          <w:trHeight w:val="215"/>
         </w:trPr>
         <w:tc>
           <w:tcPr>
-            <w:tcW w:w="1287" w:type="dxa"/>
+            <w:tcW w:w="1281" w:type="dxa"/>
             <w:tcBorders>
               <w:top w:val="single" w:sz="2" w:space="0" w:color="000000"/>
               <w:left w:val="single" w:sz="2" w:space="0" w:color="000000"/>
@@ -3629,7 +3547,7 @@
         </w:tc>
         <w:tc>
           <w:tcPr>
-            <w:tcW w:w="1287" w:type="dxa"/>
+            <w:tcW w:w="1281" w:type="dxa"/>
             <w:tcBorders>
               <w:top w:val="single" w:sz="2" w:space="0" w:color="000000"/>
               <w:left w:val="single" w:sz="6" w:space="0" w:color="000000"/>
@@ -3667,7 +3585,7 @@
         </w:tc>
         <w:tc>
           <w:tcPr>
-            <w:tcW w:w="1287" w:type="dxa"/>
+            <w:tcW w:w="1281" w:type="dxa"/>
             <w:tcBorders>
               <w:top w:val="single" w:sz="2" w:space="0" w:color="000000"/>
               <w:left w:val="single" w:sz="2" w:space="0" w:color="000000"/>
@@ -3705,7 +3623,7 @@
         </w:tc>
         <w:tc>
           <w:tcPr>
-            <w:tcW w:w="1287" w:type="dxa"/>
+            <w:tcW w:w="1282" w:type="dxa"/>
             <w:tcBorders>
               <w:top w:val="single" w:sz="2" w:space="0" w:color="000000"/>
               <w:left w:val="single" w:sz="2" w:space="0" w:color="000000"/>
@@ -3743,7 +3661,7 @@
         </w:tc>
         <w:tc>
           <w:tcPr>
-            <w:tcW w:w="1287" w:type="dxa"/>
+            <w:tcW w:w="1282" w:type="dxa"/>
             <w:tcBorders>
               <w:top w:val="single" w:sz="2" w:space="0" w:color="000000"/>
               <w:left w:val="single" w:sz="2" w:space="0" w:color="000000"/>
@@ -3781,7 +3699,7 @@
         </w:tc>
         <w:tc>
           <w:tcPr>
-            <w:tcW w:w="1287" w:type="dxa"/>
+            <w:tcW w:w="1282" w:type="dxa"/>
             <w:tcBorders>
               <w:top w:val="single" w:sz="2" w:space="0" w:color="000000"/>
               <w:left w:val="single" w:sz="2" w:space="0" w:color="000000"/>
@@ -3819,7 +3737,7 @@
         </w:tc>
         <w:tc>
           <w:tcPr>
-            <w:tcW w:w="1287" w:type="dxa"/>
+            <w:tcW w:w="1282" w:type="dxa"/>
             <w:tcBorders>
               <w:top w:val="single" w:sz="2" w:space="0" w:color="000000"/>
               <w:left w:val="single" w:sz="2" w:space="0" w:color="000000"/>
@@ -3861,11 +3779,11 @@
           <w:shd w:val="clear" w:color="auto" w:fill="auto"/>
         </w:tblPrEx>
         <w:trPr>
-          <w:trHeight w:val="241"/>
+          <w:trHeight w:val="215"/>
         </w:trPr>
         <w:tc>
           <w:tcPr>
-            <w:tcW w:w="1287" w:type="dxa"/>
+            <w:tcW w:w="1281" w:type="dxa"/>
             <w:tcBorders>
               <w:top w:val="single" w:sz="2" w:space="0" w:color="000000"/>
               <w:left w:val="single" w:sz="2" w:space="0" w:color="000000"/>
@@ -3894,7 +3812,7 @@
         </w:tc>
         <w:tc>
           <w:tcPr>
-            <w:tcW w:w="1287" w:type="dxa"/>
+            <w:tcW w:w="1281" w:type="dxa"/>
             <w:tcBorders>
               <w:top w:val="single" w:sz="2" w:space="0" w:color="000000"/>
               <w:left w:val="single" w:sz="6" w:space="0" w:color="000000"/>
@@ -3932,7 +3850,7 @@
         </w:tc>
         <w:tc>
           <w:tcPr>
-            <w:tcW w:w="1287" w:type="dxa"/>
+            <w:tcW w:w="1281" w:type="dxa"/>
             <w:tcBorders>
               <w:top w:val="single" w:sz="2" w:space="0" w:color="000000"/>
               <w:left w:val="single" w:sz="2" w:space="0" w:color="000000"/>
@@ -3970,7 +3888,7 @@
         </w:tc>
         <w:tc>
           <w:tcPr>
-            <w:tcW w:w="1287" w:type="dxa"/>
+            <w:tcW w:w="1282" w:type="dxa"/>
             <w:tcBorders>
               <w:top w:val="single" w:sz="2" w:space="0" w:color="000000"/>
               <w:left w:val="single" w:sz="2" w:space="0" w:color="000000"/>
@@ -4008,7 +3926,7 @@
         </w:tc>
         <w:tc>
           <w:tcPr>
-            <w:tcW w:w="1287" w:type="dxa"/>
+            <w:tcW w:w="1282" w:type="dxa"/>
             <w:tcBorders>
               <w:top w:val="single" w:sz="2" w:space="0" w:color="000000"/>
               <w:left w:val="single" w:sz="2" w:space="0" w:color="000000"/>
@@ -4046,7 +3964,7 @@
         </w:tc>
         <w:tc>
           <w:tcPr>
-            <w:tcW w:w="1287" w:type="dxa"/>
+            <w:tcW w:w="1282" w:type="dxa"/>
             <w:tcBorders>
               <w:top w:val="single" w:sz="2" w:space="0" w:color="000000"/>
               <w:left w:val="single" w:sz="2" w:space="0" w:color="000000"/>
@@ -4084,7 +4002,7 @@
         </w:tc>
         <w:tc>
           <w:tcPr>
-            <w:tcW w:w="1287" w:type="dxa"/>
+            <w:tcW w:w="1282" w:type="dxa"/>
             <w:tcBorders>
               <w:top w:val="single" w:sz="2" w:space="0" w:color="000000"/>
               <w:left w:val="single" w:sz="2" w:space="0" w:color="000000"/>
@@ -4126,11 +4044,11 @@
           <w:shd w:val="clear" w:color="auto" w:fill="auto"/>
         </w:tblPrEx>
         <w:trPr>
-          <w:trHeight w:val="295"/>
+          <w:trHeight w:val="264"/>
         </w:trPr>
         <w:tc>
           <w:tcPr>
-            <w:tcW w:w="1287" w:type="dxa"/>
+            <w:tcW w:w="1281" w:type="dxa"/>
             <w:tcBorders>
               <w:top w:val="single" w:sz="2" w:space="0" w:color="000000"/>
               <w:left w:val="single" w:sz="2" w:space="0" w:color="000000"/>
@@ -4159,7 +4077,7 @@
         </w:tc>
         <w:tc>
           <w:tcPr>
-            <w:tcW w:w="1287" w:type="dxa"/>
+            <w:tcW w:w="1281" w:type="dxa"/>
             <w:tcBorders>
               <w:top w:val="single" w:sz="2" w:space="0" w:color="000000"/>
               <w:left w:val="single" w:sz="6" w:space="0" w:color="000000"/>
@@ -4196,7 +4114,7 @@
         </w:tc>
         <w:tc>
           <w:tcPr>
-            <w:tcW w:w="1287" w:type="dxa"/>
+            <w:tcW w:w="1281" w:type="dxa"/>
             <w:tcBorders>
               <w:top w:val="single" w:sz="2" w:space="0" w:color="000000"/>
               <w:left w:val="single" w:sz="2" w:space="0" w:color="000000"/>
@@ -4233,7 +4151,7 @@
         </w:tc>
         <w:tc>
           <w:tcPr>
-            <w:tcW w:w="1287" w:type="dxa"/>
+            <w:tcW w:w="1282" w:type="dxa"/>
             <w:tcBorders>
               <w:top w:val="single" w:sz="2" w:space="0" w:color="000000"/>
               <w:left w:val="single" w:sz="2" w:space="0" w:color="000000"/>
@@ -4270,7 +4188,7 @@
         </w:tc>
         <w:tc>
           <w:tcPr>
-            <w:tcW w:w="1287" w:type="dxa"/>
+            <w:tcW w:w="1282" w:type="dxa"/>
             <w:tcBorders>
               <w:top w:val="single" w:sz="2" w:space="0" w:color="000000"/>
               <w:left w:val="single" w:sz="2" w:space="0" w:color="000000"/>
@@ -4307,7 +4225,7 @@
         </w:tc>
         <w:tc>
           <w:tcPr>
-            <w:tcW w:w="1287" w:type="dxa"/>
+            <w:tcW w:w="1282" w:type="dxa"/>
             <w:tcBorders>
               <w:top w:val="single" w:sz="2" w:space="0" w:color="000000"/>
               <w:left w:val="single" w:sz="2" w:space="0" w:color="000000"/>
@@ -4344,7 +4262,7 @@
         </w:tc>
         <w:tc>
           <w:tcPr>
-            <w:tcW w:w="1287" w:type="dxa"/>
+            <w:tcW w:w="1282" w:type="dxa"/>
             <w:tcBorders>
               <w:top w:val="single" w:sz="2" w:space="0" w:color="000000"/>
               <w:left w:val="single" w:sz="2" w:space="0" w:color="000000"/>
@@ -4384,9 +4302,6 @@
     <w:p>
       <w:pPr>
         <w:pStyle w:val="Body"/>
-        <w:rPr>
-          <w:rStyle w:val="Italic"/>
-        </w:rPr>
       </w:pPr>
     </w:p>
     <w:p>
@@ -4394,172 +4309,33 @@
         <w:pStyle w:val="Body"/>
       </w:pPr>
       <w:r>
+        <w:t>It is clear from the following histogram that maximum number of students had a salary between 2,00,000 to 3,00,000. The other peak at the start is due to the unplaced students for which we have assigned the salary as 0. Thus, we can say that the companies which are coming for the placements are able to pay</w:t>
+      </w:r>
+      <w:r>
+        <w:t xml:space="preserve"> </w:t>
+      </w:r>
+      <w:r>
+        <w:t xml:space="preserve">only that much of the amount. The median salary is 2,40,000 which is verified </w:t>
+      </w:r>
+      <w:r>
+        <w:t>by histogram.</w:t>
+      </w:r>
+    </w:p>
+    <w:p>
+      <w:pPr>
+        <w:pStyle w:val="Body"/>
+      </w:pPr>
+      <w:r>
         <w:rPr>
           <w:noProof/>
         </w:rPr>
+        <w:lastRenderedPageBreak/>
         <mc:AlternateContent>
           <mc:Choice Requires="wpg">
             <w:drawing>
-              <wp:anchor distT="152400" distB="152400" distL="152400" distR="152400" simplePos="0" relativeHeight="251661312" behindDoc="0" locked="0" layoutInCell="1" allowOverlap="1" wp14:anchorId="2E1C0ACA" wp14:editId="04D6B563">
-                <wp:simplePos x="0" y="0"/>
-                <wp:positionH relativeFrom="page">
-                  <wp:posOffset>914399</wp:posOffset>
-                </wp:positionH>
-                <wp:positionV relativeFrom="page">
-                  <wp:posOffset>7465607</wp:posOffset>
-                </wp:positionV>
-                <wp:extent cx="5727701" cy="2657042"/>
+              <wp:inline distT="0" distB="0" distL="0" distR="0" wp14:anchorId="3BF94DD0" wp14:editId="6A45177C">
+                <wp:extent cx="5727700" cy="3340100"/>
                 <wp:effectExtent l="0" t="0" r="0" b="0"/>
-                <wp:wrapTopAndBottom distT="152400" distB="152400"/>
-                <wp:docPr id="1073741833" name="officeArt object" descr="Group"/>
-                <wp:cNvGraphicFramePr/>
-                <a:graphic xmlns:a="http://schemas.openxmlformats.org/drawingml/2006/main">
-                  <a:graphicData uri="http://schemas.microsoft.com/office/word/2010/wordprocessingGroup">
-                    <wpg:wgp>
-                      <wpg:cNvGrpSpPr/>
-                      <wpg:grpSpPr>
-                        <a:xfrm>
-                          <a:off x="0" y="0"/>
-                          <a:ext cx="5727701" cy="2657042"/>
-                          <a:chOff x="0" y="0"/>
-                          <a:chExt cx="5727700" cy="2657041"/>
-                        </a:xfrm>
-                      </wpg:grpSpPr>
-                      <pic:pic xmlns:pic="http://schemas.openxmlformats.org/drawingml/2006/picture">
-                        <pic:nvPicPr>
-                          <pic:cNvPr id="1073741831" name="salary-hist.png" descr="salary-hist.png"/>
-                          <pic:cNvPicPr>
-                            <a:picLocks/>
-                          </pic:cNvPicPr>
-                        </pic:nvPicPr>
-                        <pic:blipFill>
-                          <a:blip r:embed="rId12"/>
-                          <a:stretch>
-                            <a:fillRect/>
-                          </a:stretch>
-                        </pic:blipFill>
-                        <pic:spPr>
-                          <a:xfrm>
-                            <a:off x="0" y="0"/>
-                            <a:ext cx="5727701" cy="2152502"/>
-                          </a:xfrm>
-                          <a:prstGeom prst="rect">
-                            <a:avLst/>
-                          </a:prstGeom>
-                          <a:ln w="12700" cap="flat">
-                            <a:noFill/>
-                            <a:miter lim="400000"/>
-                          </a:ln>
-                          <a:effectLst/>
-                        </pic:spPr>
-                      </pic:pic>
-                      <wps:wsp>
-                        <wps:cNvPr id="1073741832" name="Caption"/>
-                        <wps:cNvSpPr/>
-                        <wps:spPr>
-                          <a:xfrm>
-                            <a:off x="0" y="2254101"/>
-                            <a:ext cx="5727701" cy="402941"/>
-                          </a:xfrm>
-                          <a:prstGeom prst="roundRect">
-                            <a:avLst>
-                              <a:gd name="adj" fmla="val 0"/>
-                            </a:avLst>
-                          </a:prstGeom>
-                          <a:noFill/>
-                          <a:ln w="12700" cap="flat">
-                            <a:noFill/>
-                            <a:miter lim="400000"/>
-                          </a:ln>
-                          <a:effectLst/>
-                        </wps:spPr>
-                        <wps:txbx>
-                          <w:txbxContent>
-                            <w:p>
-                              <w:pPr>
-                                <w:pStyle w:val="ObjectCaption"/>
-                                <w:pBdr>
-                                  <w:top w:val="single" w:sz="8" w:space="6" w:color="000000"/>
-                                </w:pBdr>
-                              </w:pPr>
-                              <w:r>
-                                <w:t>Frequency of Salaries</w:t>
-                              </w:r>
-                            </w:p>
-                          </w:txbxContent>
-                        </wps:txbx>
-                        <wps:bodyPr wrap="square" lIns="50800" tIns="50800" rIns="50800" bIns="50800" numCol="1" anchor="t">
-                          <a:noAutofit/>
-                        </wps:bodyPr>
-                      </wps:wsp>
-                    </wpg:wgp>
-                  </a:graphicData>
-                </a:graphic>
-              </wp:anchor>
-            </w:drawing>
-          </mc:Choice>
-          <mc:Fallback>
-            <w:pict>
-              <v:group id="_x0000_s1032" style="visibility:visible;position:absolute;margin-left:72.0pt;margin-top:587.8pt;width:451.0pt;height:209.2pt;z-index:251661312;mso-position-horizontal:absolute;mso-position-horizontal-relative:page;mso-position-vertical:absolute;mso-position-vertical-relative:page;mso-wrap-distance-left:12.0pt;mso-wrap-distance-top:12.0pt;mso-wrap-distance-right:12.0pt;mso-wrap-distance-bottom:12.0pt;" coordorigin="0,0" coordsize="5727700,2657041">
-                <w10:wrap type="topAndBottom" side="bothSides" anchorx="page" anchory="page"/>
-                <v:shape id="_x0000_s1033" type="#_x0000_t75" style="position:absolute;left:0;top:0;width:5727700;height:2152502;">
-                  <v:imagedata r:id="rId13" o:title="salary-hist.png"/>
-                </v:shape>
-                <v:roundrect id="_x0000_s1034" style="position:absolute;left:0;top:2254102;width:5727700;height:402940;" adj="0">
-                  <v:fill on="f"/>
-                  <v:stroke on="f" weight="1.0pt" dashstyle="solid" endcap="flat" miterlimit="400.0%" joinstyle="miter" linestyle="single" startarrow="none" startarrowwidth="medium" startarrowlength="medium" endarrow="none" endarrowwidth="medium" endarrowlength="medium"/>
-                  <v:textbox>
-                    <w:txbxContent>
-                      <w:p>
-                        <w:pPr>
-                          <w:pStyle w:val="Object Caption"/>
-                          <w:pBdr>
-                            <w:top w:val="single" w:color="000000" w:sz="8" w:space="6" w:shadow="0" w:frame="0"/>
-                            <w:left w:val="nil"/>
-                            <w:bottom w:val="nil"/>
-                            <w:right w:val="nil"/>
-                          </w:pBdr>
-                        </w:pPr>
-                        <w:r>
-                          <w:rPr>
-                            <w:rtl w:val="0"/>
-                            <w:lang w:val="en-US"/>
-                          </w:rPr>
-                          <w:t>Frequency of Salaries</w:t>
-                        </w:r>
-                      </w:p>
-                    </w:txbxContent>
-                  </v:textbox>
-                </v:roundrect>
-              </v:group>
-            </w:pict>
-          </mc:Fallback>
-        </mc:AlternateContent>
-      </w:r>
-      <w:r>
-        <w:t xml:space="preserve">It is clear from the following histogram that maximum number of students had a salary between 2,00,000 to 3,00,000. The other peak at the start is due to the unplaced students for which we have assigned the salary as 0. </w:t>
-      </w:r>
-      <w:r>
-        <w:t>Thus, we can say that the companies which are coming for the placements are able to pay only that much of the amount. The median salary is 2,40,000 which is verified by histogram.</w:t>
-      </w:r>
-      <w:r>
-        <w:rPr>
-          <w:noProof/>
-        </w:rPr>
-        <mc:AlternateContent>
-          <mc:Choice Requires="wpg">
-            <w:drawing>
-              <wp:anchor distT="152400" distB="152400" distL="152400" distR="152400" simplePos="0" relativeHeight="251662336" behindDoc="0" locked="0" layoutInCell="1" allowOverlap="1" wp14:anchorId="3BF94DD0" wp14:editId="662AFCE7">
-                <wp:simplePos x="0" y="0"/>
-                <wp:positionH relativeFrom="margin">
-                  <wp:posOffset>0</wp:posOffset>
-                </wp:positionH>
-                <wp:positionV relativeFrom="line">
-                  <wp:posOffset>574029</wp:posOffset>
-                </wp:positionV>
-                <wp:extent cx="5727701" cy="2464618"/>
-                <wp:effectExtent l="0" t="0" r="0" b="0"/>
-                <wp:wrapTopAndBottom distT="152400" distB="152400"/>
                 <wp:docPr id="1073741836" name="officeArt object" descr="Group"/>
                 <wp:cNvGraphicFramePr/>
                 <a:graphic xmlns:a="http://schemas.openxmlformats.org/drawingml/2006/main">
@@ -4569,7 +4345,7 @@
                       <wpg:grpSpPr>
                         <a:xfrm>
                           <a:off x="0" y="0"/>
-                          <a:ext cx="5727701" cy="2464618"/>
+                          <a:ext cx="5727700" cy="3340100"/>
                           <a:chOff x="0" y="0"/>
                           <a:chExt cx="5727700" cy="2464617"/>
                         </a:xfrm>
@@ -4582,7 +4358,7 @@
                           </pic:cNvPicPr>
                         </pic:nvPicPr>
                         <pic:blipFill>
-                          <a:blip r:embed="rId14"/>
+                          <a:blip r:embed="rId12"/>
                           <a:stretch>
                             <a:fillRect/>
                           </a:stretch>
@@ -4641,36 +4417,32 @@
                     </wpg:wgp>
                   </a:graphicData>
                 </a:graphic>
-              </wp:anchor>
+              </wp:inline>
             </w:drawing>
           </mc:Choice>
           <mc:Fallback>
             <w:pict>
-              <v:group id="_x0000_s1035" style="visibility:visible;position:absolute;margin-left:0.0pt;margin-top:45.2pt;width:451.0pt;height:194.1pt;z-index:251662336;mso-position-horizontal:absolute;mso-position-horizontal-relative:margin;mso-position-vertical:absolute;mso-position-vertical-relative:line;mso-wrap-distance-left:12.0pt;mso-wrap-distance-top:12.0pt;mso-wrap-distance-right:12.0pt;mso-wrap-distance-bottom:12.0pt;" coordorigin="0,0" coordsize="5727700,2464617">
-                <w10:wrap type="topAndBottom" side="bothSides" anchorx="margin"/>
-                <v:shape id="_x0000_s1036" type="#_x0000_t75" style="position:absolute;left:0;top:376733;width:5727700;height:2087884;">
-                  <v:imagedata r:id="rId15" o:title="numerical_hist.png"/>
+              <v:group w14:anchorId="3BF94DD0" id="officeArt object" o:spid="_x0000_s1032" alt="Group" style="width:451pt;height:263pt;mso-position-horizontal-relative:char;mso-position-vertical-relative:line" coordsize="57277,24646" o:gfxdata="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">
+                <v:shape id="numerical_hist.png" o:spid="_x0000_s1033" type="#_x0000_t75" alt="numerical_hist.png" style="position:absolute;top:3767;width:57277;height:20879;visibility:visible;mso-wrap-style:square" o:gfxdata="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" strokeweight="1pt">
+                  <v:stroke miterlimit="4"/>
+                  <v:imagedata r:id="rId13" o:title="numerical_hist"/>
                 </v:shape>
-                <v:roundrect id="_x0000_s1037" style="position:absolute;left:0;top:0;width:5727700;height:294392;" adj="0">
-                  <v:fill on="f"/>
-                  <v:stroke on="f" weight="1.0pt" dashstyle="solid" endcap="flat" miterlimit="400.0%" joinstyle="miter" linestyle="single" startarrow="none" startarrowwidth="medium" startarrowlength="medium" endarrow="none" endarrowwidth="medium" endarrowlength="medium"/>
-                  <v:textbox>
+                <v:roundrect id="Title" o:spid="_x0000_s1034" style="position:absolute;width:57277;height:2943;visibility:visible;mso-wrap-style:square;v-text-anchor:top" arcsize="0" o:gfxdata="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" filled="f" stroked="f" strokeweight="1pt">
+                  <v:stroke miterlimit="4" joinstyle="miter"/>
+                  <v:textbox inset="4pt,4pt,4pt,4pt">
                     <w:txbxContent>
                       <w:p>
                         <w:pPr>
-                          <w:pStyle w:val="Object Title"/>
-                          <w:bidi w:val="0"/>
+                          <w:pStyle w:val="ObjectTitle"/>
                         </w:pPr>
                         <w:r>
-                          <w:rPr>
-                            <w:rtl w:val="0"/>
-                          </w:rPr>
                           <w:t>Histogram of Academic attributes</w:t>
                         </w:r>
                       </w:p>
                     </w:txbxContent>
                   </v:textbox>
                 </v:roundrect>
+                <w10:anchorlock/>
               </v:group>
             </w:pict>
           </mc:Fallback>
@@ -4682,32 +4454,27 @@
         <w:pStyle w:val="Body"/>
       </w:pPr>
       <w:r>
-        <w:t>The other histogram plots show the frequency of the percentages of different examinations.</w:t>
+        <w:t>The other histogram plots show the frequency of the percentages of different</w:t>
+      </w:r>
+      <w:r>
+        <w:t xml:space="preserve"> examinations.</w:t>
+      </w:r>
+    </w:p>
+    <w:p>
+      <w:pPr>
+        <w:pStyle w:val="Body"/>
+      </w:pPr>
+      <w:r>
+        <w:t xml:space="preserve"> </w:t>
       </w:r>
       <w:r>
         <w:rPr>
           <w:noProof/>
         </w:rPr>
         <w:drawing>
-          <wp:anchor distT="152400" distB="152400" distL="152400" distR="152400" simplePos="0" relativeHeight="251663360" behindDoc="0" locked="0" layoutInCell="1" allowOverlap="1" wp14:anchorId="1A3509AE" wp14:editId="7FC110EE">
-            <wp:simplePos x="0" y="0"/>
-            <wp:positionH relativeFrom="margin">
-              <wp:posOffset>-6350</wp:posOffset>
-            </wp:positionH>
-            <wp:positionV relativeFrom="line">
-              <wp:posOffset>382259</wp:posOffset>
-            </wp:positionV>
-            <wp:extent cx="5727700" cy="2617261"/>
-            <wp:effectExtent l="0" t="0" r="0" b="0"/>
-            <wp:wrapThrough wrapText="bothSides" distL="152400" distR="152400">
-              <wp:wrapPolygon edited="1">
-                <wp:start x="0" y="0"/>
-                <wp:lineTo x="21621" y="0"/>
-                <wp:lineTo x="21621" y="21604"/>
-                <wp:lineTo x="0" y="21604"/>
-                <wp:lineTo x="0" y="0"/>
-              </wp:wrapPolygon>
-            </wp:wrapThrough>
+          <wp:inline distT="0" distB="0" distL="0" distR="0" wp14:anchorId="1A3509AE" wp14:editId="23E28881">
+            <wp:extent cx="5726430" cy="3111500"/>
+            <wp:effectExtent l="0" t="0" r="1270" b="0"/>
             <wp:docPr id="1073741837" name="officeArt object" descr="Corr_heatmap.png"/>
             <wp:cNvGraphicFramePr/>
             <a:graphic xmlns:a="http://schemas.openxmlformats.org/drawingml/2006/main">
@@ -4720,7 +4487,13 @@
                     </pic:cNvPicPr>
                   </pic:nvPicPr>
                   <pic:blipFill>
-                    <a:blip r:embed="rId16"/>
+                    <a:blip r:embed="rId14">
+                      <a:extLst>
+                        <a:ext uri="{28A0092B-C50C-407E-A947-70E740481C1C}">
+                          <a14:useLocalDpi xmlns:a14="http://schemas.microsoft.com/office/drawing/2010/main" val="0"/>
+                        </a:ext>
+                      </a:extLst>
+                    </a:blip>
                     <a:stretch>
                       <a:fillRect/>
                     </a:stretch>
@@ -4728,7 +4501,7 @@
                   <pic:spPr>
                     <a:xfrm>
                       <a:off x="0" y="0"/>
-                      <a:ext cx="5727700" cy="2617261"/>
+                      <a:ext cx="5726430" cy="3111500"/>
                     </a:xfrm>
                     <a:prstGeom prst="rect">
                       <a:avLst/>
@@ -4742,176 +4515,48 @@
                 </pic:pic>
               </a:graphicData>
             </a:graphic>
-          </wp:anchor>
+          </wp:inline>
         </w:drawing>
       </w:r>
     </w:p>
     <w:p>
       <w:pPr>
         <w:pStyle w:val="Body"/>
+        <w:ind w:right="-52"/>
       </w:pPr>
       <w:r>
-        <w:t xml:space="preserve">The result of the Correlation Heatmap is quite surprising. Salary </w:t>
-      </w:r>
-      <w:proofErr w:type="gramStart"/>
-      <w:r>
-        <w:t>is least relates</w:t>
-      </w:r>
-      <w:proofErr w:type="gramEnd"/>
-      <w:r>
-        <w:t xml:space="preserve"> to employability test and MBA percentage. Further, employability test and MBA scores are not related so strongly to any of the other academic factors. The reason for </w:t>
-      </w:r>
-      <w:proofErr w:type="gramStart"/>
-      <w:r>
-        <w:t>this unexpected results</w:t>
-      </w:r>
-      <w:proofErr w:type="gramEnd"/>
-      <w:r>
-        <w:t xml:space="preserve"> can be the irrelevance of the questions and the syllabus which are asked in tests. The questions asked in employability test could only assess the whether the person is fit for any job rather than evaluating him quantitatively. </w:t>
-      </w:r>
-    </w:p>
-    <w:p>
-      <w:pPr>
-        <w:pStyle w:val="Body"/>
-      </w:pPr>
-      <w:r>
-        <w:t xml:space="preserve">Higher </w:t>
-      </w:r>
-      <w:proofErr w:type="gramStart"/>
-      <w:r>
-        <w:t>Secondary(</w:t>
-      </w:r>
-      <w:proofErr w:type="gramEnd"/>
-      <w:r>
-        <w:t xml:space="preserve">12th grade) is percentage is quite related to Senior Secondary(10th grade) percentage which is </w:t>
-      </w:r>
-      <w:proofErr w:type="spellStart"/>
-      <w:r>
-        <w:t>self explanatory</w:t>
-      </w:r>
-      <w:proofErr w:type="spellEnd"/>
-      <w:r>
-        <w:t xml:space="preserve"> and similarly the degree percentage is related to 10th and 12th grade scores.</w:t>
-      </w:r>
-    </w:p>
-    <w:p>
-      <w:pPr>
-        <w:pStyle w:val="Body"/>
-      </w:pPr>
-      <w:r>
-        <w:t xml:space="preserve">The salary is related to </w:t>
-      </w:r>
-      <w:proofErr w:type="spellStart"/>
-      <w:r>
-        <w:t>hsc_p</w:t>
-      </w:r>
-      <w:proofErr w:type="spellEnd"/>
-      <w:r>
-        <w:t xml:space="preserve">, </w:t>
-      </w:r>
-      <w:proofErr w:type="spellStart"/>
-      <w:r>
-        <w:t>ssc_p</w:t>
-      </w:r>
-      <w:proofErr w:type="spellEnd"/>
-      <w:r>
-        <w:t xml:space="preserve"> and </w:t>
-      </w:r>
-      <w:proofErr w:type="spellStart"/>
-      <w:r>
-        <w:t>degree_p</w:t>
-      </w:r>
-      <w:proofErr w:type="spellEnd"/>
-      <w:r>
-        <w:t xml:space="preserve"> which points that early development plays a great role in placement season. </w:t>
-      </w:r>
-    </w:p>
-    <w:p>
-      <w:pPr>
-        <w:pStyle w:val="Heading"/>
-      </w:pPr>
-      <w:r>
-        <w:t xml:space="preserve">Data </w:t>
-      </w:r>
-      <w:proofErr w:type="spellStart"/>
-      <w:r>
-        <w:t>Visualisation</w:t>
-      </w:r>
-      <w:proofErr w:type="spellEnd"/>
-      <w:r>
-        <w:t xml:space="preserve"> and Interpretation</w:t>
-      </w:r>
-    </w:p>
-    <w:p>
-      <w:pPr>
-        <w:pStyle w:val="Body"/>
-      </w:pPr>
-      <w:r>
-        <w:t xml:space="preserve">Let us </w:t>
-      </w:r>
-      <w:proofErr w:type="spellStart"/>
-      <w:r>
-        <w:t>visualise</w:t>
-      </w:r>
-      <w:proofErr w:type="spellEnd"/>
-      <w:r>
-        <w:t xml:space="preserve"> the answers to the questions in the objectives through charts.</w:t>
-      </w:r>
-    </w:p>
-    <w:p>
-      <w:pPr>
-        <w:pStyle w:val="Body"/>
         <w:rPr>
-          <w:b/>
-          <w:bCs/>
+          <w:noProof/>
+          <w14:textOutline w14:w="0" w14:cap="rnd" w14:cmpd="sng" w14:algn="ctr">
+            <w14:noFill/>
+            <w14:prstDash w14:val="solid"/>
+            <w14:bevel/>
+          </w14:textOutline>
         </w:rPr>
-      </w:pPr>
-      <w:r>
-        <w:rPr>
-          <w:b/>
-          <w:bCs/>
-        </w:rPr>
-        <w:t>Gender wise Analysis</w:t>
-      </w:r>
-      <w:r>
-        <w:rPr>
-          <w:b/>
-          <w:bCs/>
-          <w:noProof/>
-        </w:rPr>
+        <w:lastRenderedPageBreak/>
         <w:drawing>
-          <wp:anchor distT="152400" distB="152400" distL="152400" distR="152400" simplePos="0" relativeHeight="251664384" behindDoc="0" locked="0" layoutInCell="1" allowOverlap="1" wp14:anchorId="2CB3678F" wp14:editId="79989E68">
-            <wp:simplePos x="0" y="0"/>
-            <wp:positionH relativeFrom="margin">
-              <wp:posOffset>-6350</wp:posOffset>
-            </wp:positionH>
-            <wp:positionV relativeFrom="line">
-              <wp:posOffset>2403407</wp:posOffset>
-            </wp:positionV>
-            <wp:extent cx="5727700" cy="4277650"/>
+          <wp:inline distT="0" distB="0" distL="0" distR="0" wp14:anchorId="596FDA9A" wp14:editId="044A2079">
+            <wp:extent cx="5727700" cy="2908300"/>
             <wp:effectExtent l="0" t="0" r="0" b="0"/>
-            <wp:wrapThrough wrapText="bothSides" distL="152400" distR="152400">
-              <wp:wrapPolygon edited="1">
-                <wp:start x="0" y="0"/>
-                <wp:lineTo x="21600" y="0"/>
-                <wp:lineTo x="21600" y="21600"/>
-                <wp:lineTo x="0" y="21600"/>
-                <wp:lineTo x="0" y="0"/>
-              </wp:wrapPolygon>
-            </wp:wrapThrough>
-            <wp:docPr id="1073741838" name="officeArt object" descr="Gender_placement.png"/>
-            <wp:cNvGraphicFramePr/>
+            <wp:docPr id="757040167" name="Picture 5"/>
+            <wp:cNvGraphicFramePr>
+              <a:graphicFrameLocks xmlns:a="http://schemas.openxmlformats.org/drawingml/2006/main" noChangeAspect="1"/>
+            </wp:cNvGraphicFramePr>
             <a:graphic xmlns:a="http://schemas.openxmlformats.org/drawingml/2006/main">
               <a:graphicData uri="http://schemas.openxmlformats.org/drawingml/2006/picture">
                 <pic:pic xmlns:pic="http://schemas.openxmlformats.org/drawingml/2006/picture">
                   <pic:nvPicPr>
-                    <pic:cNvPr id="1073741838" name="Gender_placement.png" descr="Gender_placement.png"/>
-                    <pic:cNvPicPr>
-                      <a:picLocks noChangeAspect="1"/>
-                    </pic:cNvPicPr>
+                    <pic:cNvPr id="757040167" name="Picture 757040167"/>
+                    <pic:cNvPicPr/>
                   </pic:nvPicPr>
                   <pic:blipFill>
-                    <a:blip r:embed="rId17"/>
+                    <a:blip r:embed="rId15">
+                      <a:extLst>
+                        <a:ext uri="{28A0092B-C50C-407E-A947-70E740481C1C}">
+                          <a14:useLocalDpi xmlns:a14="http://schemas.microsoft.com/office/drawing/2010/main" val="0"/>
+                        </a:ext>
+                      </a:extLst>
+                    </a:blip>
                     <a:stretch>
                       <a:fillRect/>
                     </a:stretch>
@@ -4919,29 +4564,111 @@
                   <pic:spPr>
                     <a:xfrm>
                       <a:off x="0" y="0"/>
-                      <a:ext cx="5727700" cy="4277650"/>
+                      <a:ext cx="5727700" cy="2908300"/>
                     </a:xfrm>
                     <a:prstGeom prst="rect">
                       <a:avLst/>
                     </a:prstGeom>
-                    <a:ln w="12700" cap="flat">
-                      <a:noFill/>
-                      <a:miter lim="400000"/>
-                    </a:ln>
-                    <a:effectLst/>
                   </pic:spPr>
                 </pic:pic>
               </a:graphicData>
             </a:graphic>
-          </wp:anchor>
+          </wp:inline>
         </w:drawing>
       </w:r>
+    </w:p>
+    <w:p>
+      <w:pPr>
+        <w:pStyle w:val="Body"/>
+      </w:pPr>
+      <w:r>
+        <w:t xml:space="preserve">The result of the Correlation Heatmap is quite surprising. Salary </w:t>
+      </w:r>
+      <w:r>
+        <w:t>least relates</w:t>
+      </w:r>
+      <w:r>
+        <w:t xml:space="preserve"> to employability test and MBA percentage. Further, employability test and MBA scores are not related so strongly to any of the other academic factors. The reason for </w:t>
+      </w:r>
+      <w:r>
+        <w:t>these unexpected results</w:t>
+      </w:r>
+      <w:r>
+        <w:t xml:space="preserve"> can be the irrelevance of the questions and the syllabus which are asked in tests. The questions asked in employability test could only assess the whether the person is fit for any job rather than evaluating him quantitatively. </w:t>
+      </w:r>
+    </w:p>
+    <w:p>
+      <w:pPr>
+        <w:pStyle w:val="Body"/>
+      </w:pPr>
+      <w:r>
+        <w:t xml:space="preserve">Higher </w:t>
+      </w:r>
+      <w:r>
+        <w:t>Secondary (</w:t>
+      </w:r>
+      <w:r>
+        <w:t xml:space="preserve">12th grade) is percentage is quite related to Senior </w:t>
+      </w:r>
+      <w:r>
+        <w:t>Secondary (</w:t>
+      </w:r>
+      <w:r>
+        <w:t xml:space="preserve">10th grade) percentage which is </w:t>
+      </w:r>
+      <w:r>
+        <w:t>self-explanatory</w:t>
+      </w:r>
+      <w:r>
+        <w:t xml:space="preserve"> and similarly the degree percentage is related to 10th and 12th grade scores.</w:t>
+      </w:r>
+    </w:p>
+    <w:p>
+      <w:pPr>
+        <w:pStyle w:val="Body"/>
+      </w:pPr>
+      <w:r>
+        <w:t xml:space="preserve">The salary is related to hsc_p, ssc_p and degree_p which points that early development plays a great role in placement season. </w:t>
+      </w:r>
+    </w:p>
+    <w:p>
+      <w:pPr>
+        <w:pStyle w:val="Heading"/>
+      </w:pPr>
+      <w:r>
+        <w:t xml:space="preserve">Data </w:t>
+      </w:r>
+      <w:r>
+        <w:t>Visualization</w:t>
+      </w:r>
+      <w:r>
+        <w:t xml:space="preserve"> and Interpretation</w:t>
+      </w:r>
+    </w:p>
+    <w:p>
+      <w:pPr>
+        <w:pStyle w:val="Body"/>
+      </w:pPr>
+      <w:r>
+        <w:t xml:space="preserve">Let us </w:t>
+      </w:r>
+      <w:r>
+        <w:t>visualize</w:t>
+      </w:r>
+      <w:r>
+        <w:t xml:space="preserve"> the answers to the questions in the objectives through charts.</w:t>
+      </w:r>
+    </w:p>
+    <w:p>
+      <w:pPr>
+        <w:pStyle w:val="Body"/>
+      </w:pPr>
       <w:r>
         <w:rPr>
           <w:b/>
           <w:bCs/>
         </w:rPr>
-        <w:t xml:space="preserve"> </w:t>
+        <w:t xml:space="preserve">Gender wise Analysis </w:t>
       </w:r>
     </w:p>
     <w:tbl>
@@ -5443,6 +5170,7 @@
               <w:jc w:val="center"/>
             </w:pPr>
             <w:r>
+              <w:lastRenderedPageBreak/>
               <w:t>M</w:t>
             </w:r>
           </w:p>
@@ -5715,115 +5443,34 @@
         <w:jc w:val="left"/>
       </w:pPr>
       <w:r>
-        <w:t xml:space="preserve">From the graphs </w:t>
-      </w:r>
-      <w:proofErr w:type="gramStart"/>
-      <w:r>
-        <w:t>it is clear that male</w:t>
-      </w:r>
-      <w:proofErr w:type="gramEnd"/>
-      <w:r>
-        <w:t xml:space="preserve"> students have greater percentage of </w:t>
-      </w:r>
-      <w:r>
-        <w:t xml:space="preserve">placements than Female students. They also have slightly higher salary than their counterparts. Generally, male students are more </w:t>
-      </w:r>
-      <w:proofErr w:type="gramStart"/>
-      <w:r>
-        <w:t>flexible</w:t>
-      </w:r>
-      <w:proofErr w:type="gramEnd"/>
-      <w:r>
-        <w:t xml:space="preserve"> and this can be the reason they are paid higher average salary.</w:t>
-      </w:r>
-    </w:p>
-    <w:p>
-      <w:pPr>
-        <w:pStyle w:val="Body"/>
-        <w:jc w:val="left"/>
-        <w:rPr>
-          <w:b/>
-          <w:bCs/>
-        </w:rPr>
-      </w:pPr>
-      <w:r>
-        <w:rPr>
-          <w:b/>
-          <w:bCs/>
-        </w:rPr>
-        <w:t xml:space="preserve">Relation between </w:t>
-      </w:r>
-      <w:proofErr w:type="spellStart"/>
-      <w:r>
-        <w:rPr>
-          <w:b/>
-          <w:bCs/>
-        </w:rPr>
-        <w:t>ssc_</w:t>
-      </w:r>
-      <w:proofErr w:type="gramStart"/>
-      <w:r>
-        <w:rPr>
-          <w:b/>
-          <w:bCs/>
-        </w:rPr>
-        <w:t>p,hsc</w:t>
-      </w:r>
-      <w:proofErr w:type="gramEnd"/>
-      <w:r>
-        <w:rPr>
-          <w:b/>
-          <w:bCs/>
-        </w:rPr>
-        <w:t>_p</w:t>
-      </w:r>
-      <w:proofErr w:type="spellEnd"/>
-      <w:r>
-        <w:rPr>
-          <w:b/>
-          <w:bCs/>
-        </w:rPr>
-        <w:t xml:space="preserve"> and salary</w:t>
-      </w:r>
-      <w:r>
         <w:rPr>
           <w:b/>
           <w:bCs/>
           <w:noProof/>
         </w:rPr>
         <w:drawing>
-          <wp:anchor distT="152400" distB="152400" distL="152400" distR="152400" simplePos="0" relativeHeight="251665408" behindDoc="0" locked="0" layoutInCell="1" allowOverlap="1" wp14:anchorId="6F01E43B" wp14:editId="369D8D37">
-            <wp:simplePos x="0" y="0"/>
-            <wp:positionH relativeFrom="margin">
-              <wp:posOffset>-6350</wp:posOffset>
-            </wp:positionH>
-            <wp:positionV relativeFrom="line">
-              <wp:posOffset>398723</wp:posOffset>
-            </wp:positionV>
-            <wp:extent cx="5727700" cy="4144668"/>
-            <wp:effectExtent l="0" t="0" r="0" b="0"/>
-            <wp:wrapThrough wrapText="bothSides" distL="152400" distR="152400">
-              <wp:wrapPolygon edited="1">
-                <wp:start x="0" y="0"/>
-                <wp:lineTo x="21600" y="0"/>
-                <wp:lineTo x="21600" y="21600"/>
-                <wp:lineTo x="0" y="21600"/>
-                <wp:lineTo x="0" y="0"/>
-              </wp:wrapPolygon>
-            </wp:wrapThrough>
-            <wp:docPr id="1073741839" name="officeArt object" descr="sscp_relation.png"/>
+          <wp:inline distT="0" distB="0" distL="0" distR="0" wp14:anchorId="450D58E0" wp14:editId="763C957B">
+            <wp:extent cx="5727700" cy="4277360"/>
+            <wp:effectExtent l="0" t="0" r="0" b="2540"/>
+            <wp:docPr id="1073741838" name="officeArt object" descr="Gender_placement.png"/>
             <wp:cNvGraphicFramePr/>
             <a:graphic xmlns:a="http://schemas.openxmlformats.org/drawingml/2006/main">
               <a:graphicData uri="http://schemas.openxmlformats.org/drawingml/2006/picture">
                 <pic:pic xmlns:pic="http://schemas.openxmlformats.org/drawingml/2006/picture">
                   <pic:nvPicPr>
-                    <pic:cNvPr id="1073741839" name="sscp_relation.png" descr="sscp_relation.png"/>
+                    <pic:cNvPr id="1073741838" name="Gender_placement.png" descr="Gender_placement.png"/>
                     <pic:cNvPicPr>
                       <a:picLocks noChangeAspect="1"/>
                     </pic:cNvPicPr>
                   </pic:nvPicPr>
                   <pic:blipFill>
-                    <a:blip r:embed="rId18"/>
+                    <a:blip r:embed="rId16">
+                      <a:extLst>
+                        <a:ext uri="{28A0092B-C50C-407E-A947-70E740481C1C}">
+                          <a14:useLocalDpi xmlns:a14="http://schemas.microsoft.com/office/drawing/2010/main" val="0"/>
+                        </a:ext>
+                      </a:extLst>
+                    </a:blip>
                     <a:stretch>
                       <a:fillRect/>
                     </a:stretch>
@@ -5831,7 +5478,7 @@
                   <pic:spPr>
                     <a:xfrm>
                       <a:off x="0" y="0"/>
-                      <a:ext cx="5727700" cy="4144668"/>
+                      <a:ext cx="5727700" cy="4277360"/>
                     </a:xfrm>
                     <a:prstGeom prst="rect">
                       <a:avLst/>
@@ -5845,8 +5492,29 @@
                 </pic:pic>
               </a:graphicData>
             </a:graphic>
-          </wp:anchor>
+          </wp:inline>
         </w:drawing>
+      </w:r>
+    </w:p>
+    <w:p>
+      <w:pPr>
+        <w:pStyle w:val="Body"/>
+        <w:jc w:val="left"/>
+      </w:pPr>
+      <w:r>
+        <w:t xml:space="preserve">From the graphs </w:t>
+      </w:r>
+      <w:r>
+        <w:t>male</w:t>
+      </w:r>
+      <w:r>
+        <w:t xml:space="preserve"> students have greater percentage of placements than Female students. They also have slightly higher salary than their counterparts. Generally, male students are more </w:t>
+      </w:r>
+      <w:r>
+        <w:t>flexible,</w:t>
+      </w:r>
+      <w:r>
+        <w:t xml:space="preserve"> and this can be the reason they are paid higher average salary.</w:t>
       </w:r>
     </w:p>
     <w:p>
@@ -5858,20 +5526,37 @@
           <w:bCs/>
         </w:rPr>
       </w:pPr>
+      <w:r>
+        <w:rPr>
+          <w:b/>
+          <w:bCs/>
+        </w:rPr>
+        <w:t>Relation between ssc_</w:t>
+      </w:r>
+      <w:r>
+        <w:rPr>
+          <w:b/>
+          <w:bCs/>
+        </w:rPr>
+        <w:t>p, hsc</w:t>
+      </w:r>
+      <w:r>
+        <w:rPr>
+          <w:b/>
+          <w:bCs/>
+        </w:rPr>
+        <w:t>_p and salary</w:t>
+      </w:r>
     </w:p>
     <w:p>
       <w:pPr>
         <w:pStyle w:val="Body"/>
       </w:pPr>
-      <w:r>
-        <w:t>There is a weak positive relation between Senior Secondary percentage and salary. This is evident as the percentage does not really matter much in the work profile.</w:t>
-      </w:r>
     </w:p>
     <w:sectPr>
-      <w:headerReference w:type="default" r:id="rId19"/>
-      <w:footerReference w:type="default" r:id="rId20"/>
+      <w:footerReference w:type="default" r:id="rId17"/>
       <w:pgSz w:w="11900" w:h="16840"/>
-      <w:pgMar w:top="1440" w:right="1440" w:bottom="1440" w:left="1440" w:header="480" w:footer="480" w:gutter="0"/>
+      <w:pgMar w:top="1440" w:right="1440" w:bottom="1438" w:left="1440" w:header="480" w:footer="480" w:gutter="0"/>
       <w:cols w:space="720"/>
     </w:sectPr>
   </w:body>
@@ -5948,12 +5633,6 @@
     </w:p>
   </w:footnote>
 </w:footnotes>
-</file>
-
-<file path=word/header1.xml><?xml version="1.0" encoding="utf-8"?>
-<w:hdr xmlns:wpc="http://schemas.microsoft.com/office/word/2010/wordprocessingCanvas" xmlns:cx="http://schemas.microsoft.com/office/drawing/2014/chartex" xmlns:cx1="http://schemas.microsoft.com/office/drawing/2015/9/8/chartex" xmlns:cx2="http://schemas.microsoft.com/office/drawing/2015/10/21/chartex" xmlns:cx3="http://schemas.microsoft.com/office/drawing/2016/5/9/chartex" xmlns:cx4="http://schemas.microsoft.com/office/drawing/2016/5/10/chartex" xmlns:cx5="http://schemas.microsoft.com/office/drawing/2016/5/11/chartex" xmlns:cx6="http://schemas.microsoft.com/office/drawing/2016/5/12/chartex" xmlns:cx7="http://schemas.microsoft.com/office/drawing/2016/5/13/chartex" xmlns:cx8="http://schemas.microsoft.com/office/drawing/2016/5/14/chartex" xmlns:mc="http://schemas.openxmlformats.org/markup-compatibility/2006" xmlns:aink="http://schemas.microsoft.com/office/drawing/2016/ink" xmlns:am3d="http://schemas.microsoft.com/office/drawing/2017/model3d" xmlns:o="urn:schemas-microsoft-com:office:office" xmlns:oel="http://schemas.microsoft.com/office/2019/extlst" xmlns:r="http://schemas.openxmlformats.org/officeDocument/2006/relationships" xmlns:m="http://schemas.openxmlformats.org/officeDocument/2006/math" xmlns:v="urn:schemas-microsoft-com:vml" xmlns:wp14="http://schemas.microsoft.com/office/word/2010/wordprocessingDrawing" xmlns:wp="http://schemas.openxmlformats.org/drawingml/2006/wordprocessingDrawing" xmlns:w10="urn:schemas-microsoft-com:office:word" xmlns:w="http://schemas.openxmlformats.org/wordprocessingml/2006/main" xmlns:w14="http://schemas.microsoft.com/office/word/2010/wordml" xmlns:w15="http://schemas.microsoft.com/office/word/2012/wordml" xmlns:w16cex="http://schemas.microsoft.com/office/word/2018/wordml/cex" xmlns:w16cid="http://schemas.microsoft.com/office/word/2016/wordml/cid" xmlns:w16="http://schemas.microsoft.com/office/word/2018/wordml" xmlns:w16du="http://schemas.microsoft.com/office/word/2023/wordml/word16du" xmlns:w16sdtdh="http://schemas.microsoft.com/office/word/2020/wordml/sdtdatahash" xmlns:w16sdtfl="http://schemas.microsoft.com/office/word/2024/wordml/sdtformatlock" xmlns:w16se="http://schemas.microsoft.com/office/word/2015/wordml/symex" xmlns:wpg="http://schemas.microsoft.com/office/word/2010/wordprocessingGroup" xmlns:wpi="http://schemas.microsoft.com/office/word/2010/wordprocessingInk" xmlns:wne="http://schemas.microsoft.com/office/word/2006/wordml" xmlns:wps="http://schemas.microsoft.com/office/word/2010/wordprocessingShape" mc:Ignorable="w14 w15 w16se w16cid w16 w16cex w16sdtdh w16sdtfl w16du wp14">
-  <w:p/>
-</w:hdr>
 </file>
 
 <file path=word/numbering.xml><?xml version="1.0" encoding="utf-8"?>
@@ -6928,6 +6607,58 @@
         <w:bar w:val="none" w:sz="0" w:color="auto"/>
       </w:pBdr>
     </w:pPr>
+    <w:rPr>
+      <w:sz w:val="24"/>
+      <w:szCs w:val="24"/>
+      <w:lang w:val="en-US" w:eastAsia="en-US"/>
+    </w:rPr>
+  </w:style>
+  <w:style w:type="paragraph" w:styleId="Header">
+    <w:name w:val="header"/>
+    <w:basedOn w:val="Normal"/>
+    <w:link w:val="HeaderChar"/>
+    <w:uiPriority w:val="99"/>
+    <w:unhideWhenUsed/>
+    <w:rsid w:val="000F7347"/>
+    <w:pPr>
+      <w:tabs>
+        <w:tab w:val="center" w:pos="4513"/>
+        <w:tab w:val="right" w:pos="9026"/>
+      </w:tabs>
+    </w:pPr>
+  </w:style>
+  <w:style w:type="character" w:customStyle="1" w:styleId="HeaderChar">
+    <w:name w:val="Header Char"/>
+    <w:basedOn w:val="DefaultParagraphFont"/>
+    <w:link w:val="Header"/>
+    <w:uiPriority w:val="99"/>
+    <w:rsid w:val="000F7347"/>
+    <w:rPr>
+      <w:sz w:val="24"/>
+      <w:szCs w:val="24"/>
+      <w:lang w:val="en-US" w:eastAsia="en-US"/>
+    </w:rPr>
+  </w:style>
+  <w:style w:type="paragraph" w:styleId="Footer">
+    <w:name w:val="footer"/>
+    <w:basedOn w:val="Normal"/>
+    <w:link w:val="FooterChar"/>
+    <w:uiPriority w:val="99"/>
+    <w:unhideWhenUsed/>
+    <w:rsid w:val="000F7347"/>
+    <w:pPr>
+      <w:tabs>
+        <w:tab w:val="center" w:pos="4513"/>
+        <w:tab w:val="right" w:pos="9026"/>
+      </w:tabs>
+    </w:pPr>
+  </w:style>
+  <w:style w:type="character" w:customStyle="1" w:styleId="FooterChar">
+    <w:name w:val="Footer Char"/>
+    <w:basedOn w:val="DefaultParagraphFont"/>
+    <w:link w:val="Footer"/>
+    <w:uiPriority w:val="99"/>
+    <w:rsid w:val="000F7347"/>
     <w:rPr>
       <w:sz w:val="24"/>
       <w:szCs w:val="24"/>

</xml_diff>

<commit_message>
Updated report. Added contour plot
</commit_message>
<xml_diff>
--- a/Project_Details.docx
+++ b/Project_Details.docx
@@ -5521,6 +5521,36 @@
       <w:pPr>
         <w:pStyle w:val="Body"/>
         <w:jc w:val="left"/>
+      </w:pPr>
+    </w:p>
+    <w:p>
+      <w:pPr>
+        <w:pStyle w:val="Body"/>
+        <w:jc w:val="left"/>
+      </w:pPr>
+    </w:p>
+    <w:p>
+      <w:pPr>
+        <w:pStyle w:val="Body"/>
+        <w:jc w:val="left"/>
+      </w:pPr>
+    </w:p>
+    <w:p>
+      <w:pPr>
+        <w:pStyle w:val="Body"/>
+        <w:jc w:val="left"/>
+      </w:pPr>
+    </w:p>
+    <w:p>
+      <w:pPr>
+        <w:pStyle w:val="Body"/>
+        <w:jc w:val="left"/>
+      </w:pPr>
+    </w:p>
+    <w:p>
+      <w:pPr>
+        <w:pStyle w:val="Body"/>
+        <w:jc w:val="left"/>
         <w:rPr>
           <w:b/>
           <w:bCs/>
@@ -5531,6 +5561,7 @@
           <w:b/>
           <w:bCs/>
         </w:rPr>
+        <w:lastRenderedPageBreak/>
         <w:t>Relation between ssc_</w:t>
       </w:r>
       <w:r>
@@ -5546,6 +5577,187 @@
           <w:bCs/>
         </w:rPr>
         <w:t>_p and salary</w:t>
+      </w:r>
+    </w:p>
+    <w:p>
+      <w:pPr>
+        <w:pStyle w:val="Body"/>
+      </w:pPr>
+      <w:r>
+        <w:rPr>
+          <w:noProof/>
+          <w14:textOutline w14:w="0" w14:cap="rnd" w14:cmpd="sng" w14:algn="ctr">
+            <w14:noFill/>
+            <w14:prstDash w14:val="solid"/>
+            <w14:bevel/>
+          </w14:textOutline>
+        </w:rPr>
+        <w:drawing>
+          <wp:inline distT="0" distB="0" distL="0" distR="0" wp14:anchorId="19ADBA39" wp14:editId="16EB74BA">
+            <wp:extent cx="5727700" cy="5589905"/>
+            <wp:effectExtent l="0" t="0" r="0" b="0"/>
+            <wp:docPr id="1796996798" name="Picture 4"/>
+            <wp:cNvGraphicFramePr>
+              <a:graphicFrameLocks xmlns:a="http://schemas.openxmlformats.org/drawingml/2006/main" noChangeAspect="1"/>
+            </wp:cNvGraphicFramePr>
+            <a:graphic xmlns:a="http://schemas.openxmlformats.org/drawingml/2006/main">
+              <a:graphicData uri="http://schemas.openxmlformats.org/drawingml/2006/picture">
+                <pic:pic xmlns:pic="http://schemas.openxmlformats.org/drawingml/2006/picture">
+                  <pic:nvPicPr>
+                    <pic:cNvPr id="1796996798" name="Picture 1796996798"/>
+                    <pic:cNvPicPr/>
+                  </pic:nvPicPr>
+                  <pic:blipFill>
+                    <a:blip r:embed="rId17">
+                      <a:extLst>
+                        <a:ext uri="{28A0092B-C50C-407E-A947-70E740481C1C}">
+                          <a14:useLocalDpi xmlns:a14="http://schemas.microsoft.com/office/drawing/2010/main" val="0"/>
+                        </a:ext>
+                      </a:extLst>
+                    </a:blip>
+                    <a:stretch>
+                      <a:fillRect/>
+                    </a:stretch>
+                  </pic:blipFill>
+                  <pic:spPr>
+                    <a:xfrm>
+                      <a:off x="0" y="0"/>
+                      <a:ext cx="5727700" cy="5589905"/>
+                    </a:xfrm>
+                    <a:prstGeom prst="rect">
+                      <a:avLst/>
+                    </a:prstGeom>
+                  </pic:spPr>
+                </pic:pic>
+              </a:graphicData>
+            </a:graphic>
+          </wp:inline>
+        </w:drawing>
+      </w:r>
+    </w:p>
+    <w:p>
+      <w:pPr>
+        <w:pStyle w:val="Body"/>
+      </w:pPr>
+      <w:r>
+        <w:t>The</w:t>
+      </w:r>
+      <w:r>
+        <w:rPr>
+          <w:b/>
+          <w:bCs/>
+        </w:rPr>
+        <w:t xml:space="preserve"> </w:t>
+      </w:r>
+      <w:r>
+        <w:rPr>
+          <w:rStyle w:val="Strong"/>
+          <w:b w:val="0"/>
+          <w:bCs w:val="0"/>
+        </w:rPr>
+        <w:t>top right corner (SSC &gt; 85, HSC &gt; 85)</w:t>
+      </w:r>
+      <w:r>
+        <w:rPr>
+          <w:b/>
+          <w:bCs/>
+        </w:rPr>
+        <w:t xml:space="preserve"> </w:t>
+      </w:r>
+      <w:r>
+        <w:t>does not show the highest salaries,</w:t>
+      </w:r>
+      <w:r>
+        <w:rPr>
+          <w:b/>
+          <w:bCs/>
+        </w:rPr>
+        <w:t xml:space="preserve"> </w:t>
+      </w:r>
+      <w:r>
+        <w:t>indicating that</w:t>
+      </w:r>
+      <w:r>
+        <w:rPr>
+          <w:b/>
+          <w:bCs/>
+        </w:rPr>
+        <w:t xml:space="preserve"> </w:t>
+      </w:r>
+      <w:r>
+        <w:rPr>
+          <w:rStyle w:val="Strong"/>
+          <w:b w:val="0"/>
+          <w:bCs w:val="0"/>
+        </w:rPr>
+        <w:t>scoring high in both 10th and 12th does not guarantee the best salary after MBA</w:t>
+      </w:r>
+      <w:r>
+        <w:rPr>
+          <w:b/>
+          <w:bCs/>
+        </w:rPr>
+        <w:t>.</w:t>
+      </w:r>
+      <w:r>
+        <w:rPr>
+          <w:b/>
+          <w:bCs/>
+        </w:rPr>
+        <w:t xml:space="preserve"> </w:t>
+      </w:r>
+      <w:r>
+        <w:t xml:space="preserve">There are clusters of high salary that exist in the middle of the graph. </w:t>
+      </w:r>
+      <w:r>
+        <w:t xml:space="preserve">This suggests that </w:t>
+      </w:r>
+      <w:r>
+        <w:rPr>
+          <w:rStyle w:val="Strong"/>
+          <w:b w:val="0"/>
+          <w:bCs w:val="0"/>
+        </w:rPr>
+        <w:t>factors beyond just SSC/HSC scores influence salary outcomes</w:t>
+      </w:r>
+      <w:r>
+        <w:rPr>
+          <w:rStyle w:val="Strong"/>
+          <w:b w:val="0"/>
+          <w:bCs w:val="0"/>
+        </w:rPr>
+        <w:t xml:space="preserve">. </w:t>
+      </w:r>
+      <w:r>
+        <w:rPr>
+          <w:rStyle w:val="Strong"/>
+          <w:b w:val="0"/>
+          <w:bCs w:val="0"/>
+        </w:rPr>
+        <w:t>Some students with excellent scores still get lower salaries</w:t>
+      </w:r>
+      <w:r>
+        <w:t>,</w:t>
+      </w:r>
+      <w:r>
+        <w:t xml:space="preserve"> indicating that soft skills </w:t>
+      </w:r>
+      <w:r>
+        <w:rPr>
+          <w:rStyle w:val="Strong"/>
+        </w:rPr>
+        <w:t>m</w:t>
+      </w:r>
+      <w:r>
+        <w:rPr>
+          <w:rStyle w:val="Strong"/>
+          <w:b w:val="0"/>
+          <w:bCs w:val="0"/>
+        </w:rPr>
+        <w:t>atter more than just 10th &amp; 12th scores</w:t>
+      </w:r>
+      <w:r>
+        <w:t>.</w:t>
       </w:r>
     </w:p>
     <w:p>
@@ -5554,7 +5766,7 @@
       </w:pPr>
     </w:p>
     <w:sectPr>
-      <w:footerReference w:type="default" r:id="rId17"/>
+      <w:footerReference w:type="default" r:id="rId18"/>
       <w:pgSz w:w="11900" w:h="16840"/>
       <w:pgMar w:top="1440" w:right="1440" w:bottom="1438" w:left="1440" w:header="480" w:footer="480" w:gutter="0"/>
       <w:cols w:space="720"/>
@@ -5638,12 +5850,324 @@
 <file path=word/numbering.xml><?xml version="1.0" encoding="utf-8"?>
 <w:numbering xmlns:wpc="http://schemas.microsoft.com/office/word/2010/wordprocessingCanvas" xmlns:cx="http://schemas.microsoft.com/office/drawing/2014/chartex" xmlns:cx1="http://schemas.microsoft.com/office/drawing/2015/9/8/chartex" xmlns:cx2="http://schemas.microsoft.com/office/drawing/2015/10/21/chartex" xmlns:cx3="http://schemas.microsoft.com/office/drawing/2016/5/9/chartex" xmlns:cx4="http://schemas.microsoft.com/office/drawing/2016/5/10/chartex" xmlns:cx5="http://schemas.microsoft.com/office/drawing/2016/5/11/chartex" xmlns:cx6="http://schemas.microsoft.com/office/drawing/2016/5/12/chartex" xmlns:cx7="http://schemas.microsoft.com/office/drawing/2016/5/13/chartex" xmlns:cx8="http://schemas.microsoft.com/office/drawing/2016/5/14/chartex" xmlns:mc="http://schemas.openxmlformats.org/markup-compatibility/2006" xmlns:aink="http://schemas.microsoft.com/office/drawing/2016/ink" xmlns:am3d="http://schemas.microsoft.com/office/drawing/2017/model3d" xmlns:o="urn:schemas-microsoft-com:office:office" xmlns:oel="http://schemas.microsoft.com/office/2019/extlst" xmlns:r="http://schemas.openxmlformats.org/officeDocument/2006/relationships" xmlns:m="http://schemas.openxmlformats.org/officeDocument/2006/math" xmlns:v="urn:schemas-microsoft-com:vml" xmlns:wp14="http://schemas.microsoft.com/office/word/2010/wordprocessingDrawing" xmlns:wp="http://schemas.openxmlformats.org/drawingml/2006/wordprocessingDrawing" xmlns:w10="urn:schemas-microsoft-com:office:word" xmlns:w="http://schemas.openxmlformats.org/wordprocessingml/2006/main" xmlns:w14="http://schemas.microsoft.com/office/word/2010/wordml" xmlns:w15="http://schemas.microsoft.com/office/word/2012/wordml" xmlns:w16cex="http://schemas.microsoft.com/office/word/2018/wordml/cex" xmlns:w16cid="http://schemas.microsoft.com/office/word/2016/wordml/cid" xmlns:w16="http://schemas.microsoft.com/office/word/2018/wordml" xmlns:w16du="http://schemas.microsoft.com/office/word/2023/wordml/word16du" xmlns:w16sdtdh="http://schemas.microsoft.com/office/word/2020/wordml/sdtdatahash" xmlns:w16sdtfl="http://schemas.microsoft.com/office/word/2024/wordml/sdtformatlock" xmlns:w16se="http://schemas.microsoft.com/office/word/2015/wordml/symex" xmlns:wpg="http://schemas.microsoft.com/office/word/2010/wordprocessingGroup" xmlns:wpi="http://schemas.microsoft.com/office/word/2010/wordprocessingInk" xmlns:wne="http://schemas.microsoft.com/office/word/2006/wordml" xmlns:wps="http://schemas.microsoft.com/office/word/2010/wordprocessingShape" mc:Ignorable="w14 w15 w16se w16cid w16 w16cex w16sdtdh w16sdtfl w16du wp14">
   <w:abstractNum w:abstractNumId="0" w15:restartNumberingAfterBreak="0">
+    <w:nsid w:val="0769050C"/>
+    <w:multiLevelType w:val="hybridMultilevel"/>
+    <w:tmpl w:val="AC7CBF3C"/>
+    <w:lvl w:ilvl="0" w:tplc="0809000F">
+      <w:start w:val="1"/>
+      <w:numFmt w:val="decimal"/>
+      <w:lvlText w:val="%1."/>
+      <w:lvlJc w:val="left"/>
+      <w:pPr>
+        <w:ind w:left="360" w:hanging="360"/>
+      </w:pPr>
+    </w:lvl>
+    <w:lvl w:ilvl="1" w:tplc="08090019">
+      <w:start w:val="1"/>
+      <w:numFmt w:val="lowerLetter"/>
+      <w:lvlText w:val="%2."/>
+      <w:lvlJc w:val="left"/>
+      <w:pPr>
+        <w:ind w:left="1080" w:hanging="360"/>
+      </w:pPr>
+    </w:lvl>
+    <w:lvl w:ilvl="2" w:tplc="0809001B" w:tentative="1">
+      <w:start w:val="1"/>
+      <w:numFmt w:val="lowerRoman"/>
+      <w:lvlText w:val="%3."/>
+      <w:lvlJc w:val="right"/>
+      <w:pPr>
+        <w:ind w:left="1800" w:hanging="180"/>
+      </w:pPr>
+    </w:lvl>
+    <w:lvl w:ilvl="3" w:tplc="0809000F" w:tentative="1">
+      <w:start w:val="1"/>
+      <w:numFmt w:val="decimal"/>
+      <w:lvlText w:val="%4."/>
+      <w:lvlJc w:val="left"/>
+      <w:pPr>
+        <w:ind w:left="2520" w:hanging="360"/>
+      </w:pPr>
+    </w:lvl>
+    <w:lvl w:ilvl="4" w:tplc="08090019" w:tentative="1">
+      <w:start w:val="1"/>
+      <w:numFmt w:val="lowerLetter"/>
+      <w:lvlText w:val="%5."/>
+      <w:lvlJc w:val="left"/>
+      <w:pPr>
+        <w:ind w:left="3240" w:hanging="360"/>
+      </w:pPr>
+    </w:lvl>
+    <w:lvl w:ilvl="5" w:tplc="0809001B" w:tentative="1">
+      <w:start w:val="1"/>
+      <w:numFmt w:val="lowerRoman"/>
+      <w:lvlText w:val="%6."/>
+      <w:lvlJc w:val="right"/>
+      <w:pPr>
+        <w:ind w:left="3960" w:hanging="180"/>
+      </w:pPr>
+    </w:lvl>
+    <w:lvl w:ilvl="6" w:tplc="0809000F" w:tentative="1">
+      <w:start w:val="1"/>
+      <w:numFmt w:val="decimal"/>
+      <w:lvlText w:val="%7."/>
+      <w:lvlJc w:val="left"/>
+      <w:pPr>
+        <w:ind w:left="4680" w:hanging="360"/>
+      </w:pPr>
+    </w:lvl>
+    <w:lvl w:ilvl="7" w:tplc="08090019" w:tentative="1">
+      <w:start w:val="1"/>
+      <w:numFmt w:val="lowerLetter"/>
+      <w:lvlText w:val="%8."/>
+      <w:lvlJc w:val="left"/>
+      <w:pPr>
+        <w:ind w:left="5400" w:hanging="360"/>
+      </w:pPr>
+    </w:lvl>
+    <w:lvl w:ilvl="8" w:tplc="0809001B" w:tentative="1">
+      <w:start w:val="1"/>
+      <w:numFmt w:val="lowerRoman"/>
+      <w:lvlText w:val="%9."/>
+      <w:lvlJc w:val="right"/>
+      <w:pPr>
+        <w:ind w:left="6120" w:hanging="180"/>
+      </w:pPr>
+    </w:lvl>
+  </w:abstractNum>
+  <w:abstractNum w:abstractNumId="1" w15:restartNumberingAfterBreak="0">
+    <w:nsid w:val="0ACA293F"/>
+    <w:multiLevelType w:val="hybridMultilevel"/>
+    <w:tmpl w:val="31A05006"/>
+    <w:lvl w:ilvl="0" w:tplc="08090001">
+      <w:start w:val="1"/>
+      <w:numFmt w:val="bullet"/>
+      <w:lvlText w:val=""/>
+      <w:lvlJc w:val="left"/>
+      <w:pPr>
+        <w:ind w:left="720" w:hanging="360"/>
+      </w:pPr>
+      <w:rPr>
+        <w:rFonts w:ascii="Symbol" w:hAnsi="Symbol" w:hint="default"/>
+      </w:rPr>
+    </w:lvl>
+    <w:lvl w:ilvl="1" w:tplc="08090003" w:tentative="1">
+      <w:start w:val="1"/>
+      <w:numFmt w:val="bullet"/>
+      <w:lvlText w:val="o"/>
+      <w:lvlJc w:val="left"/>
+      <w:pPr>
+        <w:ind w:left="1440" w:hanging="360"/>
+      </w:pPr>
+      <w:rPr>
+        <w:rFonts w:ascii="Courier New" w:hAnsi="Courier New" w:hint="default"/>
+      </w:rPr>
+    </w:lvl>
+    <w:lvl w:ilvl="2" w:tplc="08090005" w:tentative="1">
+      <w:start w:val="1"/>
+      <w:numFmt w:val="bullet"/>
+      <w:lvlText w:val=""/>
+      <w:lvlJc w:val="left"/>
+      <w:pPr>
+        <w:ind w:left="2160" w:hanging="360"/>
+      </w:pPr>
+      <w:rPr>
+        <w:rFonts w:ascii="Wingdings" w:hAnsi="Wingdings" w:hint="default"/>
+      </w:rPr>
+    </w:lvl>
+    <w:lvl w:ilvl="3" w:tplc="08090001" w:tentative="1">
+      <w:start w:val="1"/>
+      <w:numFmt w:val="bullet"/>
+      <w:lvlText w:val=""/>
+      <w:lvlJc w:val="left"/>
+      <w:pPr>
+        <w:ind w:left="2880" w:hanging="360"/>
+      </w:pPr>
+      <w:rPr>
+        <w:rFonts w:ascii="Symbol" w:hAnsi="Symbol" w:hint="default"/>
+      </w:rPr>
+    </w:lvl>
+    <w:lvl w:ilvl="4" w:tplc="08090003" w:tentative="1">
+      <w:start w:val="1"/>
+      <w:numFmt w:val="bullet"/>
+      <w:lvlText w:val="o"/>
+      <w:lvlJc w:val="left"/>
+      <w:pPr>
+        <w:ind w:left="3600" w:hanging="360"/>
+      </w:pPr>
+      <w:rPr>
+        <w:rFonts w:ascii="Courier New" w:hAnsi="Courier New" w:hint="default"/>
+      </w:rPr>
+    </w:lvl>
+    <w:lvl w:ilvl="5" w:tplc="08090005" w:tentative="1">
+      <w:start w:val="1"/>
+      <w:numFmt w:val="bullet"/>
+      <w:lvlText w:val=""/>
+      <w:lvlJc w:val="left"/>
+      <w:pPr>
+        <w:ind w:left="4320" w:hanging="360"/>
+      </w:pPr>
+      <w:rPr>
+        <w:rFonts w:ascii="Wingdings" w:hAnsi="Wingdings" w:hint="default"/>
+      </w:rPr>
+    </w:lvl>
+    <w:lvl w:ilvl="6" w:tplc="08090001" w:tentative="1">
+      <w:start w:val="1"/>
+      <w:numFmt w:val="bullet"/>
+      <w:lvlText w:val=""/>
+      <w:lvlJc w:val="left"/>
+      <w:pPr>
+        <w:ind w:left="5040" w:hanging="360"/>
+      </w:pPr>
+      <w:rPr>
+        <w:rFonts w:ascii="Symbol" w:hAnsi="Symbol" w:hint="default"/>
+      </w:rPr>
+    </w:lvl>
+    <w:lvl w:ilvl="7" w:tplc="08090003" w:tentative="1">
+      <w:start w:val="1"/>
+      <w:numFmt w:val="bullet"/>
+      <w:lvlText w:val="o"/>
+      <w:lvlJc w:val="left"/>
+      <w:pPr>
+        <w:ind w:left="5760" w:hanging="360"/>
+      </w:pPr>
+      <w:rPr>
+        <w:rFonts w:ascii="Courier New" w:hAnsi="Courier New" w:hint="default"/>
+      </w:rPr>
+    </w:lvl>
+    <w:lvl w:ilvl="8" w:tplc="08090005" w:tentative="1">
+      <w:start w:val="1"/>
+      <w:numFmt w:val="bullet"/>
+      <w:lvlText w:val=""/>
+      <w:lvlJc w:val="left"/>
+      <w:pPr>
+        <w:ind w:left="6480" w:hanging="360"/>
+      </w:pPr>
+      <w:rPr>
+        <w:rFonts w:ascii="Wingdings" w:hAnsi="Wingdings" w:hint="default"/>
+      </w:rPr>
+    </w:lvl>
+  </w:abstractNum>
+  <w:abstractNum w:abstractNumId="2" w15:restartNumberingAfterBreak="0">
     <w:nsid w:val="0D02292C"/>
     <w:multiLevelType w:val="hybridMultilevel"/>
     <w:tmpl w:val="CE24F2DA"/>
     <w:numStyleLink w:val="Numbered"/>
   </w:abstractNum>
-  <w:abstractNum w:abstractNumId="1" w15:restartNumberingAfterBreak="0">
+  <w:abstractNum w:abstractNumId="3" w15:restartNumberingAfterBreak="0">
+    <w:nsid w:val="392035F6"/>
+    <w:multiLevelType w:val="hybridMultilevel"/>
+    <w:tmpl w:val="DBA25B30"/>
+    <w:lvl w:ilvl="0" w:tplc="08090001">
+      <w:start w:val="1"/>
+      <w:numFmt w:val="bullet"/>
+      <w:lvlText w:val=""/>
+      <w:lvlJc w:val="left"/>
+      <w:pPr>
+        <w:ind w:left="720" w:hanging="360"/>
+      </w:pPr>
+      <w:rPr>
+        <w:rFonts w:ascii="Symbol" w:hAnsi="Symbol" w:hint="default"/>
+      </w:rPr>
+    </w:lvl>
+    <w:lvl w:ilvl="1" w:tplc="08090003" w:tentative="1">
+      <w:start w:val="1"/>
+      <w:numFmt w:val="bullet"/>
+      <w:lvlText w:val="o"/>
+      <w:lvlJc w:val="left"/>
+      <w:pPr>
+        <w:ind w:left="1440" w:hanging="360"/>
+      </w:pPr>
+      <w:rPr>
+        <w:rFonts w:ascii="Courier New" w:hAnsi="Courier New" w:hint="default"/>
+      </w:rPr>
+    </w:lvl>
+    <w:lvl w:ilvl="2" w:tplc="08090005" w:tentative="1">
+      <w:start w:val="1"/>
+      <w:numFmt w:val="bullet"/>
+      <w:lvlText w:val=""/>
+      <w:lvlJc w:val="left"/>
+      <w:pPr>
+        <w:ind w:left="2160" w:hanging="360"/>
+      </w:pPr>
+      <w:rPr>
+        <w:rFonts w:ascii="Wingdings" w:hAnsi="Wingdings" w:hint="default"/>
+      </w:rPr>
+    </w:lvl>
+    <w:lvl w:ilvl="3" w:tplc="08090001" w:tentative="1">
+      <w:start w:val="1"/>
+      <w:numFmt w:val="bullet"/>
+      <w:lvlText w:val=""/>
+      <w:lvlJc w:val="left"/>
+      <w:pPr>
+        <w:ind w:left="2880" w:hanging="360"/>
+      </w:pPr>
+      <w:rPr>
+        <w:rFonts w:ascii="Symbol" w:hAnsi="Symbol" w:hint="default"/>
+      </w:rPr>
+    </w:lvl>
+    <w:lvl w:ilvl="4" w:tplc="08090003" w:tentative="1">
+      <w:start w:val="1"/>
+      <w:numFmt w:val="bullet"/>
+      <w:lvlText w:val="o"/>
+      <w:lvlJc w:val="left"/>
+      <w:pPr>
+        <w:ind w:left="3600" w:hanging="360"/>
+      </w:pPr>
+      <w:rPr>
+        <w:rFonts w:ascii="Courier New" w:hAnsi="Courier New" w:hint="default"/>
+      </w:rPr>
+    </w:lvl>
+    <w:lvl w:ilvl="5" w:tplc="08090005" w:tentative="1">
+      <w:start w:val="1"/>
+      <w:numFmt w:val="bullet"/>
+      <w:lvlText w:val=""/>
+      <w:lvlJc w:val="left"/>
+      <w:pPr>
+        <w:ind w:left="4320" w:hanging="360"/>
+      </w:pPr>
+      <w:rPr>
+        <w:rFonts w:ascii="Wingdings" w:hAnsi="Wingdings" w:hint="default"/>
+      </w:rPr>
+    </w:lvl>
+    <w:lvl w:ilvl="6" w:tplc="08090001" w:tentative="1">
+      <w:start w:val="1"/>
+      <w:numFmt w:val="bullet"/>
+      <w:lvlText w:val=""/>
+      <w:lvlJc w:val="left"/>
+      <w:pPr>
+        <w:ind w:left="5040" w:hanging="360"/>
+      </w:pPr>
+      <w:rPr>
+        <w:rFonts w:ascii="Symbol" w:hAnsi="Symbol" w:hint="default"/>
+      </w:rPr>
+    </w:lvl>
+    <w:lvl w:ilvl="7" w:tplc="08090003" w:tentative="1">
+      <w:start w:val="1"/>
+      <w:numFmt w:val="bullet"/>
+      <w:lvlText w:val="o"/>
+      <w:lvlJc w:val="left"/>
+      <w:pPr>
+        <w:ind w:left="5760" w:hanging="360"/>
+      </w:pPr>
+      <w:rPr>
+        <w:rFonts w:ascii="Courier New" w:hAnsi="Courier New" w:hint="default"/>
+      </w:rPr>
+    </w:lvl>
+    <w:lvl w:ilvl="8" w:tplc="08090005" w:tentative="1">
+      <w:start w:val="1"/>
+      <w:numFmt w:val="bullet"/>
+      <w:lvlText w:val=""/>
+      <w:lvlJc w:val="left"/>
+      <w:pPr>
+        <w:ind w:left="6480" w:hanging="360"/>
+      </w:pPr>
+      <w:rPr>
+        <w:rFonts w:ascii="Wingdings" w:hAnsi="Wingdings" w:hint="default"/>
+      </w:rPr>
+    </w:lvl>
+  </w:abstractNum>
+  <w:abstractNum w:abstractNumId="4" w15:restartNumberingAfterBreak="0">
     <w:nsid w:val="5A5E081D"/>
     <w:multiLevelType w:val="hybridMultilevel"/>
     <w:tmpl w:val="CE24F2DA"/>
@@ -5920,9 +6444,18 @@
     </w:lvl>
   </w:abstractNum>
   <w:num w:numId="1" w16cid:durableId="2020546718">
+    <w:abstractNumId w:val="4"/>
+  </w:num>
+  <w:num w:numId="2" w16cid:durableId="180511408">
+    <w:abstractNumId w:val="2"/>
+  </w:num>
+  <w:num w:numId="3" w16cid:durableId="79835249">
     <w:abstractNumId w:val="1"/>
   </w:num>
-  <w:num w:numId="2" w16cid:durableId="180511408">
+  <w:num w:numId="4" w16cid:durableId="1714378628">
+    <w:abstractNumId w:val="3"/>
+  </w:num>
+  <w:num w:numId="5" w16cid:durableId="1908954384">
     <w:abstractNumId w:val="0"/>
   </w:num>
 </w:numbering>
@@ -6663,6 +7196,27 @@
       <w:sz w:val="24"/>
       <w:szCs w:val="24"/>
       <w:lang w:val="en-US" w:eastAsia="en-US"/>
+    </w:rPr>
+  </w:style>
+  <w:style w:type="character" w:styleId="PlaceholderText">
+    <w:name w:val="Placeholder Text"/>
+    <w:basedOn w:val="DefaultParagraphFont"/>
+    <w:uiPriority w:val="99"/>
+    <w:semiHidden/>
+    <w:rsid w:val="0048331F"/>
+    <w:rPr>
+      <w:color w:val="666666"/>
+    </w:rPr>
+  </w:style>
+  <w:style w:type="character" w:styleId="Strong">
+    <w:name w:val="Strong"/>
+    <w:basedOn w:val="DefaultParagraphFont"/>
+    <w:uiPriority w:val="22"/>
+    <w:qFormat/>
+    <w:rsid w:val="0048331F"/>
+    <w:rPr>
+      <w:b/>
+      <w:bCs/>
     </w:rPr>
   </w:style>
 </w:styles>

</xml_diff>

<commit_message>
Added the degree_t relation with salary in report and explained the reasons. Cleaned the notebook file.
</commit_message>
<xml_diff>
--- a/Project_Details.docx
+++ b/Project_Details.docx
@@ -65,8 +65,16 @@
     <w:p>
       <w:pPr>
         <w:pStyle w:val="Heading"/>
-      </w:pPr>
-      <w:r>
+        <w:rPr>
+          <w:sz w:val="32"/>
+          <w:szCs w:val="32"/>
+        </w:rPr>
+      </w:pPr>
+      <w:r>
+        <w:rPr>
+          <w:sz w:val="32"/>
+          <w:szCs w:val="32"/>
+        </w:rPr>
         <w:t>Objective</w:t>
       </w:r>
     </w:p>
@@ -173,8 +181,16 @@
     <w:p>
       <w:pPr>
         <w:pStyle w:val="Heading"/>
-      </w:pPr>
-      <w:r>
+        <w:rPr>
+          <w:sz w:val="32"/>
+          <w:szCs w:val="32"/>
+        </w:rPr>
+      </w:pPr>
+      <w:r>
+        <w:rPr>
+          <w:sz w:val="32"/>
+          <w:szCs w:val="32"/>
+        </w:rPr>
         <w:t>Dataset Source and Details</w:t>
       </w:r>
     </w:p>
@@ -213,12 +229,36 @@
           <w:rStyle w:val="Italic"/>
         </w:rPr>
       </w:pPr>
-      <w:hyperlink r:id="rId7" w:history="1">
+      <w:hyperlink r:id="rId8" w:history="1">
         <w:r>
           <w:rPr>
             <w:rStyle w:val="Hyperlink0"/>
           </w:rPr>
-          <w:t>https://www.kaggle.com/datasets/benroshan/factors-affecting-campus-placement/</w:t>
+          <w:t>https://www.kaggle.com/dat</w:t>
+        </w:r>
+        <w:r>
+          <w:rPr>
+            <w:rStyle w:val="Hyperlink0"/>
+          </w:rPr>
+          <w:t>a</w:t>
+        </w:r>
+        <w:r>
+          <w:rPr>
+            <w:rStyle w:val="Hyperlink0"/>
+          </w:rPr>
+          <w:t>sets/benr</w:t>
+        </w:r>
+        <w:r>
+          <w:rPr>
+            <w:rStyle w:val="Hyperlink0"/>
+          </w:rPr>
+          <w:t>o</w:t>
+        </w:r>
+        <w:r>
+          <w:rPr>
+            <w:rStyle w:val="Hyperlink0"/>
+          </w:rPr>
+          <w:t>shan/factors-affecting-campus-placement/</w:t>
         </w:r>
       </w:hyperlink>
     </w:p>
@@ -1802,6 +1842,8 @@
           <w:rStyle w:val="Italic"/>
           <w:i w:val="0"/>
           <w:iCs w:val="0"/>
+          <w:sz w:val="32"/>
+          <w:szCs w:val="32"/>
         </w:rPr>
       </w:pPr>
       <w:r>
@@ -1809,6 +1851,8 @@
           <w:rStyle w:val="Italic"/>
           <w:i w:val="0"/>
           <w:iCs w:val="0"/>
+          <w:sz w:val="32"/>
+          <w:szCs w:val="32"/>
         </w:rPr>
         <w:t>Dataset Cleaning and Filling Missing Values</w:t>
       </w:r>
@@ -1909,7 +1953,7 @@
                           </pic:cNvPicPr>
                         </pic:nvPicPr>
                         <pic:blipFill>
-                          <a:blip r:embed="rId8"/>
+                          <a:blip r:embed="rId9"/>
                           <a:stretch>
                             <a:fillRect/>
                           </a:stretch>
@@ -2002,7 +2046,7 @@
                 </v:shapetype>
                 <v:shape id="salary_outlier_after.png" o:spid="_x0000_s1027" type="#_x0000_t75" alt="salary_outlier_after.png" style="position:absolute;width:30415;height:21733;visibility:visible;mso-wrap-style:square" o:gfxdata="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" strokeweight="1pt">
                   <v:stroke miterlimit="4"/>
-                  <v:imagedata r:id="rId9" o:title="salary_outlier_after"/>
+                  <v:imagedata r:id="rId10" o:title="salary_outlier_after"/>
                 </v:shape>
                 <v:roundrect id="Caption" o:spid="_x0000_s1028" style="position:absolute;top:22749;width:30415;height:3078;visibility:visible;mso-wrap-style:square;v-text-anchor:top" arcsize="0" o:gfxdata="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" filled="f" stroked="f" strokeweight="1pt">
                   <v:stroke miterlimit="4" joinstyle="miter"/>
@@ -2077,7 +2121,7 @@
                           </pic:cNvPicPr>
                         </pic:nvPicPr>
                         <pic:blipFill>
-                          <a:blip r:embed="rId10"/>
+                          <a:blip r:embed="rId11"/>
                           <a:stretch>
                             <a:fillRect/>
                           </a:stretch>
@@ -2151,7 +2195,7 @@
               <v:group w14:anchorId="1290F430" id="_x0000_s1029" alt="Group" style="position:absolute;left:0;text-align:left;margin-left:-3pt;margin-top:28.4pt;width:229pt;height:189pt;z-index:251660288;mso-wrap-distance-left:12pt;mso-wrap-distance-top:12pt;mso-wrap-distance-right:12pt;mso-wrap-distance-bottom:12pt;mso-position-horizontal-relative:margin;mso-position-vertical-relative:line;mso-width-relative:margin;mso-height-relative:margin" coordsize="30415,25827" wrapcoords="0 0 21600 0 21600 21600 0 21600 0 0" o:gfxdata="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">
                 <v:shape id="salary_outlier_before.png" o:spid="_x0000_s1030" type="#_x0000_t75" alt="salary_outlier_before.png" style="position:absolute;width:30415;height:21733;visibility:visible;mso-wrap-style:square" o:gfxdata="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" strokeweight="1pt">
                   <v:stroke miterlimit="4"/>
-                  <v:imagedata r:id="rId11" o:title="salary_outlier_before"/>
+                  <v:imagedata r:id="rId12" o:title="salary_outlier_before"/>
                 </v:shape>
                 <v:roundrect id="Caption" o:spid="_x0000_s1031" style="position:absolute;top:22749;width:30415;height:3078;visibility:visible;mso-wrap-style:square;v-text-anchor:top" arcsize="0" o:gfxdata="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" filled="f" stroked="f" strokeweight="1pt">
                   <v:stroke miterlimit="4" joinstyle="miter"/>
@@ -2208,6 +2252,8 @@
           <w:rStyle w:val="Italic"/>
           <w:i w:val="0"/>
           <w:iCs w:val="0"/>
+          <w:sz w:val="32"/>
+          <w:szCs w:val="32"/>
         </w:rPr>
       </w:pPr>
       <w:r>
@@ -2215,6 +2261,8 @@
           <w:rStyle w:val="Italic"/>
           <w:i w:val="0"/>
           <w:iCs w:val="0"/>
+          <w:sz w:val="32"/>
+          <w:szCs w:val="32"/>
         </w:rPr>
         <w:t>Data Description</w:t>
       </w:r>
@@ -4358,7 +4406,7 @@
                           </pic:cNvPicPr>
                         </pic:nvPicPr>
                         <pic:blipFill>
-                          <a:blip r:embed="rId12"/>
+                          <a:blip r:embed="rId13"/>
                           <a:stretch>
                             <a:fillRect/>
                           </a:stretch>
@@ -4425,7 +4473,7 @@
               <v:group w14:anchorId="3BF94DD0" id="officeArt object" o:spid="_x0000_s1032" alt="Group" style="width:451pt;height:263pt;mso-position-horizontal-relative:char;mso-position-vertical-relative:line" coordsize="57277,24646" o:gfxdata="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">
                 <v:shape id="numerical_hist.png" o:spid="_x0000_s1033" type="#_x0000_t75" alt="numerical_hist.png" style="position:absolute;top:3767;width:57277;height:20879;visibility:visible;mso-wrap-style:square" o:gfxdata="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" strokeweight="1pt">
                   <v:stroke miterlimit="4"/>
-                  <v:imagedata r:id="rId13" o:title="numerical_hist"/>
+                  <v:imagedata r:id="rId14" o:title="numerical_hist"/>
                 </v:shape>
                 <v:roundrect id="Title" o:spid="_x0000_s1034" style="position:absolute;width:57277;height:2943;visibility:visible;mso-wrap-style:square;v-text-anchor:top" arcsize="0" o:gfxdata="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" filled="f" stroked="f" strokeweight="1pt">
                   <v:stroke miterlimit="4" joinstyle="miter"/>
@@ -4487,7 +4535,7 @@
                     </pic:cNvPicPr>
                   </pic:nvPicPr>
                   <pic:blipFill>
-                    <a:blip r:embed="rId14">
+                    <a:blip r:embed="rId15">
                       <a:extLst>
                         <a:ext uri="{28A0092B-C50C-407E-A947-70E740481C1C}">
                           <a14:useLocalDpi xmlns:a14="http://schemas.microsoft.com/office/drawing/2010/main" val="0"/>
@@ -4550,7 +4598,7 @@
                     <pic:cNvPicPr/>
                   </pic:nvPicPr>
                   <pic:blipFill>
-                    <a:blip r:embed="rId15">
+                    <a:blip r:embed="rId16">
                       <a:extLst>
                         <a:ext uri="{28A0092B-C50C-407E-A947-70E740481C1C}">
                           <a14:useLocalDpi xmlns:a14="http://schemas.microsoft.com/office/drawing/2010/main" val="0"/>
@@ -4634,14 +4682,30 @@
     <w:p>
       <w:pPr>
         <w:pStyle w:val="Heading"/>
-      </w:pPr>
-      <w:r>
+        <w:rPr>
+          <w:sz w:val="32"/>
+          <w:szCs w:val="32"/>
+        </w:rPr>
+      </w:pPr>
+      <w:r>
+        <w:rPr>
+          <w:sz w:val="32"/>
+          <w:szCs w:val="32"/>
+        </w:rPr>
         <w:t xml:space="preserve">Data </w:t>
       </w:r>
       <w:r>
+        <w:rPr>
+          <w:sz w:val="32"/>
+          <w:szCs w:val="32"/>
+        </w:rPr>
         <w:t>Visualization</w:t>
       </w:r>
       <w:r>
+        <w:rPr>
+          <w:sz w:val="32"/>
+          <w:szCs w:val="32"/>
+        </w:rPr>
         <w:t xml:space="preserve"> and Interpretation</w:t>
       </w:r>
     </w:p>
@@ -4662,11 +4726,17 @@
     <w:p>
       <w:pPr>
         <w:pStyle w:val="Body"/>
+        <w:rPr>
+          <w:sz w:val="28"/>
+          <w:szCs w:val="28"/>
+        </w:rPr>
       </w:pPr>
       <w:r>
         <w:rPr>
           <w:b/>
           <w:bCs/>
+          <w:sz w:val="28"/>
+          <w:szCs w:val="28"/>
         </w:rPr>
         <w:t xml:space="preserve">Gender wise Analysis </w:t>
       </w:r>
@@ -4806,11 +4876,9 @@
               <w:pStyle w:val="TableStyle1"/>
               <w:jc w:val="center"/>
             </w:pPr>
-            <w:proofErr w:type="spellStart"/>
-            <w:r>
-              <w:t>mean_salary</w:t>
-            </w:r>
-            <w:proofErr w:type="spellEnd"/>
+            <w:r>
+              <w:t>mean salary</w:t>
+            </w:r>
           </w:p>
         </w:tc>
         <w:tc>
@@ -4836,11 +4904,9 @@
               <w:pStyle w:val="TableStyle1"/>
               <w:jc w:val="center"/>
             </w:pPr>
-            <w:proofErr w:type="spellStart"/>
-            <w:r>
-              <w:t>percentage_placed</w:t>
-            </w:r>
-            <w:proofErr w:type="spellEnd"/>
+            <w:r>
+              <w:t>percentage placed</w:t>
+            </w:r>
           </w:p>
         </w:tc>
       </w:tr>
@@ -5464,7 +5530,7 @@
                     </pic:cNvPicPr>
                   </pic:nvPicPr>
                   <pic:blipFill>
-                    <a:blip r:embed="rId16">
+                    <a:blip r:embed="rId17">
                       <a:extLst>
                         <a:ext uri="{28A0092B-C50C-407E-A947-70E740481C1C}">
                           <a14:useLocalDpi xmlns:a14="http://schemas.microsoft.com/office/drawing/2010/main" val="0"/>
@@ -5554,12 +5620,16 @@
         <w:rPr>
           <w:b/>
           <w:bCs/>
+          <w:sz w:val="28"/>
+          <w:szCs w:val="28"/>
         </w:rPr>
       </w:pPr>
       <w:r>
         <w:rPr>
           <w:b/>
           <w:bCs/>
+          <w:sz w:val="28"/>
+          <w:szCs w:val="28"/>
         </w:rPr>
         <w:lastRenderedPageBreak/>
         <w:t>Relation between ssc_</w:t>
@@ -5568,6 +5638,8 @@
         <w:rPr>
           <w:b/>
           <w:bCs/>
+          <w:sz w:val="28"/>
+          <w:szCs w:val="28"/>
         </w:rPr>
         <w:t>p, hsc</w:t>
       </w:r>
@@ -5575,6 +5647,8 @@
         <w:rPr>
           <w:b/>
           <w:bCs/>
+          <w:sz w:val="28"/>
+          <w:szCs w:val="28"/>
         </w:rPr>
         <w:t>_p and salary</w:t>
       </w:r>
@@ -5608,7 +5682,7 @@
                     <pic:cNvPicPr/>
                   </pic:nvPicPr>
                   <pic:blipFill>
-                    <a:blip r:embed="rId17">
+                    <a:blip r:embed="rId18">
                       <a:extLst>
                         <a:ext uri="{28A0092B-C50C-407E-A947-70E740481C1C}">
                           <a14:useLocalDpi xmlns:a14="http://schemas.microsoft.com/office/drawing/2010/main" val="0"/>
@@ -5707,10 +5781,7 @@
         <w:t xml:space="preserve"> </w:t>
       </w:r>
       <w:r>
-        <w:t xml:space="preserve">There are clusters of high salary that exist in the middle of the graph. </w:t>
-      </w:r>
-      <w:r>
-        <w:t xml:space="preserve">This suggests that </w:t>
+        <w:t xml:space="preserve">There are clusters of high salary that exist in the middle of the graph. This suggests that </w:t>
       </w:r>
       <w:r>
         <w:rPr>
@@ -5765,8 +5836,579 @@
         <w:pStyle w:val="Body"/>
       </w:pPr>
     </w:p>
+    <w:p>
+      <w:pPr>
+        <w:pStyle w:val="Body"/>
+      </w:pPr>
+    </w:p>
+    <w:p>
+      <w:pPr>
+        <w:pStyle w:val="Body"/>
+      </w:pPr>
+    </w:p>
+    <w:p>
+      <w:pPr>
+        <w:pStyle w:val="Body"/>
+        <w:rPr>
+          <w:b/>
+          <w:bCs/>
+          <w:sz w:val="28"/>
+          <w:szCs w:val="28"/>
+        </w:rPr>
+      </w:pPr>
+      <w:r>
+        <w:rPr>
+          <w:b/>
+          <w:bCs/>
+          <w:sz w:val="28"/>
+          <w:szCs w:val="28"/>
+        </w:rPr>
+        <w:lastRenderedPageBreak/>
+        <w:t>Undergr</w:t>
+      </w:r>
+      <w:r>
+        <w:rPr>
+          <w:b/>
+          <w:bCs/>
+          <w:sz w:val="28"/>
+          <w:szCs w:val="28"/>
+        </w:rPr>
+        <w:t>a</w:t>
+      </w:r>
+      <w:r>
+        <w:rPr>
+          <w:b/>
+          <w:bCs/>
+          <w:sz w:val="28"/>
+          <w:szCs w:val="28"/>
+        </w:rPr>
+        <w:t>duate Degree Relation with Salary</w:t>
+      </w:r>
+    </w:p>
+    <w:tbl>
+      <w:tblPr>
+        <w:tblW w:w="8754" w:type="dxa"/>
+        <w:tblInd w:w="108" w:type="dxa"/>
+        <w:tblBorders>
+          <w:top w:val="single" w:sz="2" w:space="0" w:color="000000"/>
+          <w:left w:val="single" w:sz="2" w:space="0" w:color="000000"/>
+          <w:bottom w:val="single" w:sz="2" w:space="0" w:color="000000"/>
+          <w:right w:val="single" w:sz="2" w:space="0" w:color="000000"/>
+          <w:insideH w:val="single" w:sz="2" w:space="0" w:color="000000"/>
+          <w:insideV w:val="single" w:sz="2" w:space="0" w:color="000000"/>
+        </w:tblBorders>
+        <w:shd w:val="clear" w:color="auto" w:fill="BDC0BF"/>
+        <w:tblLayout w:type="fixed"/>
+        <w:tblLook w:val="04A0" w:firstRow="1" w:lastRow="0" w:firstColumn="1" w:lastColumn="0" w:noHBand="0" w:noVBand="1"/>
+      </w:tblPr>
+      <w:tblGrid>
+        <w:gridCol w:w="4376"/>
+        <w:gridCol w:w="4378"/>
+      </w:tblGrid>
+      <w:tr>
+        <w:trPr>
+          <w:trHeight w:val="167"/>
+          <w:tblHeader/>
+        </w:trPr>
+        <w:tc>
+          <w:tcPr>
+            <w:tcW w:w="4376" w:type="dxa"/>
+            <w:tcBorders>
+              <w:top w:val="single" w:sz="2" w:space="0" w:color="000000"/>
+              <w:left w:val="single" w:sz="2" w:space="0" w:color="000000"/>
+              <w:bottom w:val="single" w:sz="6" w:space="0" w:color="000000"/>
+              <w:right w:val="single" w:sz="2" w:space="0" w:color="000000"/>
+            </w:tcBorders>
+            <w:shd w:val="clear" w:color="auto" w:fill="BDC0BF"/>
+            <w:tcMar>
+              <w:top w:w="80" w:type="dxa"/>
+              <w:left w:w="80" w:type="dxa"/>
+              <w:bottom w:w="80" w:type="dxa"/>
+              <w:right w:w="80" w:type="dxa"/>
+            </w:tcMar>
+            <w:vAlign w:val="center"/>
+          </w:tcPr>
+          <w:p>
+            <w:pPr>
+              <w:pStyle w:val="TableStyle1"/>
+              <w:jc w:val="center"/>
+            </w:pPr>
+            <w:r>
+              <w:t>degree_t</w:t>
+            </w:r>
+          </w:p>
+        </w:tc>
+        <w:tc>
+          <w:tcPr>
+            <w:tcW w:w="4378" w:type="dxa"/>
+            <w:tcBorders>
+              <w:top w:val="single" w:sz="2" w:space="0" w:color="000000"/>
+              <w:left w:val="single" w:sz="2" w:space="0" w:color="000000"/>
+              <w:bottom w:val="single" w:sz="6" w:space="0" w:color="000000"/>
+              <w:right w:val="single" w:sz="2" w:space="0" w:color="000000"/>
+            </w:tcBorders>
+            <w:shd w:val="clear" w:color="auto" w:fill="BDC0BF"/>
+            <w:tcMar>
+              <w:top w:w="140" w:type="dxa"/>
+              <w:left w:w="140" w:type="dxa"/>
+              <w:bottom w:w="140" w:type="dxa"/>
+              <w:right w:w="140" w:type="dxa"/>
+            </w:tcMar>
+            <w:vAlign w:val="center"/>
+          </w:tcPr>
+          <w:p>
+            <w:pPr>
+              <w:pStyle w:val="TableStyle1"/>
+              <w:jc w:val="center"/>
+            </w:pPr>
+            <w:r>
+              <w:t>m</w:t>
+            </w:r>
+            <w:r>
+              <w:t>ean</w:t>
+            </w:r>
+            <w:r>
+              <w:t xml:space="preserve"> </w:t>
+            </w:r>
+            <w:r>
+              <w:t>salary</w:t>
+            </w:r>
+          </w:p>
+        </w:tc>
+      </w:tr>
+      <w:tr>
+        <w:tblPrEx>
+          <w:shd w:val="clear" w:color="auto" w:fill="auto"/>
+        </w:tblPrEx>
+        <w:trPr>
+          <w:trHeight w:val="84"/>
+        </w:trPr>
+        <w:tc>
+          <w:tcPr>
+            <w:tcW w:w="4376" w:type="dxa"/>
+            <w:tcBorders>
+              <w:top w:val="single" w:sz="6" w:space="0" w:color="000000"/>
+              <w:left w:val="single" w:sz="2" w:space="0" w:color="000000"/>
+              <w:bottom w:val="single" w:sz="2" w:space="0" w:color="000000"/>
+              <w:right w:val="single" w:sz="2" w:space="0" w:color="000000"/>
+            </w:tcBorders>
+            <w:shd w:val="clear" w:color="auto" w:fill="auto"/>
+            <w:tcMar>
+              <w:top w:w="80" w:type="dxa"/>
+              <w:left w:w="80" w:type="dxa"/>
+              <w:bottom w:w="80" w:type="dxa"/>
+              <w:right w:w="80" w:type="dxa"/>
+            </w:tcMar>
+            <w:vAlign w:val="center"/>
+          </w:tcPr>
+          <w:p>
+            <w:pPr>
+              <w:pStyle w:val="TableStyle2"/>
+              <w:jc w:val="center"/>
+            </w:pPr>
+            <w:r>
+              <w:rPr>
+                <w:rFonts w:ascii="Segoe UI" w:hAnsi="Segoe UI" w:cs="Segoe UI"/>
+              </w:rPr>
+              <w:t>Comm&amp;Mgmt</w:t>
+            </w:r>
+          </w:p>
+        </w:tc>
+        <w:tc>
+          <w:tcPr>
+            <w:tcW w:w="4378" w:type="dxa"/>
+            <w:tcBorders>
+              <w:top w:val="single" w:sz="6" w:space="0" w:color="000000"/>
+              <w:left w:val="single" w:sz="2" w:space="0" w:color="000000"/>
+              <w:bottom w:val="single" w:sz="2" w:space="0" w:color="000000"/>
+              <w:right w:val="single" w:sz="2" w:space="0" w:color="000000"/>
+            </w:tcBorders>
+            <w:shd w:val="clear" w:color="auto" w:fill="auto"/>
+            <w:tcMar>
+              <w:top w:w="140" w:type="dxa"/>
+              <w:left w:w="140" w:type="dxa"/>
+              <w:bottom w:w="140" w:type="dxa"/>
+              <w:right w:w="140" w:type="dxa"/>
+            </w:tcMar>
+            <w:vAlign w:val="center"/>
+          </w:tcPr>
+          <w:p>
+            <w:pPr>
+              <w:pStyle w:val="TableStyle2"/>
+              <w:jc w:val="center"/>
+            </w:pPr>
+            <w:r>
+              <w:rPr>
+                <w:rFonts w:ascii="Segoe UI" w:hAnsi="Segoe UI" w:cs="Segoe UI"/>
+              </w:rPr>
+              <w:t>1</w:t>
+            </w:r>
+            <w:r>
+              <w:rPr>
+                <w:rFonts w:ascii="Segoe UI" w:hAnsi="Segoe UI" w:cs="Segoe UI"/>
+              </w:rPr>
+              <w:t>,</w:t>
+            </w:r>
+            <w:r>
+              <w:rPr>
+                <w:rFonts w:ascii="Segoe UI" w:hAnsi="Segoe UI" w:cs="Segoe UI"/>
+              </w:rPr>
+              <w:t>90</w:t>
+            </w:r>
+            <w:r>
+              <w:rPr>
+                <w:rFonts w:ascii="Segoe UI" w:hAnsi="Segoe UI" w:cs="Segoe UI"/>
+              </w:rPr>
+              <w:t>,</w:t>
+            </w:r>
+            <w:r>
+              <w:rPr>
+                <w:rFonts w:ascii="Segoe UI" w:hAnsi="Segoe UI" w:cs="Segoe UI"/>
+              </w:rPr>
+              <w:t>833</w:t>
+            </w:r>
+          </w:p>
+        </w:tc>
+      </w:tr>
+      <w:tr>
+        <w:tblPrEx>
+          <w:shd w:val="clear" w:color="auto" w:fill="auto"/>
+        </w:tblPrEx>
+        <w:trPr>
+          <w:trHeight w:val="83"/>
+        </w:trPr>
+        <w:tc>
+          <w:tcPr>
+            <w:tcW w:w="4376" w:type="dxa"/>
+            <w:tcBorders>
+              <w:top w:val="single" w:sz="2" w:space="0" w:color="000000"/>
+              <w:left w:val="single" w:sz="2" w:space="0" w:color="000000"/>
+              <w:bottom w:val="single" w:sz="2" w:space="0" w:color="000000"/>
+              <w:right w:val="single" w:sz="2" w:space="0" w:color="000000"/>
+            </w:tcBorders>
+            <w:shd w:val="clear" w:color="auto" w:fill="F5F5F5"/>
+            <w:tcMar>
+              <w:top w:w="140" w:type="dxa"/>
+              <w:left w:w="140" w:type="dxa"/>
+              <w:bottom w:w="140" w:type="dxa"/>
+              <w:right w:w="140" w:type="dxa"/>
+            </w:tcMar>
+            <w:vAlign w:val="center"/>
+          </w:tcPr>
+          <w:p>
+            <w:pPr>
+              <w:pStyle w:val="TableStyle2"/>
+              <w:jc w:val="center"/>
+            </w:pPr>
+            <w:r>
+              <w:rPr>
+                <w:rFonts w:ascii="Segoe UI" w:hAnsi="Segoe UI" w:cs="Segoe UI"/>
+              </w:rPr>
+              <w:t>Others</w:t>
+            </w:r>
+          </w:p>
+        </w:tc>
+        <w:tc>
+          <w:tcPr>
+            <w:tcW w:w="4378" w:type="dxa"/>
+            <w:tcBorders>
+              <w:top w:val="single" w:sz="2" w:space="0" w:color="000000"/>
+              <w:left w:val="single" w:sz="2" w:space="0" w:color="000000"/>
+              <w:bottom w:val="single" w:sz="2" w:space="0" w:color="000000"/>
+              <w:right w:val="single" w:sz="2" w:space="0" w:color="000000"/>
+            </w:tcBorders>
+            <w:shd w:val="clear" w:color="auto" w:fill="F5F5F5"/>
+            <w:tcMar>
+              <w:top w:w="140" w:type="dxa"/>
+              <w:left w:w="140" w:type="dxa"/>
+              <w:bottom w:w="140" w:type="dxa"/>
+              <w:right w:w="140" w:type="dxa"/>
+            </w:tcMar>
+            <w:vAlign w:val="center"/>
+          </w:tcPr>
+          <w:p>
+            <w:pPr>
+              <w:pStyle w:val="TableStyle2"/>
+              <w:jc w:val="center"/>
+            </w:pPr>
+            <w:r>
+              <w:rPr>
+                <w:rFonts w:ascii="Segoe UI" w:hAnsi="Segoe UI" w:cs="Segoe UI"/>
+              </w:rPr>
+              <w:t>1</w:t>
+            </w:r>
+            <w:r>
+              <w:rPr>
+                <w:rFonts w:ascii="Segoe UI" w:hAnsi="Segoe UI" w:cs="Segoe UI"/>
+              </w:rPr>
+              <w:t>,</w:t>
+            </w:r>
+            <w:r>
+              <w:rPr>
+                <w:rFonts w:ascii="Segoe UI" w:hAnsi="Segoe UI" w:cs="Segoe UI"/>
+              </w:rPr>
+              <w:t>27</w:t>
+            </w:r>
+            <w:r>
+              <w:rPr>
+                <w:rFonts w:ascii="Segoe UI" w:hAnsi="Segoe UI" w:cs="Segoe UI"/>
+              </w:rPr>
+              <w:t>,</w:t>
+            </w:r>
+            <w:r>
+              <w:rPr>
+                <w:rFonts w:ascii="Segoe UI" w:hAnsi="Segoe UI" w:cs="Segoe UI"/>
+              </w:rPr>
+              <w:t>454</w:t>
+            </w:r>
+          </w:p>
+        </w:tc>
+      </w:tr>
+      <w:tr>
+        <w:tblPrEx>
+          <w:shd w:val="clear" w:color="auto" w:fill="auto"/>
+        </w:tblPrEx>
+        <w:trPr>
+          <w:trHeight w:val="83"/>
+        </w:trPr>
+        <w:tc>
+          <w:tcPr>
+            <w:tcW w:w="4376" w:type="dxa"/>
+            <w:tcBorders>
+              <w:top w:val="single" w:sz="2" w:space="0" w:color="000000"/>
+              <w:left w:val="single" w:sz="2" w:space="0" w:color="000000"/>
+              <w:bottom w:val="single" w:sz="2" w:space="0" w:color="000000"/>
+              <w:right w:val="single" w:sz="2" w:space="0" w:color="000000"/>
+            </w:tcBorders>
+            <w:shd w:val="clear" w:color="auto" w:fill="auto"/>
+            <w:tcMar>
+              <w:top w:w="140" w:type="dxa"/>
+              <w:left w:w="140" w:type="dxa"/>
+              <w:bottom w:w="140" w:type="dxa"/>
+              <w:right w:w="140" w:type="dxa"/>
+            </w:tcMar>
+            <w:vAlign w:val="center"/>
+          </w:tcPr>
+          <w:p>
+            <w:pPr>
+              <w:pStyle w:val="TableStyle2"/>
+              <w:jc w:val="center"/>
+            </w:pPr>
+            <w:r>
+              <w:rPr>
+                <w:rFonts w:ascii="Segoe UI" w:hAnsi="Segoe UI" w:cs="Segoe UI"/>
+              </w:rPr>
+              <w:t>Sci&amp;Tech</w:t>
+            </w:r>
+          </w:p>
+        </w:tc>
+        <w:tc>
+          <w:tcPr>
+            <w:tcW w:w="4378" w:type="dxa"/>
+            <w:tcBorders>
+              <w:top w:val="single" w:sz="2" w:space="0" w:color="000000"/>
+              <w:left w:val="single" w:sz="2" w:space="0" w:color="000000"/>
+              <w:bottom w:val="single" w:sz="2" w:space="0" w:color="000000"/>
+              <w:right w:val="single" w:sz="2" w:space="0" w:color="000000"/>
+            </w:tcBorders>
+            <w:shd w:val="clear" w:color="auto" w:fill="auto"/>
+            <w:tcMar>
+              <w:top w:w="140" w:type="dxa"/>
+              <w:left w:w="140" w:type="dxa"/>
+              <w:bottom w:w="140" w:type="dxa"/>
+              <w:right w:w="140" w:type="dxa"/>
+            </w:tcMar>
+            <w:vAlign w:val="center"/>
+          </w:tcPr>
+          <w:p>
+            <w:pPr>
+              <w:pStyle w:val="TableStyle2"/>
+              <w:jc w:val="center"/>
+            </w:pPr>
+            <w:r>
+              <w:rPr>
+                <w:rFonts w:ascii="Segoe UI" w:hAnsi="Segoe UI" w:cs="Segoe UI"/>
+              </w:rPr>
+              <w:t>2</w:t>
+            </w:r>
+            <w:r>
+              <w:rPr>
+                <w:rFonts w:ascii="Segoe UI" w:hAnsi="Segoe UI" w:cs="Segoe UI"/>
+              </w:rPr>
+              <w:t>,</w:t>
+            </w:r>
+            <w:r>
+              <w:rPr>
+                <w:rFonts w:ascii="Segoe UI" w:hAnsi="Segoe UI" w:cs="Segoe UI"/>
+              </w:rPr>
+              <w:t>18</w:t>
+            </w:r>
+            <w:r>
+              <w:rPr>
+                <w:rFonts w:ascii="Segoe UI" w:hAnsi="Segoe UI" w:cs="Segoe UI"/>
+              </w:rPr>
+              <w:t>,</w:t>
+            </w:r>
+            <w:r>
+              <w:rPr>
+                <w:rFonts w:ascii="Segoe UI" w:hAnsi="Segoe UI" w:cs="Segoe UI"/>
+              </w:rPr>
+              <w:t>627</w:t>
+            </w:r>
+          </w:p>
+        </w:tc>
+      </w:tr>
+    </w:tbl>
+    <w:p>
+      <w:pPr>
+        <w:pStyle w:val="Body"/>
+        <w:rPr>
+          <w:b/>
+          <w:bCs/>
+        </w:rPr>
+      </w:pPr>
+    </w:p>
+    <w:p>
+      <w:pPr>
+        <w:pStyle w:val="Body"/>
+        <w:numPr>
+          <w:ilvl w:val="0"/>
+          <w:numId w:val="8"/>
+        </w:numPr>
+      </w:pPr>
+      <w:r>
+        <w:t xml:space="preserve">Students with </w:t>
+      </w:r>
+      <w:r>
+        <w:rPr>
+          <w:b/>
+          <w:bCs/>
+        </w:rPr>
+        <w:t>Science and Tech</w:t>
+      </w:r>
+      <w:r>
+        <w:t xml:space="preserve"> background have higher salaries because they have large skill set. They have pretty good knowledge about technical stuff and their specialization in marketing and finance/HR. This makes them an ideal candidate for companies. </w:t>
+      </w:r>
+    </w:p>
+    <w:p>
+      <w:pPr>
+        <w:pStyle w:val="Body"/>
+        <w:numPr>
+          <w:ilvl w:val="0"/>
+          <w:numId w:val="8"/>
+        </w:numPr>
+      </w:pPr>
+      <w:r>
+        <w:rPr>
+          <w:rFonts w:asciiTheme="minorHAnsi" w:eastAsia="Times New Roman" w:hAnsiTheme="minorHAnsi"/>
+          <w:bdr w:val="none" w:sz="0" w:space="0" w:color="auto"/>
+          <w:lang w:val="en-IN"/>
+        </w:rPr>
+        <w:t xml:space="preserve">Those from a </w:t>
+      </w:r>
+      <w:r>
+        <w:rPr>
+          <w:rFonts w:asciiTheme="minorHAnsi" w:eastAsia="Times New Roman" w:hAnsiTheme="minorHAnsi"/>
+          <w:b/>
+          <w:bCs/>
+          <w:bdr w:val="none" w:sz="0" w:space="0" w:color="auto"/>
+          <w:lang w:val="en-IN"/>
+        </w:rPr>
+        <w:t>Commerce &amp; Management</w:t>
+      </w:r>
+      <w:r>
+        <w:rPr>
+          <w:rFonts w:asciiTheme="minorHAnsi" w:eastAsia="Times New Roman" w:hAnsiTheme="minorHAnsi"/>
+          <w:bdr w:val="none" w:sz="0" w:space="0" w:color="auto"/>
+          <w:lang w:val="en-IN"/>
+        </w:rPr>
+        <w:t xml:space="preserve"> background already have business exposure, making their master's degree less of a specialization leap.</w:t>
+      </w:r>
+      <w:r>
+        <w:rPr>
+          <w:rFonts w:asciiTheme="minorHAnsi" w:eastAsia="Times New Roman" w:hAnsiTheme="minorHAnsi"/>
+          <w:bdr w:val="none" w:sz="0" w:space="0" w:color="auto"/>
+          <w:lang w:val="en-IN"/>
+        </w:rPr>
+        <w:t xml:space="preserve"> </w:t>
+      </w:r>
+      <w:r>
+        <w:rPr>
+          <w:rFonts w:asciiTheme="minorHAnsi" w:eastAsia="Times New Roman" w:hAnsiTheme="minorHAnsi"/>
+          <w:bdr w:val="none" w:sz="0" w:space="0" w:color="auto"/>
+          <w:lang w:val="en-IN"/>
+        </w:rPr>
+        <w:t>They likely get placed in general business roles (marketing, sales, or finance) with moderate starting salaries.</w:t>
+      </w:r>
+      <w:r>
+        <w:rPr>
+          <w:rFonts w:asciiTheme="minorHAnsi" w:eastAsia="Times New Roman" w:hAnsiTheme="minorHAnsi"/>
+          <w:bdr w:val="none" w:sz="0" w:space="0" w:color="auto"/>
+          <w:lang w:val="en-IN"/>
+        </w:rPr>
+        <w:t xml:space="preserve"> </w:t>
+      </w:r>
+      <w:r>
+        <w:rPr>
+          <w:rFonts w:asciiTheme="minorHAnsi" w:eastAsia="Times New Roman" w:hAnsiTheme="minorHAnsi"/>
+          <w:bdr w:val="none" w:sz="0" w:space="0" w:color="auto"/>
+          <w:lang w:val="en-IN"/>
+        </w:rPr>
+        <w:t>These roles may not require advanced analytical or technical skills, leading to slightly lower pay than Sci&amp;Tech graduates.</w:t>
+      </w:r>
+    </w:p>
+    <w:p>
+      <w:pPr>
+        <w:numPr>
+          <w:ilvl w:val="0"/>
+          <w:numId w:val="8"/>
+        </w:numPr>
+        <w:pBdr>
+          <w:top w:val="none" w:sz="0" w:space="0" w:color="auto"/>
+          <w:left w:val="none" w:sz="0" w:space="0" w:color="auto"/>
+          <w:bottom w:val="none" w:sz="0" w:space="0" w:color="auto"/>
+          <w:right w:val="none" w:sz="0" w:space="0" w:color="auto"/>
+          <w:between w:val="none" w:sz="0" w:space="0" w:color="auto"/>
+          <w:bar w:val="none" w:sz="0" w:color="auto"/>
+        </w:pBdr>
+        <w:spacing w:before="100" w:beforeAutospacing="1" w:after="100" w:afterAutospacing="1" w:line="312" w:lineRule="auto"/>
+        <w:ind w:left="357" w:hanging="357"/>
+        <w:jc w:val="both"/>
+        <w:rPr>
+          <w:rFonts w:asciiTheme="minorHAnsi" w:eastAsia="Times New Roman" w:hAnsiTheme="minorHAnsi"/>
+          <w:bdr w:val="none" w:sz="0" w:space="0" w:color="auto"/>
+          <w:lang w:val="en-IN" w:eastAsia="en-GB"/>
+        </w:rPr>
+      </w:pPr>
+      <w:r>
+        <w:rPr>
+          <w:rFonts w:asciiTheme="minorHAnsi" w:eastAsia="Times New Roman" w:hAnsiTheme="minorHAnsi"/>
+          <w:bdr w:val="none" w:sz="0" w:space="0" w:color="auto"/>
+          <w:lang w:eastAsia="en-GB"/>
+        </w:rPr>
+        <w:t xml:space="preserve">The </w:t>
+      </w:r>
+      <w:r>
+        <w:rPr>
+          <w:rFonts w:asciiTheme="minorHAnsi" w:eastAsia="Times New Roman" w:hAnsiTheme="minorHAnsi"/>
+          <w:b/>
+          <w:bCs/>
+          <w:bdr w:val="none" w:sz="0" w:space="0" w:color="auto"/>
+          <w:lang w:eastAsia="en-GB"/>
+        </w:rPr>
+        <w:t>"Others"</w:t>
+      </w:r>
+      <w:r>
+        <w:rPr>
+          <w:rFonts w:asciiTheme="minorHAnsi" w:eastAsia="Times New Roman" w:hAnsiTheme="minorHAnsi"/>
+          <w:bdr w:val="none" w:sz="0" w:space="0" w:color="auto"/>
+          <w:lang w:eastAsia="en-GB"/>
+        </w:rPr>
+        <w:t xml:space="preserve"> category likely includes students from arts, humanities, or other general disciplines, who may not have had strong exposure to either business or technical skills. Even with a master's in business, they might struggle to compete with Science &amp; Tech or Commerce &amp; Management graduates in the job market. They may get placed in supportive, non-specialized roles with relatively lower pay.</w:t>
+      </w:r>
+    </w:p>
     <w:sectPr>
-      <w:footerReference w:type="default" r:id="rId18"/>
+      <w:footerReference w:type="default" r:id="rId19"/>
       <w:pgSz w:w="11900" w:h="16840"/>
       <w:pgMar w:top="1440" w:right="1440" w:bottom="1438" w:left="1440" w:header="480" w:footer="480" w:gutter="0"/>
       <w:cols w:space="720"/>
@@ -6055,16 +6697,102 @@
     <w:numStyleLink w:val="Numbered"/>
   </w:abstractNum>
   <w:abstractNum w:abstractNumId="3" w15:restartNumberingAfterBreak="0">
-    <w:nsid w:val="392035F6"/>
+    <w:nsid w:val="16F616F5"/>
     <w:multiLevelType w:val="hybridMultilevel"/>
-    <w:tmpl w:val="DBA25B30"/>
+    <w:tmpl w:val="DAAA2EEE"/>
+    <w:lvl w:ilvl="0" w:tplc="0809000F">
+      <w:start w:val="1"/>
+      <w:numFmt w:val="decimal"/>
+      <w:lvlText w:val="%1."/>
+      <w:lvlJc w:val="left"/>
+      <w:pPr>
+        <w:ind w:left="720" w:hanging="360"/>
+      </w:pPr>
+    </w:lvl>
+    <w:lvl w:ilvl="1" w:tplc="08090019" w:tentative="1">
+      <w:start w:val="1"/>
+      <w:numFmt w:val="lowerLetter"/>
+      <w:lvlText w:val="%2."/>
+      <w:lvlJc w:val="left"/>
+      <w:pPr>
+        <w:ind w:left="1440" w:hanging="360"/>
+      </w:pPr>
+    </w:lvl>
+    <w:lvl w:ilvl="2" w:tplc="0809001B" w:tentative="1">
+      <w:start w:val="1"/>
+      <w:numFmt w:val="lowerRoman"/>
+      <w:lvlText w:val="%3."/>
+      <w:lvlJc w:val="right"/>
+      <w:pPr>
+        <w:ind w:left="2160" w:hanging="180"/>
+      </w:pPr>
+    </w:lvl>
+    <w:lvl w:ilvl="3" w:tplc="0809000F" w:tentative="1">
+      <w:start w:val="1"/>
+      <w:numFmt w:val="decimal"/>
+      <w:lvlText w:val="%4."/>
+      <w:lvlJc w:val="left"/>
+      <w:pPr>
+        <w:ind w:left="2880" w:hanging="360"/>
+      </w:pPr>
+    </w:lvl>
+    <w:lvl w:ilvl="4" w:tplc="08090019" w:tentative="1">
+      <w:start w:val="1"/>
+      <w:numFmt w:val="lowerLetter"/>
+      <w:lvlText w:val="%5."/>
+      <w:lvlJc w:val="left"/>
+      <w:pPr>
+        <w:ind w:left="3600" w:hanging="360"/>
+      </w:pPr>
+    </w:lvl>
+    <w:lvl w:ilvl="5" w:tplc="0809001B" w:tentative="1">
+      <w:start w:val="1"/>
+      <w:numFmt w:val="lowerRoman"/>
+      <w:lvlText w:val="%6."/>
+      <w:lvlJc w:val="right"/>
+      <w:pPr>
+        <w:ind w:left="4320" w:hanging="180"/>
+      </w:pPr>
+    </w:lvl>
+    <w:lvl w:ilvl="6" w:tplc="0809000F" w:tentative="1">
+      <w:start w:val="1"/>
+      <w:numFmt w:val="decimal"/>
+      <w:lvlText w:val="%7."/>
+      <w:lvlJc w:val="left"/>
+      <w:pPr>
+        <w:ind w:left="5040" w:hanging="360"/>
+      </w:pPr>
+    </w:lvl>
+    <w:lvl w:ilvl="7" w:tplc="08090019" w:tentative="1">
+      <w:start w:val="1"/>
+      <w:numFmt w:val="lowerLetter"/>
+      <w:lvlText w:val="%8."/>
+      <w:lvlJc w:val="left"/>
+      <w:pPr>
+        <w:ind w:left="5760" w:hanging="360"/>
+      </w:pPr>
+    </w:lvl>
+    <w:lvl w:ilvl="8" w:tplc="0809001B" w:tentative="1">
+      <w:start w:val="1"/>
+      <w:numFmt w:val="lowerRoman"/>
+      <w:lvlText w:val="%9."/>
+      <w:lvlJc w:val="right"/>
+      <w:pPr>
+        <w:ind w:left="6480" w:hanging="180"/>
+      </w:pPr>
+    </w:lvl>
+  </w:abstractNum>
+  <w:abstractNum w:abstractNumId="4" w15:restartNumberingAfterBreak="0">
+    <w:nsid w:val="26170376"/>
+    <w:multiLevelType w:val="hybridMultilevel"/>
+    <w:tmpl w:val="CC5453B2"/>
     <w:lvl w:ilvl="0" w:tplc="08090001">
       <w:start w:val="1"/>
       <w:numFmt w:val="bullet"/>
       <w:lvlText w:val=""/>
       <w:lvlJc w:val="left"/>
       <w:pPr>
-        <w:ind w:left="720" w:hanging="360"/>
+        <w:ind w:left="360" w:hanging="360"/>
       </w:pPr>
       <w:rPr>
         <w:rFonts w:ascii="Symbol" w:hAnsi="Symbol" w:hint="default"/>
@@ -6076,6 +6804,268 @@
       <w:lvlText w:val="o"/>
       <w:lvlJc w:val="left"/>
       <w:pPr>
+        <w:ind w:left="1080" w:hanging="360"/>
+      </w:pPr>
+      <w:rPr>
+        <w:rFonts w:ascii="Courier New" w:hAnsi="Courier New" w:cs="Courier New" w:hint="default"/>
+      </w:rPr>
+    </w:lvl>
+    <w:lvl w:ilvl="2" w:tplc="08090005" w:tentative="1">
+      <w:start w:val="1"/>
+      <w:numFmt w:val="bullet"/>
+      <w:lvlText w:val=""/>
+      <w:lvlJc w:val="left"/>
+      <w:pPr>
+        <w:ind w:left="1800" w:hanging="360"/>
+      </w:pPr>
+      <w:rPr>
+        <w:rFonts w:ascii="Wingdings" w:hAnsi="Wingdings" w:hint="default"/>
+      </w:rPr>
+    </w:lvl>
+    <w:lvl w:ilvl="3" w:tplc="08090001" w:tentative="1">
+      <w:start w:val="1"/>
+      <w:numFmt w:val="bullet"/>
+      <w:lvlText w:val=""/>
+      <w:lvlJc w:val="left"/>
+      <w:pPr>
+        <w:ind w:left="2520" w:hanging="360"/>
+      </w:pPr>
+      <w:rPr>
+        <w:rFonts w:ascii="Symbol" w:hAnsi="Symbol" w:hint="default"/>
+      </w:rPr>
+    </w:lvl>
+    <w:lvl w:ilvl="4" w:tplc="08090003" w:tentative="1">
+      <w:start w:val="1"/>
+      <w:numFmt w:val="bullet"/>
+      <w:lvlText w:val="o"/>
+      <w:lvlJc w:val="left"/>
+      <w:pPr>
+        <w:ind w:left="3240" w:hanging="360"/>
+      </w:pPr>
+      <w:rPr>
+        <w:rFonts w:ascii="Courier New" w:hAnsi="Courier New" w:cs="Courier New" w:hint="default"/>
+      </w:rPr>
+    </w:lvl>
+    <w:lvl w:ilvl="5" w:tplc="08090005" w:tentative="1">
+      <w:start w:val="1"/>
+      <w:numFmt w:val="bullet"/>
+      <w:lvlText w:val=""/>
+      <w:lvlJc w:val="left"/>
+      <w:pPr>
+        <w:ind w:left="3960" w:hanging="360"/>
+      </w:pPr>
+      <w:rPr>
+        <w:rFonts w:ascii="Wingdings" w:hAnsi="Wingdings" w:hint="default"/>
+      </w:rPr>
+    </w:lvl>
+    <w:lvl w:ilvl="6" w:tplc="08090001" w:tentative="1">
+      <w:start w:val="1"/>
+      <w:numFmt w:val="bullet"/>
+      <w:lvlText w:val=""/>
+      <w:lvlJc w:val="left"/>
+      <w:pPr>
+        <w:ind w:left="4680" w:hanging="360"/>
+      </w:pPr>
+      <w:rPr>
+        <w:rFonts w:ascii="Symbol" w:hAnsi="Symbol" w:hint="default"/>
+      </w:rPr>
+    </w:lvl>
+    <w:lvl w:ilvl="7" w:tplc="08090003" w:tentative="1">
+      <w:start w:val="1"/>
+      <w:numFmt w:val="bullet"/>
+      <w:lvlText w:val="o"/>
+      <w:lvlJc w:val="left"/>
+      <w:pPr>
+        <w:ind w:left="5400" w:hanging="360"/>
+      </w:pPr>
+      <w:rPr>
+        <w:rFonts w:ascii="Courier New" w:hAnsi="Courier New" w:cs="Courier New" w:hint="default"/>
+      </w:rPr>
+    </w:lvl>
+    <w:lvl w:ilvl="8" w:tplc="08090005" w:tentative="1">
+      <w:start w:val="1"/>
+      <w:numFmt w:val="bullet"/>
+      <w:lvlText w:val=""/>
+      <w:lvlJc w:val="left"/>
+      <w:pPr>
+        <w:ind w:left="6120" w:hanging="360"/>
+      </w:pPr>
+      <w:rPr>
+        <w:rFonts w:ascii="Wingdings" w:hAnsi="Wingdings" w:hint="default"/>
+      </w:rPr>
+    </w:lvl>
+  </w:abstractNum>
+  <w:abstractNum w:abstractNumId="5" w15:restartNumberingAfterBreak="0">
+    <w:nsid w:val="2E011449"/>
+    <w:multiLevelType w:val="multilevel"/>
+    <w:tmpl w:val="B9D82426"/>
+    <w:lvl w:ilvl="0">
+      <w:start w:val="1"/>
+      <w:numFmt w:val="bullet"/>
+      <w:lvlText w:val=""/>
+      <w:lvlJc w:val="left"/>
+      <w:pPr>
+        <w:tabs>
+          <w:tab w:val="num" w:pos="720"/>
+        </w:tabs>
+        <w:ind w:left="720" w:hanging="360"/>
+      </w:pPr>
+      <w:rPr>
+        <w:rFonts w:ascii="Symbol" w:hAnsi="Symbol" w:hint="default"/>
+        <w:sz w:val="20"/>
+      </w:rPr>
+    </w:lvl>
+    <w:lvl w:ilvl="1" w:tentative="1">
+      <w:start w:val="1"/>
+      <w:numFmt w:val="bullet"/>
+      <w:lvlText w:val="o"/>
+      <w:lvlJc w:val="left"/>
+      <w:pPr>
+        <w:tabs>
+          <w:tab w:val="num" w:pos="1440"/>
+        </w:tabs>
+        <w:ind w:left="1440" w:hanging="360"/>
+      </w:pPr>
+      <w:rPr>
+        <w:rFonts w:ascii="Courier New" w:hAnsi="Courier New" w:hint="default"/>
+        <w:sz w:val="20"/>
+      </w:rPr>
+    </w:lvl>
+    <w:lvl w:ilvl="2" w:tentative="1">
+      <w:start w:val="1"/>
+      <w:numFmt w:val="bullet"/>
+      <w:lvlText w:val=""/>
+      <w:lvlJc w:val="left"/>
+      <w:pPr>
+        <w:tabs>
+          <w:tab w:val="num" w:pos="2160"/>
+        </w:tabs>
+        <w:ind w:left="2160" w:hanging="360"/>
+      </w:pPr>
+      <w:rPr>
+        <w:rFonts w:ascii="Wingdings" w:hAnsi="Wingdings" w:hint="default"/>
+        <w:sz w:val="20"/>
+      </w:rPr>
+    </w:lvl>
+    <w:lvl w:ilvl="3" w:tentative="1">
+      <w:start w:val="1"/>
+      <w:numFmt w:val="bullet"/>
+      <w:lvlText w:val=""/>
+      <w:lvlJc w:val="left"/>
+      <w:pPr>
+        <w:tabs>
+          <w:tab w:val="num" w:pos="2880"/>
+        </w:tabs>
+        <w:ind w:left="2880" w:hanging="360"/>
+      </w:pPr>
+      <w:rPr>
+        <w:rFonts w:ascii="Wingdings" w:hAnsi="Wingdings" w:hint="default"/>
+        <w:sz w:val="20"/>
+      </w:rPr>
+    </w:lvl>
+    <w:lvl w:ilvl="4" w:tentative="1">
+      <w:start w:val="1"/>
+      <w:numFmt w:val="bullet"/>
+      <w:lvlText w:val=""/>
+      <w:lvlJc w:val="left"/>
+      <w:pPr>
+        <w:tabs>
+          <w:tab w:val="num" w:pos="3600"/>
+        </w:tabs>
+        <w:ind w:left="3600" w:hanging="360"/>
+      </w:pPr>
+      <w:rPr>
+        <w:rFonts w:ascii="Wingdings" w:hAnsi="Wingdings" w:hint="default"/>
+        <w:sz w:val="20"/>
+      </w:rPr>
+    </w:lvl>
+    <w:lvl w:ilvl="5" w:tentative="1">
+      <w:start w:val="1"/>
+      <w:numFmt w:val="bullet"/>
+      <w:lvlText w:val=""/>
+      <w:lvlJc w:val="left"/>
+      <w:pPr>
+        <w:tabs>
+          <w:tab w:val="num" w:pos="4320"/>
+        </w:tabs>
+        <w:ind w:left="4320" w:hanging="360"/>
+      </w:pPr>
+      <w:rPr>
+        <w:rFonts w:ascii="Wingdings" w:hAnsi="Wingdings" w:hint="default"/>
+        <w:sz w:val="20"/>
+      </w:rPr>
+    </w:lvl>
+    <w:lvl w:ilvl="6" w:tentative="1">
+      <w:start w:val="1"/>
+      <w:numFmt w:val="bullet"/>
+      <w:lvlText w:val=""/>
+      <w:lvlJc w:val="left"/>
+      <w:pPr>
+        <w:tabs>
+          <w:tab w:val="num" w:pos="5040"/>
+        </w:tabs>
+        <w:ind w:left="5040" w:hanging="360"/>
+      </w:pPr>
+      <w:rPr>
+        <w:rFonts w:ascii="Wingdings" w:hAnsi="Wingdings" w:hint="default"/>
+        <w:sz w:val="20"/>
+      </w:rPr>
+    </w:lvl>
+    <w:lvl w:ilvl="7" w:tentative="1">
+      <w:start w:val="1"/>
+      <w:numFmt w:val="bullet"/>
+      <w:lvlText w:val=""/>
+      <w:lvlJc w:val="left"/>
+      <w:pPr>
+        <w:tabs>
+          <w:tab w:val="num" w:pos="5760"/>
+        </w:tabs>
+        <w:ind w:left="5760" w:hanging="360"/>
+      </w:pPr>
+      <w:rPr>
+        <w:rFonts w:ascii="Wingdings" w:hAnsi="Wingdings" w:hint="default"/>
+        <w:sz w:val="20"/>
+      </w:rPr>
+    </w:lvl>
+    <w:lvl w:ilvl="8" w:tentative="1">
+      <w:start w:val="1"/>
+      <w:numFmt w:val="bullet"/>
+      <w:lvlText w:val=""/>
+      <w:lvlJc w:val="left"/>
+      <w:pPr>
+        <w:tabs>
+          <w:tab w:val="num" w:pos="6480"/>
+        </w:tabs>
+        <w:ind w:left="6480" w:hanging="360"/>
+      </w:pPr>
+      <w:rPr>
+        <w:rFonts w:ascii="Wingdings" w:hAnsi="Wingdings" w:hint="default"/>
+        <w:sz w:val="20"/>
+      </w:rPr>
+    </w:lvl>
+  </w:abstractNum>
+  <w:abstractNum w:abstractNumId="6" w15:restartNumberingAfterBreak="0">
+    <w:nsid w:val="392035F6"/>
+    <w:multiLevelType w:val="hybridMultilevel"/>
+    <w:tmpl w:val="DBA25B30"/>
+    <w:lvl w:ilvl="0" w:tplc="08090001">
+      <w:start w:val="1"/>
+      <w:numFmt w:val="bullet"/>
+      <w:lvlText w:val=""/>
+      <w:lvlJc w:val="left"/>
+      <w:pPr>
+        <w:ind w:left="720" w:hanging="360"/>
+      </w:pPr>
+      <w:rPr>
+        <w:rFonts w:ascii="Symbol" w:hAnsi="Symbol" w:hint="default"/>
+      </w:rPr>
+    </w:lvl>
+    <w:lvl w:ilvl="1" w:tplc="08090003" w:tentative="1">
+      <w:start w:val="1"/>
+      <w:numFmt w:val="bullet"/>
+      <w:lvlText w:val="o"/>
+      <w:lvlJc w:val="left"/>
+      <w:pPr>
         <w:ind w:left="1440" w:hanging="360"/>
       </w:pPr>
       <w:rPr>
@@ -6167,7 +7157,7 @@
       </w:rPr>
     </w:lvl>
   </w:abstractNum>
-  <w:abstractNum w:abstractNumId="4" w15:restartNumberingAfterBreak="0">
+  <w:abstractNum w:abstractNumId="7" w15:restartNumberingAfterBreak="0">
     <w:nsid w:val="5A5E081D"/>
     <w:multiLevelType w:val="hybridMultilevel"/>
     <w:tmpl w:val="CE24F2DA"/>
@@ -6443,8 +7433,94 @@
       </w:rPr>
     </w:lvl>
   </w:abstractNum>
+  <w:abstractNum w:abstractNumId="8" w15:restartNumberingAfterBreak="0">
+    <w:nsid w:val="5D177D6A"/>
+    <w:multiLevelType w:val="hybridMultilevel"/>
+    <w:tmpl w:val="541295E4"/>
+    <w:lvl w:ilvl="0" w:tplc="0809000F">
+      <w:start w:val="1"/>
+      <w:numFmt w:val="decimal"/>
+      <w:lvlText w:val="%1."/>
+      <w:lvlJc w:val="left"/>
+      <w:pPr>
+        <w:ind w:left="360" w:hanging="360"/>
+      </w:pPr>
+    </w:lvl>
+    <w:lvl w:ilvl="1" w:tplc="08090019" w:tentative="1">
+      <w:start w:val="1"/>
+      <w:numFmt w:val="lowerLetter"/>
+      <w:lvlText w:val="%2."/>
+      <w:lvlJc w:val="left"/>
+      <w:pPr>
+        <w:ind w:left="1080" w:hanging="360"/>
+      </w:pPr>
+    </w:lvl>
+    <w:lvl w:ilvl="2" w:tplc="0809001B" w:tentative="1">
+      <w:start w:val="1"/>
+      <w:numFmt w:val="lowerRoman"/>
+      <w:lvlText w:val="%3."/>
+      <w:lvlJc w:val="right"/>
+      <w:pPr>
+        <w:ind w:left="1800" w:hanging="180"/>
+      </w:pPr>
+    </w:lvl>
+    <w:lvl w:ilvl="3" w:tplc="0809000F" w:tentative="1">
+      <w:start w:val="1"/>
+      <w:numFmt w:val="decimal"/>
+      <w:lvlText w:val="%4."/>
+      <w:lvlJc w:val="left"/>
+      <w:pPr>
+        <w:ind w:left="2520" w:hanging="360"/>
+      </w:pPr>
+    </w:lvl>
+    <w:lvl w:ilvl="4" w:tplc="08090019" w:tentative="1">
+      <w:start w:val="1"/>
+      <w:numFmt w:val="lowerLetter"/>
+      <w:lvlText w:val="%5."/>
+      <w:lvlJc w:val="left"/>
+      <w:pPr>
+        <w:ind w:left="3240" w:hanging="360"/>
+      </w:pPr>
+    </w:lvl>
+    <w:lvl w:ilvl="5" w:tplc="0809001B" w:tentative="1">
+      <w:start w:val="1"/>
+      <w:numFmt w:val="lowerRoman"/>
+      <w:lvlText w:val="%6."/>
+      <w:lvlJc w:val="right"/>
+      <w:pPr>
+        <w:ind w:left="3960" w:hanging="180"/>
+      </w:pPr>
+    </w:lvl>
+    <w:lvl w:ilvl="6" w:tplc="0809000F" w:tentative="1">
+      <w:start w:val="1"/>
+      <w:numFmt w:val="decimal"/>
+      <w:lvlText w:val="%7."/>
+      <w:lvlJc w:val="left"/>
+      <w:pPr>
+        <w:ind w:left="4680" w:hanging="360"/>
+      </w:pPr>
+    </w:lvl>
+    <w:lvl w:ilvl="7" w:tplc="08090019" w:tentative="1">
+      <w:start w:val="1"/>
+      <w:numFmt w:val="lowerLetter"/>
+      <w:lvlText w:val="%8."/>
+      <w:lvlJc w:val="left"/>
+      <w:pPr>
+        <w:ind w:left="5400" w:hanging="360"/>
+      </w:pPr>
+    </w:lvl>
+    <w:lvl w:ilvl="8" w:tplc="0809001B" w:tentative="1">
+      <w:start w:val="1"/>
+      <w:numFmt w:val="lowerRoman"/>
+      <w:lvlText w:val="%9."/>
+      <w:lvlJc w:val="right"/>
+      <w:pPr>
+        <w:ind w:left="6120" w:hanging="180"/>
+      </w:pPr>
+    </w:lvl>
+  </w:abstractNum>
   <w:num w:numId="1" w16cid:durableId="2020546718">
-    <w:abstractNumId w:val="4"/>
+    <w:abstractNumId w:val="7"/>
   </w:num>
   <w:num w:numId="2" w16cid:durableId="180511408">
     <w:abstractNumId w:val="2"/>
@@ -6453,10 +7529,22 @@
     <w:abstractNumId w:val="1"/>
   </w:num>
   <w:num w:numId="4" w16cid:durableId="1714378628">
-    <w:abstractNumId w:val="3"/>
+    <w:abstractNumId w:val="6"/>
   </w:num>
   <w:num w:numId="5" w16cid:durableId="1908954384">
     <w:abstractNumId w:val="0"/>
+  </w:num>
+  <w:num w:numId="6" w16cid:durableId="1292859750">
+    <w:abstractNumId w:val="3"/>
+  </w:num>
+  <w:num w:numId="7" w16cid:durableId="1659571035">
+    <w:abstractNumId w:val="8"/>
+  </w:num>
+  <w:num w:numId="8" w16cid:durableId="1809517198">
+    <w:abstractNumId w:val="4"/>
+  </w:num>
+  <w:num w:numId="9" w16cid:durableId="447165836">
+    <w:abstractNumId w:val="5"/>
   </w:num>
 </w:numbering>
 </file>
@@ -6874,7 +7962,6 @@
   <w:style w:type="character" w:default="1" w:styleId="DefaultParagraphFont">
     <w:name w:val="Default Paragraph Font"/>
     <w:uiPriority w:val="1"/>
-    <w:semiHidden/>
     <w:unhideWhenUsed/>
   </w:style>
   <w:style w:type="table" w:default="1" w:styleId="TableNormal">
@@ -7218,6 +8305,22 @@
       <w:b/>
       <w:bCs/>
     </w:rPr>
+  </w:style>
+  <w:style w:type="table" w:styleId="TableGrid">
+    <w:name w:val="Table Grid"/>
+    <w:basedOn w:val="TableNormal"/>
+    <w:uiPriority w:val="39"/>
+    <w:rsid w:val="00FD65C3"/>
+    <w:tblPr>
+      <w:tblBorders>
+        <w:top w:val="single" w:sz="4" w:space="0" w:color="auto"/>
+        <w:left w:val="single" w:sz="4" w:space="0" w:color="auto"/>
+        <w:bottom w:val="single" w:sz="4" w:space="0" w:color="auto"/>
+        <w:right w:val="single" w:sz="4" w:space="0" w:color="auto"/>
+        <w:insideH w:val="single" w:sz="4" w:space="0" w:color="auto"/>
+        <w:insideV w:val="single" w:sz="4" w:space="0" w:color="auto"/>
+      </w:tblBorders>
+    </w:tblPr>
   </w:style>
 </w:styles>
 </file>
@@ -8290,4 +9393,16 @@
   </a:objectDefaults>
   <a:extraClrSchemeLst/>
 </a:theme>
+</file>
+
+<file path=customXml/item1.xml><?xml version="1.0" encoding="utf-8"?>
+<b:Sources xmlns:b="http://schemas.openxmlformats.org/officeDocument/2006/bibliography" xmlns="http://schemas.openxmlformats.org/officeDocument/2006/bibliography" SelectedStyle="/APASixthEditionOfficeOnline.xsl" StyleName="APA" Version="6"/>
+</file>
+
+<file path=customXml/itemProps1.xml><?xml version="1.0" encoding="utf-8"?>
+<ds:datastoreItem xmlns:ds="http://schemas.openxmlformats.org/officeDocument/2006/customXml" ds:itemID="{7E0CDD4B-882C-2D4C-BB0F-E5B43E28C879}">
+  <ds:schemaRefs>
+    <ds:schemaRef ds:uri="http://schemas.openxmlformats.org/officeDocument/2006/bibliography"/>
+  </ds:schemaRefs>
+</ds:datastoreItem>
 </file>
</xml_diff>

<commit_message>
Plotted all work experience graph and beautified the status_vs_percentage graph. Removed earlier images
</commit_message>
<xml_diff>
--- a/Project_Details.docx
+++ b/Project_Details.docx
@@ -234,31 +234,7 @@
           <w:rPr>
             <w:rStyle w:val="Hyperlink0"/>
           </w:rPr>
-          <w:t>https://www.kaggle.com/dat</w:t>
-        </w:r>
-        <w:r>
-          <w:rPr>
-            <w:rStyle w:val="Hyperlink0"/>
-          </w:rPr>
-          <w:t>a</w:t>
-        </w:r>
-        <w:r>
-          <w:rPr>
-            <w:rStyle w:val="Hyperlink0"/>
-          </w:rPr>
-          <w:t>sets/benr</w:t>
-        </w:r>
-        <w:r>
-          <w:rPr>
-            <w:rStyle w:val="Hyperlink0"/>
-          </w:rPr>
-          <w:t>o</w:t>
-        </w:r>
-        <w:r>
-          <w:rPr>
-            <w:rStyle w:val="Hyperlink0"/>
-          </w:rPr>
-          <w:t>shan/factors-affecting-campus-placement/</w:t>
+          <w:t>https://www.kaggle.com/datasets/benroshan/factors-affecting-campus-placement/</w:t>
         </w:r>
       </w:hyperlink>
     </w:p>
@@ -5962,16 +5938,7 @@
               <w:jc w:val="center"/>
             </w:pPr>
             <w:r>
-              <w:t>m</w:t>
-            </w:r>
-            <w:r>
-              <w:t>ean</w:t>
-            </w:r>
-            <w:r>
-              <w:t xml:space="preserve"> </w:t>
-            </w:r>
-            <w:r>
-              <w:t>salary</w:t>
+              <w:t>mean salary</w:t>
             </w:r>
           </w:p>
         </w:tc>
@@ -6322,39 +6289,7 @@
           <w:bdr w:val="none" w:sz="0" w:space="0" w:color="auto"/>
           <w:lang w:val="en-IN"/>
         </w:rPr>
-        <w:t xml:space="preserve"> background already have business exposure, making their master's degree less of a specialization leap.</w:t>
-      </w:r>
-      <w:r>
-        <w:rPr>
-          <w:rFonts w:asciiTheme="minorHAnsi" w:eastAsia="Times New Roman" w:hAnsiTheme="minorHAnsi"/>
-          <w:bdr w:val="none" w:sz="0" w:space="0" w:color="auto"/>
-          <w:lang w:val="en-IN"/>
-        </w:rPr>
-        <w:t xml:space="preserve"> </w:t>
-      </w:r>
-      <w:r>
-        <w:rPr>
-          <w:rFonts w:asciiTheme="minorHAnsi" w:eastAsia="Times New Roman" w:hAnsiTheme="minorHAnsi"/>
-          <w:bdr w:val="none" w:sz="0" w:space="0" w:color="auto"/>
-          <w:lang w:val="en-IN"/>
-        </w:rPr>
-        <w:t>They likely get placed in general business roles (marketing, sales, or finance) with moderate starting salaries.</w:t>
-      </w:r>
-      <w:r>
-        <w:rPr>
-          <w:rFonts w:asciiTheme="minorHAnsi" w:eastAsia="Times New Roman" w:hAnsiTheme="minorHAnsi"/>
-          <w:bdr w:val="none" w:sz="0" w:space="0" w:color="auto"/>
-          <w:lang w:val="en-IN"/>
-        </w:rPr>
-        <w:t xml:space="preserve"> </w:t>
-      </w:r>
-      <w:r>
-        <w:rPr>
-          <w:rFonts w:asciiTheme="minorHAnsi" w:eastAsia="Times New Roman" w:hAnsiTheme="minorHAnsi"/>
-          <w:bdr w:val="none" w:sz="0" w:space="0" w:color="auto"/>
-          <w:lang w:val="en-IN"/>
-        </w:rPr>
-        <w:t>These roles may not require advanced analytical or technical skills, leading to slightly lower pay than Sci&amp;Tech graduates.</w:t>
+        <w:t xml:space="preserve"> background already have business exposure, making their master's degree less of a specialization leap. They likely get placed in general business roles (marketing, sales, or finance) with moderate starting salaries. These roles may not require advanced analytical or technical skills, leading to slightly lower pay than Sci&amp;Tech graduates.</w:t>
       </w:r>
     </w:p>
     <w:p>
@@ -7962,6 +7897,7 @@
   <w:style w:type="character" w:default="1" w:styleId="DefaultParagraphFont">
     <w:name w:val="Default Paragraph Font"/>
     <w:uiPriority w:val="1"/>
+    <w:semiHidden/>
     <w:unhideWhenUsed/>
   </w:style>
   <w:style w:type="table" w:default="1" w:styleId="TableNormal">

</xml_diff>

<commit_message>
Done specialisation wise analysis. The analysis is complete. Updated a report a bit. The report is remaining.
</commit_message>
<xml_diff>
--- a/Project_Details.docx
+++ b/Project_Details.docx
@@ -5632,6 +5632,7 @@
     <w:p>
       <w:pPr>
         <w:pStyle w:val="Body"/>
+        <w:ind w:right="-52"/>
       </w:pPr>
       <w:r>
         <w:rPr>
@@ -5643,10 +5644,10 @@
           </w14:textOutline>
         </w:rPr>
         <w:drawing>
-          <wp:inline distT="0" distB="0" distL="0" distR="0" wp14:anchorId="19ADBA39" wp14:editId="16EB74BA">
-            <wp:extent cx="5727700" cy="5589905"/>
-            <wp:effectExtent l="0" t="0" r="0" b="0"/>
-            <wp:docPr id="1796996798" name="Picture 4"/>
+          <wp:inline distT="0" distB="0" distL="0" distR="0" wp14:anchorId="10F07F30" wp14:editId="4F7F4261">
+            <wp:extent cx="5727643" cy="8309987"/>
+            <wp:effectExtent l="0" t="0" r="635" b="0"/>
+            <wp:docPr id="328861818" name="Picture 5"/>
             <wp:cNvGraphicFramePr>
               <a:graphicFrameLocks xmlns:a="http://schemas.openxmlformats.org/drawingml/2006/main" noChangeAspect="1"/>
             </wp:cNvGraphicFramePr>
@@ -5654,7 +5655,7 @@
               <a:graphicData uri="http://schemas.openxmlformats.org/drawingml/2006/picture">
                 <pic:pic xmlns:pic="http://schemas.openxmlformats.org/drawingml/2006/picture">
                   <pic:nvPicPr>
-                    <pic:cNvPr id="1796996798" name="Picture 1796996798"/>
+                    <pic:cNvPr id="328861818" name="Picture 5"/>
                     <pic:cNvPicPr/>
                   </pic:nvPicPr>
                   <pic:blipFill>
@@ -5672,7 +5673,7 @@
                   <pic:spPr>
                     <a:xfrm>
                       <a:off x="0" y="0"/>
-                      <a:ext cx="5727700" cy="5589905"/>
+                      <a:ext cx="5733680" cy="8318745"/>
                     </a:xfrm>
                     <a:prstGeom prst="rect">
                       <a:avLst/>
@@ -5690,137 +5691,34 @@
         <w:pStyle w:val="Body"/>
       </w:pPr>
       <w:r>
-        <w:t>The</w:t>
-      </w:r>
-      <w:r>
-        <w:rPr>
-          <w:b/>
-          <w:bCs/>
-        </w:rPr>
-        <w:t xml:space="preserve"> </w:t>
-      </w:r>
-      <w:r>
-        <w:rPr>
-          <w:rStyle w:val="Strong"/>
-          <w:b w:val="0"/>
-          <w:bCs w:val="0"/>
-        </w:rPr>
-        <w:t>top right corner (SSC &gt; 85, HSC &gt; 85)</w:t>
-      </w:r>
-      <w:r>
-        <w:rPr>
-          <w:b/>
-          <w:bCs/>
-        </w:rPr>
-        <w:t xml:space="preserve"> </w:t>
-      </w:r>
-      <w:r>
-        <w:t>does not show the highest salaries,</w:t>
-      </w:r>
-      <w:r>
-        <w:rPr>
-          <w:b/>
-          <w:bCs/>
-        </w:rPr>
-        <w:t xml:space="preserve"> </w:t>
-      </w:r>
-      <w:r>
-        <w:t>indicating that</w:t>
-      </w:r>
-      <w:r>
-        <w:rPr>
-          <w:b/>
-          <w:bCs/>
-        </w:rPr>
-        <w:t xml:space="preserve"> </w:t>
-      </w:r>
-      <w:r>
-        <w:rPr>
-          <w:rStyle w:val="Strong"/>
-          <w:b w:val="0"/>
-          <w:bCs w:val="0"/>
-        </w:rPr>
-        <w:t>scoring high in both 10th and 12th does not guarantee the best salary after MBA</w:t>
-      </w:r>
-      <w:r>
-        <w:rPr>
-          <w:b/>
-          <w:bCs/>
-        </w:rPr>
-        <w:t>.</w:t>
-      </w:r>
-      <w:r>
-        <w:rPr>
-          <w:b/>
-          <w:bCs/>
-        </w:rPr>
-        <w:t xml:space="preserve"> </w:t>
-      </w:r>
-      <w:r>
-        <w:t xml:space="preserve">There are clusters of high salary that exist in the middle of the graph. This suggests that </w:t>
-      </w:r>
-      <w:r>
-        <w:rPr>
-          <w:rStyle w:val="Strong"/>
-          <w:b w:val="0"/>
-          <w:bCs w:val="0"/>
-        </w:rPr>
-        <w:t>factors beyond just SSC/HSC scores influence salary outcomes</w:t>
-      </w:r>
-      <w:r>
-        <w:rPr>
-          <w:rStyle w:val="Strong"/>
-          <w:b w:val="0"/>
-          <w:bCs w:val="0"/>
-        </w:rPr>
-        <w:t xml:space="preserve">. </w:t>
-      </w:r>
-      <w:r>
-        <w:rPr>
-          <w:rStyle w:val="Strong"/>
-          <w:b w:val="0"/>
-          <w:bCs w:val="0"/>
-        </w:rPr>
-        <w:t>Some students with excellent scores still get lower salaries</w:t>
-      </w:r>
-      <w:r>
-        <w:t>,</w:t>
-      </w:r>
-      <w:r>
-        <w:t xml:space="preserve"> indicating that soft skills </w:t>
-      </w:r>
-      <w:r>
-        <w:rPr>
-          <w:rStyle w:val="Strong"/>
-        </w:rPr>
-        <w:t>m</w:t>
-      </w:r>
-      <w:r>
-        <w:rPr>
-          <w:rStyle w:val="Strong"/>
-          <w:b w:val="0"/>
-          <w:bCs w:val="0"/>
-        </w:rPr>
-        <w:t>atter more than just 10th &amp; 12th scores</w:t>
-      </w:r>
-      <w:r>
-        <w:t>.</w:t>
+        <w:lastRenderedPageBreak/>
+        <w:t>Stacked bar graphs reflect a positive trend between test/academic and placement performance. For all the five measures—SSC% (Secondary School Certificate), HSC% (Higher Secondary Certificate), Degree%, E-test%, and MBA%—students who obtain higher marks are far more likely to get placed. The trend is similar, with lower score ranges (30–50%) having a larger number of unplaced students, and upper score ranges (70–100%) with placed candidates being in majority. Companies are screening on academic performance as a parameter, seeking students with a good academic background. Students with good academic performance consistently at different levels of studies may also have skills such as discipline, good study habits, and command over the subject, and thus be more employable.</w:t>
       </w:r>
     </w:p>
     <w:p>
       <w:pPr>
         <w:pStyle w:val="Body"/>
       </w:pPr>
+      <w:r>
+        <w:t>While the trend is uniform for all the parameters, that of growth in the percentages of placements is marginally different. Some of the parameters may be directly influencing placement opportunities in a different way than others, and that may imply that recruiters are assigning more importance to some academic phases (such as degree performance) compared to others. But let's not forget, correlation is not causation. Communication skills, internships, and co-curricular activities may be contributing significantly to placements too.</w:t>
+      </w:r>
     </w:p>
     <w:p>
       <w:pPr>
         <w:pStyle w:val="Body"/>
       </w:pPr>
-    </w:p>
-    <w:p>
-      <w:pPr>
-        <w:pStyle w:val="Body"/>
-      </w:pPr>
+      <w:r>
+        <w:t>Despite</w:t>
+      </w:r>
+      <w:r>
+        <w:t xml:space="preserve"> these subtleties, the implication becomes clear: higher grades have a direct correlation with better placement. Another incentive to keep high grades throughout one's academic life </w:t>
+      </w:r>
+      <w:r>
+        <w:t>to</w:t>
+      </w:r>
+      <w:r>
+        <w:t xml:space="preserve"> gain the rewards of one's professional prowess.</w:t>
+      </w:r>
     </w:p>
     <w:p>
       <w:pPr>
@@ -5839,7 +5737,6 @@
           <w:sz w:val="28"/>
           <w:szCs w:val="28"/>
         </w:rPr>
-        <w:lastRenderedPageBreak/>
         <w:t>Undergr</w:t>
       </w:r>
       <w:r>
@@ -6254,7 +6151,13 @@
         <w:t>Science and Tech</w:t>
       </w:r>
       <w:r>
-        <w:t xml:space="preserve"> background have higher salaries because they have large skill set. They have pretty good knowledge about technical stuff and their specialization in marketing and finance/HR. This makes them an ideal candidate for companies. </w:t>
+        <w:t xml:space="preserve"> background have higher salaries because they have large skill set. They have pretty good knowledge about technical stuff and their specialization in marketing and finance/HR</w:t>
+      </w:r>
+      <w:r>
+        <w:t xml:space="preserve"> gives them a better edge</w:t>
+      </w:r>
+      <w:r>
+        <w:t xml:space="preserve">. This makes them an ideal candidate for companies. </w:t>
       </w:r>
     </w:p>
     <w:p>
@@ -6271,6 +6174,7 @@
           <w:bdr w:val="none" w:sz="0" w:space="0" w:color="auto"/>
           <w:lang w:val="en-IN"/>
         </w:rPr>
+        <w:lastRenderedPageBreak/>
         <w:t xml:space="preserve">Those from a </w:t>
       </w:r>
       <w:r>

</xml_diff>

<commit_message>
Updated report and modified notebook a bit. Only conclusion is remaining in report
</commit_message>
<xml_diff>
--- a/Project_Details.docx
+++ b/Project_Details.docx
@@ -60,6 +60,20 @@
       </w:r>
       <w:r>
         <w:t>. I acknowledge the efforts of the creator of this dataset who collected this data. It is of great help for students like me.</w:t>
+      </w:r>
+      <w:r>
+        <w:t xml:space="preserve"> Lastly, I would also like to thank </w:t>
+      </w:r>
+      <w:proofErr w:type="spellStart"/>
+      <w:r>
+        <w:t>Pushpendra</w:t>
+      </w:r>
+      <w:proofErr w:type="spellEnd"/>
+      <w:r>
+        <w:t xml:space="preserve"> Singh</w:t>
+      </w:r>
+      <w:r>
+        <w:t xml:space="preserve"> for his collaboration.</w:t>
       </w:r>
     </w:p>
     <w:p>
@@ -2282,7 +2296,7 @@
               <w:bottom w:val="single" w:sz="6" w:space="0" w:color="000000"/>
               <w:right w:val="single" w:sz="2" w:space="0" w:color="000000"/>
             </w:tcBorders>
-            <w:shd w:val="clear" w:color="auto" w:fill="BDC0BF"/>
+            <w:shd w:val="clear" w:color="auto" w:fill="D5D5D5" w:themeFill="background2"/>
             <w:tcMar>
               <w:top w:w="80" w:type="dxa"/>
               <w:left w:w="80" w:type="dxa"/>
@@ -2301,7 +2315,7 @@
               <w:bottom w:val="single" w:sz="6" w:space="0" w:color="000000"/>
               <w:right w:val="single" w:sz="2" w:space="0" w:color="000000"/>
             </w:tcBorders>
-            <w:shd w:val="clear" w:color="auto" w:fill="auto"/>
+            <w:shd w:val="clear" w:color="auto" w:fill="D5D5D5" w:themeFill="background2"/>
             <w:tcMar>
               <w:top w:w="140" w:type="dxa"/>
               <w:left w:w="140" w:type="dxa"/>
@@ -2331,7 +2345,7 @@
               <w:bottom w:val="single" w:sz="6" w:space="0" w:color="000000"/>
               <w:right w:val="single" w:sz="2" w:space="0" w:color="000000"/>
             </w:tcBorders>
-            <w:shd w:val="clear" w:color="auto" w:fill="auto"/>
+            <w:shd w:val="clear" w:color="auto" w:fill="D5D5D5" w:themeFill="background2"/>
             <w:tcMar>
               <w:top w:w="140" w:type="dxa"/>
               <w:left w:w="140" w:type="dxa"/>
@@ -2361,7 +2375,7 @@
               <w:bottom w:val="single" w:sz="6" w:space="0" w:color="000000"/>
               <w:right w:val="single" w:sz="2" w:space="0" w:color="000000"/>
             </w:tcBorders>
-            <w:shd w:val="clear" w:color="auto" w:fill="auto"/>
+            <w:shd w:val="clear" w:color="auto" w:fill="D5D5D5" w:themeFill="background2"/>
             <w:tcMar>
               <w:top w:w="140" w:type="dxa"/>
               <w:left w:w="140" w:type="dxa"/>
@@ -2391,7 +2405,7 @@
               <w:bottom w:val="single" w:sz="6" w:space="0" w:color="000000"/>
               <w:right w:val="single" w:sz="2" w:space="0" w:color="000000"/>
             </w:tcBorders>
-            <w:shd w:val="clear" w:color="auto" w:fill="auto"/>
+            <w:shd w:val="clear" w:color="auto" w:fill="D5D5D5" w:themeFill="background2"/>
             <w:tcMar>
               <w:top w:w="140" w:type="dxa"/>
               <w:left w:w="140" w:type="dxa"/>
@@ -2421,7 +2435,7 @@
               <w:bottom w:val="single" w:sz="6" w:space="0" w:color="000000"/>
               <w:right w:val="single" w:sz="2" w:space="0" w:color="000000"/>
             </w:tcBorders>
-            <w:shd w:val="clear" w:color="auto" w:fill="auto"/>
+            <w:shd w:val="clear" w:color="auto" w:fill="D5D5D5" w:themeFill="background2"/>
             <w:tcMar>
               <w:top w:w="140" w:type="dxa"/>
               <w:left w:w="140" w:type="dxa"/>
@@ -2451,7 +2465,7 @@
               <w:bottom w:val="single" w:sz="6" w:space="0" w:color="000000"/>
               <w:right w:val="single" w:sz="2" w:space="0" w:color="000000"/>
             </w:tcBorders>
-            <w:shd w:val="clear" w:color="auto" w:fill="auto"/>
+            <w:shd w:val="clear" w:color="auto" w:fill="D5D5D5" w:themeFill="background2"/>
             <w:tcMar>
               <w:top w:w="140" w:type="dxa"/>
               <w:left w:w="140" w:type="dxa"/>
@@ -4333,7 +4347,7 @@
         <w:pStyle w:val="Body"/>
       </w:pPr>
       <w:r>
-        <w:t>It is clear from the following histogram that maximum number of students had a salary between 2,00,000 to 3,00,000. The other peak at the start is due to the unplaced students for which we have assigned the salary as 0. Thus, we can say that the companies which are coming for the placements are able to pay</w:t>
+        <w:t>It is clear from the following histogram that maximum number of students had a salary between 2,00,000 to 3,00,000. Thus, we can say that the companies which are coming for the placements are able to pay</w:t>
       </w:r>
       <w:r>
         <w:t xml:space="preserve"> </w:t>
@@ -4343,6 +4357,63 @@
       </w:r>
       <w:r>
         <w:t>by histogram.</w:t>
+      </w:r>
+    </w:p>
+    <w:p>
+      <w:pPr>
+        <w:pStyle w:val="Body"/>
+      </w:pPr>
+      <w:r>
+        <w:rPr>
+          <w:noProof/>
+          <w14:textOutline w14:w="0" w14:cap="rnd" w14:cmpd="sng" w14:algn="ctr">
+            <w14:noFill/>
+            <w14:prstDash w14:val="solid"/>
+            <w14:bevel/>
+          </w14:textOutline>
+        </w:rPr>
+        <w:lastRenderedPageBreak/>
+        <w:drawing>
+          <wp:inline distT="0" distB="0" distL="0" distR="0" wp14:anchorId="3207635F" wp14:editId="09E871CC">
+            <wp:extent cx="5727700" cy="2908300"/>
+            <wp:effectExtent l="0" t="0" r="0" b="0"/>
+            <wp:docPr id="757040167" name="Picture 5"/>
+            <wp:cNvGraphicFramePr>
+              <a:graphicFrameLocks xmlns:a="http://schemas.openxmlformats.org/drawingml/2006/main" noChangeAspect="1"/>
+            </wp:cNvGraphicFramePr>
+            <a:graphic xmlns:a="http://schemas.openxmlformats.org/drawingml/2006/main">
+              <a:graphicData uri="http://schemas.openxmlformats.org/drawingml/2006/picture">
+                <pic:pic xmlns:pic="http://schemas.openxmlformats.org/drawingml/2006/picture">
+                  <pic:nvPicPr>
+                    <pic:cNvPr id="757040167" name="Picture 757040167"/>
+                    <pic:cNvPicPr/>
+                  </pic:nvPicPr>
+                  <pic:blipFill>
+                    <a:blip r:embed="rId13">
+                      <a:extLst>
+                        <a:ext uri="{28A0092B-C50C-407E-A947-70E740481C1C}">
+                          <a14:useLocalDpi xmlns:a14="http://schemas.microsoft.com/office/drawing/2010/main" val="0"/>
+                        </a:ext>
+                      </a:extLst>
+                    </a:blip>
+                    <a:stretch>
+                      <a:fillRect/>
+                    </a:stretch>
+                  </pic:blipFill>
+                  <pic:spPr>
+                    <a:xfrm>
+                      <a:off x="0" y="0"/>
+                      <a:ext cx="5727700" cy="2908300"/>
+                    </a:xfrm>
+                    <a:prstGeom prst="rect">
+                      <a:avLst/>
+                    </a:prstGeom>
+                  </pic:spPr>
+                </pic:pic>
+              </a:graphicData>
+            </a:graphic>
+          </wp:inline>
+        </w:drawing>
       </w:r>
     </w:p>
     <w:p>
@@ -4353,7 +4424,6 @@
         <w:rPr>
           <w:noProof/>
         </w:rPr>
-        <w:lastRenderedPageBreak/>
         <mc:AlternateContent>
           <mc:Choice Requires="wpg">
             <w:drawing>
@@ -4382,7 +4452,7 @@
                           </pic:cNvPicPr>
                         </pic:nvPicPr>
                         <pic:blipFill>
-                          <a:blip r:embed="rId13"/>
+                          <a:blip r:embed="rId14"/>
                           <a:stretch>
                             <a:fillRect/>
                           </a:stretch>
@@ -4449,7 +4519,7 @@
               <v:group w14:anchorId="3BF94DD0" id="officeArt object" o:spid="_x0000_s1032" alt="Group" style="width:451pt;height:263pt;mso-position-horizontal-relative:char;mso-position-vertical-relative:line" coordsize="57277,24646" o:gfxdata="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">
                 <v:shape id="numerical_hist.png" o:spid="_x0000_s1033" type="#_x0000_t75" alt="numerical_hist.png" style="position:absolute;top:3767;width:57277;height:20879;visibility:visible;mso-wrap-style:square" o:gfxdata="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" strokeweight="1pt">
                   <v:stroke miterlimit="4"/>
-                  <v:imagedata r:id="rId14" o:title="numerical_hist"/>
+                  <v:imagedata r:id="rId15" o:title="numerical_hist"/>
                 </v:shape>
                 <v:roundrect id="Title" o:spid="_x0000_s1034" style="position:absolute;width:57277;height:2943;visibility:visible;mso-wrap-style:square;v-text-anchor:top" arcsize="0" o:gfxdata="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" filled="f" stroked="f" strokeweight="1pt">
                   <v:stroke miterlimit="4" joinstyle="miter"/>
@@ -4489,6 +4559,7 @@
         <w:pStyle w:val="Body"/>
       </w:pPr>
       <w:r>
+        <w:lastRenderedPageBreak/>
         <w:t xml:space="preserve"> </w:t>
       </w:r>
       <w:r>
@@ -4511,7 +4582,7 @@
                     </pic:cNvPicPr>
                   </pic:nvPicPr>
                   <pic:blipFill>
-                    <a:blip r:embed="rId15">
+                    <a:blip r:embed="rId16">
                       <a:extLst>
                         <a:ext uri="{28A0092B-C50C-407E-A947-70E740481C1C}">
                           <a14:useLocalDpi xmlns:a14="http://schemas.microsoft.com/office/drawing/2010/main" val="0"/>
@@ -4548,58 +4619,6 @@
         <w:pStyle w:val="Body"/>
         <w:ind w:right="-52"/>
       </w:pPr>
-      <w:r>
-        <w:rPr>
-          <w:noProof/>
-          <w14:textOutline w14:w="0" w14:cap="rnd" w14:cmpd="sng" w14:algn="ctr">
-            <w14:noFill/>
-            <w14:prstDash w14:val="solid"/>
-            <w14:bevel/>
-          </w14:textOutline>
-        </w:rPr>
-        <w:lastRenderedPageBreak/>
-        <w:drawing>
-          <wp:inline distT="0" distB="0" distL="0" distR="0" wp14:anchorId="596FDA9A" wp14:editId="044A2079">
-            <wp:extent cx="5727700" cy="2908300"/>
-            <wp:effectExtent l="0" t="0" r="0" b="0"/>
-            <wp:docPr id="757040167" name="Picture 5"/>
-            <wp:cNvGraphicFramePr>
-              <a:graphicFrameLocks xmlns:a="http://schemas.openxmlformats.org/drawingml/2006/main" noChangeAspect="1"/>
-            </wp:cNvGraphicFramePr>
-            <a:graphic xmlns:a="http://schemas.openxmlformats.org/drawingml/2006/main">
-              <a:graphicData uri="http://schemas.openxmlformats.org/drawingml/2006/picture">
-                <pic:pic xmlns:pic="http://schemas.openxmlformats.org/drawingml/2006/picture">
-                  <pic:nvPicPr>
-                    <pic:cNvPr id="757040167" name="Picture 757040167"/>
-                    <pic:cNvPicPr/>
-                  </pic:nvPicPr>
-                  <pic:blipFill>
-                    <a:blip r:embed="rId16">
-                      <a:extLst>
-                        <a:ext uri="{28A0092B-C50C-407E-A947-70E740481C1C}">
-                          <a14:useLocalDpi xmlns:a14="http://schemas.microsoft.com/office/drawing/2010/main" val="0"/>
-                        </a:ext>
-                      </a:extLst>
-                    </a:blip>
-                    <a:stretch>
-                      <a:fillRect/>
-                    </a:stretch>
-                  </pic:blipFill>
-                  <pic:spPr>
-                    <a:xfrm>
-                      <a:off x="0" y="0"/>
-                      <a:ext cx="5727700" cy="2908300"/>
-                    </a:xfrm>
-                    <a:prstGeom prst="rect">
-                      <a:avLst/>
-                    </a:prstGeom>
-                  </pic:spPr>
-                </pic:pic>
-              </a:graphicData>
-            </a:graphic>
-          </wp:inline>
-        </w:drawing>
-      </w:r>
     </w:p>
     <w:p>
       <w:pPr>
@@ -4769,6 +4788,7 @@
               <w:jc w:val="center"/>
             </w:pPr>
             <w:r>
+              <w:lastRenderedPageBreak/>
               <w:t>gender</w:t>
             </w:r>
           </w:p>
@@ -5212,7 +5232,6 @@
               <w:jc w:val="center"/>
             </w:pPr>
             <w:r>
-              <w:lastRenderedPageBreak/>
               <w:t>M</w:t>
             </w:r>
           </w:p>
@@ -5581,18 +5600,6 @@
       <w:pPr>
         <w:pStyle w:val="Body"/>
         <w:jc w:val="left"/>
-      </w:pPr>
-    </w:p>
-    <w:p>
-      <w:pPr>
-        <w:pStyle w:val="Body"/>
-        <w:jc w:val="left"/>
-      </w:pPr>
-    </w:p>
-    <w:p>
-      <w:pPr>
-        <w:pStyle w:val="Body"/>
-        <w:jc w:val="left"/>
         <w:rPr>
           <w:b/>
           <w:bCs/>
@@ -5755,7 +5762,25 @@
           <w:sz w:val="28"/>
           <w:szCs w:val="28"/>
         </w:rPr>
-        <w:t>duate Degree Relation with Salary</w:t>
+        <w:t>duate Degree</w:t>
+      </w:r>
+      <w:r>
+        <w:rPr>
+          <w:b/>
+          <w:bCs/>
+          <w:sz w:val="28"/>
+          <w:szCs w:val="28"/>
+        </w:rPr>
+        <w:t xml:space="preserve"> and Specialization</w:t>
+      </w:r>
+      <w:r>
+        <w:rPr>
+          <w:b/>
+          <w:bCs/>
+          <w:sz w:val="28"/>
+          <w:szCs w:val="28"/>
+        </w:rPr>
+        <w:t xml:space="preserve"> Relation with Salary</w:t>
       </w:r>
     </w:p>
     <w:tbl>
@@ -6167,6 +6192,7 @@
           <w:ilvl w:val="0"/>
           <w:numId w:val="8"/>
         </w:numPr>
+        <w:ind w:right="-52"/>
       </w:pPr>
       <w:r>
         <w:rPr>
@@ -6246,8 +6272,975 @@
         <w:t xml:space="preserve"> category likely includes students from arts, humanities, or other general disciplines, who may not have had strong exposure to either business or technical skills. Even with a master's in business, they might struggle to compete with Science &amp; Tech or Commerce &amp; Management graduates in the job market. They may get placed in supportive, non-specialized roles with relatively lower pay.</w:t>
       </w:r>
     </w:p>
+    <w:tbl>
+      <w:tblPr>
+        <w:tblW w:w="9072" w:type="dxa"/>
+        <w:tblInd w:w="-3" w:type="dxa"/>
+        <w:tblBorders>
+          <w:top w:val="single" w:sz="2" w:space="0" w:color="000000"/>
+          <w:left w:val="single" w:sz="2" w:space="0" w:color="000000"/>
+          <w:bottom w:val="single" w:sz="2" w:space="0" w:color="000000"/>
+          <w:right w:val="single" w:sz="2" w:space="0" w:color="000000"/>
+          <w:insideH w:val="single" w:sz="2" w:space="0" w:color="000000"/>
+          <w:insideV w:val="single" w:sz="2" w:space="0" w:color="000000"/>
+        </w:tblBorders>
+        <w:shd w:val="clear" w:color="auto" w:fill="BDC0BF"/>
+        <w:tblLayout w:type="fixed"/>
+        <w:tblLook w:val="04A0" w:firstRow="1" w:lastRow="0" w:firstColumn="1" w:lastColumn="0" w:noHBand="0" w:noVBand="1"/>
+      </w:tblPr>
+      <w:tblGrid>
+        <w:gridCol w:w="3024"/>
+        <w:gridCol w:w="3024"/>
+        <w:gridCol w:w="3024"/>
+      </w:tblGrid>
+      <w:tr>
+        <w:trPr>
+          <w:trHeight w:val="228"/>
+          <w:tblHeader/>
+        </w:trPr>
+        <w:tc>
+          <w:tcPr>
+            <w:tcW w:w="3024" w:type="dxa"/>
+            <w:tcBorders>
+              <w:top w:val="single" w:sz="2" w:space="0" w:color="000000"/>
+              <w:left w:val="single" w:sz="2" w:space="0" w:color="000000"/>
+              <w:bottom w:val="single" w:sz="6" w:space="0" w:color="000000"/>
+              <w:right w:val="single" w:sz="2" w:space="0" w:color="000000"/>
+            </w:tcBorders>
+            <w:shd w:val="clear" w:color="auto" w:fill="D5D5D5" w:themeFill="background2"/>
+            <w:tcMar>
+              <w:top w:w="80" w:type="dxa"/>
+              <w:left w:w="80" w:type="dxa"/>
+              <w:bottom w:w="80" w:type="dxa"/>
+              <w:right w:w="80" w:type="dxa"/>
+            </w:tcMar>
+            <w:vAlign w:val="center"/>
+          </w:tcPr>
+          <w:p>
+            <w:pPr>
+              <w:rPr>
+                <w:sz w:val="20"/>
+                <w:szCs w:val="20"/>
+              </w:rPr>
+            </w:pPr>
+            <w:r>
+              <w:rPr>
+                <w:rFonts w:ascii="Segoe UI" w:hAnsi="Segoe UI" w:cs="Segoe UI"/>
+                <w:sz w:val="20"/>
+                <w:szCs w:val="20"/>
+              </w:rPr>
+              <w:t>degree</w:t>
+            </w:r>
+            <w:r>
+              <w:rPr>
+                <w:rFonts w:ascii="Segoe UI" w:hAnsi="Segoe UI" w:cs="Segoe UI"/>
+                <w:b/>
+                <w:bCs/>
+                <w:sz w:val="20"/>
+                <w:szCs w:val="20"/>
+              </w:rPr>
+              <w:t>_</w:t>
+            </w:r>
+            <w:r>
+              <w:rPr>
+                <w:rFonts w:ascii="Segoe UI" w:hAnsi="Segoe UI" w:cs="Segoe UI"/>
+                <w:sz w:val="20"/>
+                <w:szCs w:val="20"/>
+              </w:rPr>
+              <w:t>t</w:t>
+            </w:r>
+          </w:p>
+        </w:tc>
+        <w:tc>
+          <w:tcPr>
+            <w:tcW w:w="3024" w:type="dxa"/>
+            <w:tcBorders>
+              <w:top w:val="single" w:sz="2" w:space="0" w:color="000000"/>
+              <w:left w:val="single" w:sz="2" w:space="0" w:color="000000"/>
+              <w:bottom w:val="single" w:sz="6" w:space="0" w:color="000000"/>
+              <w:right w:val="single" w:sz="2" w:space="0" w:color="000000"/>
+            </w:tcBorders>
+            <w:shd w:val="clear" w:color="auto" w:fill="D5D5D5" w:themeFill="background2"/>
+            <w:tcMar>
+              <w:top w:w="140" w:type="dxa"/>
+              <w:left w:w="140" w:type="dxa"/>
+              <w:bottom w:w="140" w:type="dxa"/>
+              <w:right w:w="140" w:type="dxa"/>
+            </w:tcMar>
+            <w:vAlign w:val="center"/>
+          </w:tcPr>
+          <w:p>
+            <w:pPr>
+              <w:pStyle w:val="TableStyle1"/>
+            </w:pPr>
+            <w:r>
+              <w:rPr>
+                <w:rFonts w:ascii="Segoe UI" w:hAnsi="Segoe UI" w:cs="Segoe UI"/>
+                <w:b w:val="0"/>
+                <w:bCs w:val="0"/>
+              </w:rPr>
+              <w:t>Mkt&amp;Fin</w:t>
+            </w:r>
+          </w:p>
+        </w:tc>
+        <w:tc>
+          <w:tcPr>
+            <w:tcW w:w="3024" w:type="dxa"/>
+            <w:tcBorders>
+              <w:top w:val="single" w:sz="2" w:space="0" w:color="000000"/>
+              <w:left w:val="single" w:sz="2" w:space="0" w:color="000000"/>
+              <w:bottom w:val="single" w:sz="6" w:space="0" w:color="000000"/>
+              <w:right w:val="single" w:sz="2" w:space="0" w:color="000000"/>
+            </w:tcBorders>
+            <w:shd w:val="clear" w:color="auto" w:fill="D5D5D5" w:themeFill="background2"/>
+            <w:tcMar>
+              <w:top w:w="140" w:type="dxa"/>
+              <w:left w:w="140" w:type="dxa"/>
+              <w:bottom w:w="140" w:type="dxa"/>
+              <w:right w:w="140" w:type="dxa"/>
+            </w:tcMar>
+            <w:vAlign w:val="center"/>
+          </w:tcPr>
+          <w:p>
+            <w:pPr>
+              <w:pStyle w:val="TableStyle1"/>
+            </w:pPr>
+            <w:r>
+              <w:rPr>
+                <w:rFonts w:ascii="Segoe UI" w:hAnsi="Segoe UI" w:cs="Segoe UI"/>
+                <w:b w:val="0"/>
+                <w:bCs w:val="0"/>
+              </w:rPr>
+              <w:t>Mkt&amp;HR</w:t>
+            </w:r>
+          </w:p>
+        </w:tc>
+      </w:tr>
+      <w:tr>
+        <w:tblPrEx>
+          <w:shd w:val="clear" w:color="auto" w:fill="auto"/>
+        </w:tblPrEx>
+        <w:trPr>
+          <w:trHeight w:val="224"/>
+        </w:trPr>
+        <w:tc>
+          <w:tcPr>
+            <w:tcW w:w="3024" w:type="dxa"/>
+            <w:tcBorders>
+              <w:top w:val="single" w:sz="2" w:space="0" w:color="000000"/>
+              <w:left w:val="single" w:sz="2" w:space="0" w:color="000000"/>
+              <w:bottom w:val="single" w:sz="2" w:space="0" w:color="000000"/>
+              <w:right w:val="single" w:sz="6" w:space="0" w:color="000000"/>
+            </w:tcBorders>
+            <w:shd w:val="clear" w:color="auto" w:fill="DCDCDC"/>
+            <w:tcMar>
+              <w:top w:w="80" w:type="dxa"/>
+              <w:left w:w="80" w:type="dxa"/>
+              <w:bottom w:w="80" w:type="dxa"/>
+              <w:right w:w="80" w:type="dxa"/>
+            </w:tcMar>
+            <w:vAlign w:val="center"/>
+          </w:tcPr>
+          <w:p>
+            <w:pPr>
+              <w:pStyle w:val="TableStyle1"/>
+            </w:pPr>
+            <w:r>
+              <w:rPr>
+                <w:rFonts w:ascii="Segoe UI" w:hAnsi="Segoe UI" w:cs="Segoe UI"/>
+                <w:b w:val="0"/>
+                <w:bCs w:val="0"/>
+              </w:rPr>
+              <w:t>Comm&amp;Mgmt</w:t>
+            </w:r>
+          </w:p>
+        </w:tc>
+        <w:tc>
+          <w:tcPr>
+            <w:tcW w:w="3024" w:type="dxa"/>
+            <w:tcBorders>
+              <w:top w:val="single" w:sz="2" w:space="0" w:color="000000"/>
+              <w:left w:val="single" w:sz="6" w:space="0" w:color="000000"/>
+              <w:bottom w:val="single" w:sz="2" w:space="0" w:color="000000"/>
+              <w:right w:val="single" w:sz="2" w:space="0" w:color="000000"/>
+            </w:tcBorders>
+            <w:shd w:val="clear" w:color="auto" w:fill="F5F5F5"/>
+            <w:tcMar>
+              <w:top w:w="140" w:type="dxa"/>
+              <w:left w:w="140" w:type="dxa"/>
+              <w:bottom w:w="140" w:type="dxa"/>
+              <w:right w:w="140" w:type="dxa"/>
+            </w:tcMar>
+            <w:vAlign w:val="center"/>
+          </w:tcPr>
+          <w:p>
+            <w:pPr>
+              <w:jc w:val="right"/>
+            </w:pPr>
+            <w:r>
+              <w:rPr>
+                <w:rFonts w:ascii="Segoe UI" w:hAnsi="Segoe UI" w:cs="Segoe UI"/>
+              </w:rPr>
+              <w:t>220976</w:t>
+            </w:r>
+          </w:p>
+        </w:tc>
+        <w:tc>
+          <w:tcPr>
+            <w:tcW w:w="3024" w:type="dxa"/>
+            <w:tcBorders>
+              <w:top w:val="single" w:sz="2" w:space="0" w:color="000000"/>
+              <w:left w:val="single" w:sz="2" w:space="0" w:color="000000"/>
+              <w:bottom w:val="single" w:sz="2" w:space="0" w:color="000000"/>
+              <w:right w:val="single" w:sz="2" w:space="0" w:color="000000"/>
+            </w:tcBorders>
+            <w:shd w:val="clear" w:color="auto" w:fill="F5F5F5"/>
+            <w:tcMar>
+              <w:top w:w="140" w:type="dxa"/>
+              <w:left w:w="140" w:type="dxa"/>
+              <w:bottom w:w="140" w:type="dxa"/>
+              <w:right w:w="140" w:type="dxa"/>
+            </w:tcMar>
+            <w:vAlign w:val="center"/>
+          </w:tcPr>
+          <w:p>
+            <w:pPr>
+              <w:jc w:val="right"/>
+            </w:pPr>
+            <w:r>
+              <w:rPr>
+                <w:rFonts w:ascii="Segoe UI" w:hAnsi="Segoe UI" w:cs="Segoe UI"/>
+              </w:rPr>
+              <w:t>147407</w:t>
+            </w:r>
+          </w:p>
+        </w:tc>
+      </w:tr>
+      <w:tr>
+        <w:tblPrEx>
+          <w:shd w:val="clear" w:color="auto" w:fill="auto"/>
+        </w:tblPrEx>
+        <w:trPr>
+          <w:trHeight w:val="224"/>
+        </w:trPr>
+        <w:tc>
+          <w:tcPr>
+            <w:tcW w:w="3024" w:type="dxa"/>
+            <w:tcBorders>
+              <w:top w:val="single" w:sz="2" w:space="0" w:color="000000"/>
+              <w:left w:val="single" w:sz="2" w:space="0" w:color="000000"/>
+              <w:bottom w:val="single" w:sz="2" w:space="0" w:color="000000"/>
+              <w:right w:val="single" w:sz="6" w:space="0" w:color="000000"/>
+            </w:tcBorders>
+            <w:shd w:val="clear" w:color="auto" w:fill="DCDCDC"/>
+            <w:tcMar>
+              <w:top w:w="80" w:type="dxa"/>
+              <w:left w:w="80" w:type="dxa"/>
+              <w:bottom w:w="80" w:type="dxa"/>
+              <w:right w:w="80" w:type="dxa"/>
+            </w:tcMar>
+            <w:vAlign w:val="center"/>
+          </w:tcPr>
+          <w:p>
+            <w:pPr>
+              <w:pStyle w:val="TableStyle1"/>
+            </w:pPr>
+            <w:r>
+              <w:rPr>
+                <w:rFonts w:ascii="Segoe UI" w:hAnsi="Segoe UI" w:cs="Segoe UI"/>
+                <w:b w:val="0"/>
+                <w:bCs w:val="0"/>
+              </w:rPr>
+              <w:t>Others</w:t>
+            </w:r>
+          </w:p>
+        </w:tc>
+        <w:tc>
+          <w:tcPr>
+            <w:tcW w:w="3024" w:type="dxa"/>
+            <w:tcBorders>
+              <w:top w:val="single" w:sz="2" w:space="0" w:color="000000"/>
+              <w:left w:val="single" w:sz="6" w:space="0" w:color="000000"/>
+              <w:bottom w:val="single" w:sz="2" w:space="0" w:color="000000"/>
+              <w:right w:val="single" w:sz="2" w:space="0" w:color="000000"/>
+            </w:tcBorders>
+            <w:shd w:val="clear" w:color="auto" w:fill="auto"/>
+            <w:tcMar>
+              <w:top w:w="140" w:type="dxa"/>
+              <w:left w:w="140" w:type="dxa"/>
+              <w:bottom w:w="140" w:type="dxa"/>
+              <w:right w:w="140" w:type="dxa"/>
+            </w:tcMar>
+            <w:vAlign w:val="center"/>
+          </w:tcPr>
+          <w:p>
+            <w:pPr>
+              <w:jc w:val="right"/>
+            </w:pPr>
+            <w:r>
+              <w:rPr>
+                <w:rFonts w:ascii="Segoe UI" w:hAnsi="Segoe UI" w:cs="Segoe UI"/>
+              </w:rPr>
+              <w:t>150000</w:t>
+            </w:r>
+          </w:p>
+        </w:tc>
+        <w:tc>
+          <w:tcPr>
+            <w:tcW w:w="3024" w:type="dxa"/>
+            <w:tcBorders>
+              <w:top w:val="single" w:sz="2" w:space="0" w:color="000000"/>
+              <w:left w:val="single" w:sz="2" w:space="0" w:color="000000"/>
+              <w:bottom w:val="single" w:sz="2" w:space="0" w:color="000000"/>
+              <w:right w:val="single" w:sz="2" w:space="0" w:color="000000"/>
+            </w:tcBorders>
+            <w:shd w:val="clear" w:color="auto" w:fill="auto"/>
+            <w:tcMar>
+              <w:top w:w="140" w:type="dxa"/>
+              <w:left w:w="140" w:type="dxa"/>
+              <w:bottom w:w="140" w:type="dxa"/>
+              <w:right w:w="140" w:type="dxa"/>
+            </w:tcMar>
+            <w:vAlign w:val="center"/>
+          </w:tcPr>
+          <w:p>
+            <w:pPr>
+              <w:jc w:val="right"/>
+            </w:pPr>
+            <w:r>
+              <w:rPr>
+                <w:rFonts w:ascii="Segoe UI" w:hAnsi="Segoe UI" w:cs="Segoe UI"/>
+              </w:rPr>
+              <w:t>114571</w:t>
+            </w:r>
+          </w:p>
+        </w:tc>
+      </w:tr>
+      <w:tr>
+        <w:tblPrEx>
+          <w:shd w:val="clear" w:color="auto" w:fill="auto"/>
+        </w:tblPrEx>
+        <w:trPr>
+          <w:trHeight w:val="224"/>
+        </w:trPr>
+        <w:tc>
+          <w:tcPr>
+            <w:tcW w:w="3024" w:type="dxa"/>
+            <w:tcBorders>
+              <w:top w:val="single" w:sz="2" w:space="0" w:color="000000"/>
+              <w:left w:val="single" w:sz="2" w:space="0" w:color="000000"/>
+              <w:bottom w:val="single" w:sz="2" w:space="0" w:color="000000"/>
+              <w:right w:val="single" w:sz="6" w:space="0" w:color="000000"/>
+            </w:tcBorders>
+            <w:shd w:val="clear" w:color="auto" w:fill="DCDCDC"/>
+            <w:tcMar>
+              <w:top w:w="80" w:type="dxa"/>
+              <w:left w:w="80" w:type="dxa"/>
+              <w:bottom w:w="80" w:type="dxa"/>
+              <w:right w:w="80" w:type="dxa"/>
+            </w:tcMar>
+            <w:vAlign w:val="center"/>
+          </w:tcPr>
+          <w:p>
+            <w:pPr>
+              <w:pStyle w:val="TableStyle1"/>
+            </w:pPr>
+            <w:r>
+              <w:rPr>
+                <w:rFonts w:ascii="Segoe UI" w:hAnsi="Segoe UI" w:cs="Segoe UI"/>
+                <w:b w:val="0"/>
+                <w:bCs w:val="0"/>
+              </w:rPr>
+              <w:t>Sci&amp;Tech</w:t>
+            </w:r>
+          </w:p>
+        </w:tc>
+        <w:tc>
+          <w:tcPr>
+            <w:tcW w:w="3024" w:type="dxa"/>
+            <w:tcBorders>
+              <w:top w:val="single" w:sz="2" w:space="0" w:color="000000"/>
+              <w:left w:val="single" w:sz="6" w:space="0" w:color="000000"/>
+              <w:bottom w:val="single" w:sz="2" w:space="0" w:color="000000"/>
+              <w:right w:val="single" w:sz="2" w:space="0" w:color="000000"/>
+            </w:tcBorders>
+            <w:shd w:val="clear" w:color="auto" w:fill="F5F5F5"/>
+            <w:tcMar>
+              <w:top w:w="140" w:type="dxa"/>
+              <w:left w:w="140" w:type="dxa"/>
+              <w:bottom w:w="140" w:type="dxa"/>
+              <w:right w:w="140" w:type="dxa"/>
+            </w:tcMar>
+            <w:vAlign w:val="center"/>
+          </w:tcPr>
+          <w:p>
+            <w:pPr>
+              <w:jc w:val="right"/>
+            </w:pPr>
+            <w:r>
+              <w:rPr>
+                <w:rFonts w:ascii="Segoe UI" w:hAnsi="Segoe UI" w:cs="Segoe UI"/>
+              </w:rPr>
+              <w:t>268933</w:t>
+            </w:r>
+          </w:p>
+        </w:tc>
+        <w:tc>
+          <w:tcPr>
+            <w:tcW w:w="3024" w:type="dxa"/>
+            <w:tcBorders>
+              <w:top w:val="single" w:sz="2" w:space="0" w:color="000000"/>
+              <w:left w:val="single" w:sz="2" w:space="0" w:color="000000"/>
+              <w:bottom w:val="single" w:sz="2" w:space="0" w:color="000000"/>
+              <w:right w:val="single" w:sz="2" w:space="0" w:color="000000"/>
+            </w:tcBorders>
+            <w:shd w:val="clear" w:color="auto" w:fill="F5F5F5"/>
+            <w:tcMar>
+              <w:top w:w="140" w:type="dxa"/>
+              <w:left w:w="140" w:type="dxa"/>
+              <w:bottom w:w="140" w:type="dxa"/>
+              <w:right w:w="140" w:type="dxa"/>
+            </w:tcMar>
+            <w:vAlign w:val="center"/>
+          </w:tcPr>
+          <w:p>
+            <w:pPr>
+              <w:jc w:val="right"/>
+            </w:pPr>
+            <w:r>
+              <w:rPr>
+                <w:rFonts w:ascii="Segoe UI" w:hAnsi="Segoe UI" w:cs="Segoe UI"/>
+              </w:rPr>
+              <w:t>166586</w:t>
+            </w:r>
+          </w:p>
+        </w:tc>
+      </w:tr>
+    </w:tbl>
+    <w:p>
+      <w:pPr>
+        <w:pBdr>
+          <w:top w:val="none" w:sz="0" w:space="0" w:color="auto"/>
+          <w:left w:val="none" w:sz="0" w:space="0" w:color="auto"/>
+          <w:bottom w:val="none" w:sz="0" w:space="0" w:color="auto"/>
+          <w:right w:val="none" w:sz="0" w:space="0" w:color="auto"/>
+          <w:between w:val="none" w:sz="0" w:space="0" w:color="auto"/>
+          <w:bar w:val="none" w:sz="0" w:color="auto"/>
+        </w:pBdr>
+        <w:spacing w:before="100" w:beforeAutospacing="1" w:after="100" w:afterAutospacing="1" w:line="312" w:lineRule="auto"/>
+        <w:jc w:val="both"/>
+        <w:rPr>
+          <w:rFonts w:asciiTheme="minorHAnsi" w:eastAsia="Times New Roman" w:hAnsiTheme="minorHAnsi"/>
+          <w:bdr w:val="none" w:sz="0" w:space="0" w:color="auto"/>
+          <w:lang w:eastAsia="en-GB"/>
+        </w:rPr>
+      </w:pPr>
+      <w:r>
+        <w:rPr>
+          <w:rFonts w:asciiTheme="minorHAnsi" w:eastAsia="Times New Roman" w:hAnsiTheme="minorHAnsi"/>
+          <w:bdr w:val="none" w:sz="0" w:space="0" w:color="auto"/>
+          <w:lang w:eastAsia="en-GB"/>
+        </w:rPr>
+        <w:t>Sci&amp;Tech graduates are paid highest in marketing–finance (Mkt&amp;Fin) and marketing–HR (Mkt&amp;HR) jobs. It shows that the technical and analytical ability set with which a Sci&amp;Tech degree equips the graduate is highly prized in those jobs where a finance interface is present.</w:t>
+      </w:r>
+    </w:p>
+    <w:p>
+      <w:pPr>
+        <w:pBdr>
+          <w:top w:val="none" w:sz="0" w:space="0" w:color="auto"/>
+          <w:left w:val="none" w:sz="0" w:space="0" w:color="auto"/>
+          <w:bottom w:val="none" w:sz="0" w:space="0" w:color="auto"/>
+          <w:right w:val="none" w:sz="0" w:space="0" w:color="auto"/>
+          <w:between w:val="none" w:sz="0" w:space="0" w:color="auto"/>
+          <w:bar w:val="none" w:sz="0" w:color="auto"/>
+        </w:pBdr>
+        <w:spacing w:before="100" w:beforeAutospacing="1" w:after="100" w:afterAutospacing="1" w:line="312" w:lineRule="auto"/>
+        <w:jc w:val="both"/>
+        <w:rPr>
+          <w:rFonts w:asciiTheme="minorHAnsi" w:eastAsia="Times New Roman" w:hAnsiTheme="minorHAnsi"/>
+          <w:bdr w:val="none" w:sz="0" w:space="0" w:color="auto"/>
+          <w:lang w:eastAsia="en-GB"/>
+        </w:rPr>
+      </w:pPr>
+      <w:r>
+        <w:rPr>
+          <w:rFonts w:asciiTheme="minorHAnsi" w:eastAsia="Times New Roman" w:hAnsiTheme="minorHAnsi"/>
+          <w:bdr w:val="none" w:sz="0" w:space="0" w:color="auto"/>
+          <w:lang w:eastAsia="en-GB"/>
+        </w:rPr>
+        <w:t>Moreover, mean salaries for Mkt&amp;Fin jobs are greater than for Mkt&amp;HR jobs at all levels. This may be due to higher financial risk and higher analytical demands traditionally associated with finance-type jobs. This can be seen as evidence that the market is paying a premium for technical skill in situations where financial skill is most important.</w:t>
+      </w:r>
+    </w:p>
+    <w:p>
+      <w:pPr>
+        <w:pBdr>
+          <w:top w:val="none" w:sz="0" w:space="0" w:color="auto"/>
+          <w:left w:val="none" w:sz="0" w:space="0" w:color="auto"/>
+          <w:bottom w:val="none" w:sz="0" w:space="0" w:color="auto"/>
+          <w:right w:val="none" w:sz="0" w:space="0" w:color="auto"/>
+          <w:between w:val="none" w:sz="0" w:space="0" w:color="auto"/>
+          <w:bar w:val="none" w:sz="0" w:color="auto"/>
+        </w:pBdr>
+        <w:spacing w:before="100" w:beforeAutospacing="1" w:after="100" w:afterAutospacing="1" w:line="312" w:lineRule="auto"/>
+        <w:jc w:val="both"/>
+        <w:rPr>
+          <w:rFonts w:asciiTheme="minorHAnsi" w:eastAsia="Times New Roman" w:hAnsiTheme="minorHAnsi"/>
+          <w:bdr w:val="none" w:sz="0" w:space="0" w:color="auto"/>
+          <w:lang w:eastAsia="en-GB"/>
+        </w:rPr>
+      </w:pPr>
+      <w:r>
+        <w:rPr>
+          <w:rFonts w:asciiTheme="minorHAnsi" w:eastAsia="Times New Roman" w:hAnsiTheme="minorHAnsi"/>
+          <w:bdr w:val="none" w:sz="0" w:space="0" w:color="auto"/>
+          <w:lang w:eastAsia="en-GB"/>
+        </w:rPr>
+        <w:t>Overall, these results provide strategic advice to different stakeholders. To graduates, and especially Sci&amp;Tech graduates, these results provide evidence of the profitability of seeking career prospects in marketing–finance positions. To employers, it suggests the need to utilize technical capability to provide financial performance, which can include restructuring remuneration packages as well as recruitment strategies for employees.</w:t>
+      </w:r>
+    </w:p>
+    <w:p>
+      <w:pPr>
+        <w:pBdr>
+          <w:top w:val="none" w:sz="0" w:space="0" w:color="auto"/>
+          <w:left w:val="none" w:sz="0" w:space="0" w:color="auto"/>
+          <w:bottom w:val="none" w:sz="0" w:space="0" w:color="auto"/>
+          <w:right w:val="none" w:sz="0" w:space="0" w:color="auto"/>
+          <w:between w:val="none" w:sz="0" w:space="0" w:color="auto"/>
+          <w:bar w:val="none" w:sz="0" w:color="auto"/>
+        </w:pBdr>
+        <w:spacing w:before="100" w:beforeAutospacing="1" w:after="100" w:afterAutospacing="1" w:line="312" w:lineRule="auto"/>
+        <w:jc w:val="both"/>
+        <w:rPr>
+          <w:rFonts w:asciiTheme="minorHAnsi" w:eastAsia="Times New Roman" w:hAnsiTheme="minorHAnsi"/>
+          <w:bdr w:val="none" w:sz="0" w:space="0" w:color="auto"/>
+          <w:lang w:val="en-IN" w:eastAsia="en-GB"/>
+        </w:rPr>
+      </w:pPr>
+    </w:p>
+    <w:p>
+      <w:pPr>
+        <w:pBdr>
+          <w:top w:val="none" w:sz="0" w:space="0" w:color="auto"/>
+          <w:left w:val="none" w:sz="0" w:space="0" w:color="auto"/>
+          <w:bottom w:val="none" w:sz="0" w:space="0" w:color="auto"/>
+          <w:right w:val="none" w:sz="0" w:space="0" w:color="auto"/>
+          <w:between w:val="none" w:sz="0" w:space="0" w:color="auto"/>
+          <w:bar w:val="none" w:sz="0" w:color="auto"/>
+        </w:pBdr>
+        <w:spacing w:before="100" w:beforeAutospacing="1" w:after="100" w:afterAutospacing="1" w:line="312" w:lineRule="auto"/>
+        <w:jc w:val="both"/>
+        <w:rPr>
+          <w:rFonts w:asciiTheme="majorHAnsi" w:eastAsia="Times New Roman" w:hAnsiTheme="majorHAnsi"/>
+          <w:b/>
+          <w:bCs/>
+          <w:sz w:val="28"/>
+          <w:szCs w:val="28"/>
+          <w:bdr w:val="none" w:sz="0" w:space="0" w:color="auto"/>
+          <w:lang w:val="en-IN" w:eastAsia="en-GB"/>
+        </w:rPr>
+      </w:pPr>
+      <w:r>
+        <w:rPr>
+          <w:rFonts w:asciiTheme="majorHAnsi" w:eastAsia="Times New Roman" w:hAnsiTheme="majorHAnsi"/>
+          <w:b/>
+          <w:bCs/>
+          <w:sz w:val="28"/>
+          <w:szCs w:val="28"/>
+          <w:bdr w:val="none" w:sz="0" w:space="0" w:color="auto"/>
+          <w:lang w:val="en-IN" w:eastAsia="en-GB"/>
+        </w:rPr>
+        <w:lastRenderedPageBreak/>
+        <w:t>Relation Of Work Experience With Placements</w:t>
+      </w:r>
+    </w:p>
+    <w:p>
+      <w:pPr>
+        <w:pBdr>
+          <w:top w:val="none" w:sz="0" w:space="0" w:color="auto"/>
+          <w:left w:val="none" w:sz="0" w:space="0" w:color="auto"/>
+          <w:bottom w:val="none" w:sz="0" w:space="0" w:color="auto"/>
+          <w:right w:val="none" w:sz="0" w:space="0" w:color="auto"/>
+          <w:between w:val="none" w:sz="0" w:space="0" w:color="auto"/>
+          <w:bar w:val="none" w:sz="0" w:color="auto"/>
+        </w:pBdr>
+        <w:spacing w:before="100" w:beforeAutospacing="1" w:after="100" w:afterAutospacing="1" w:line="312" w:lineRule="auto"/>
+        <w:ind w:right="-52"/>
+        <w:jc w:val="both"/>
+        <w:rPr>
+          <w:rFonts w:asciiTheme="minorHAnsi" w:eastAsia="Times New Roman" w:hAnsiTheme="minorHAnsi"/>
+          <w:bdr w:val="none" w:sz="0" w:space="0" w:color="auto"/>
+          <w:lang w:val="en-IN" w:eastAsia="en-GB"/>
+        </w:rPr>
+      </w:pPr>
+      <w:r>
+        <w:rPr>
+          <w:rFonts w:asciiTheme="minorHAnsi" w:eastAsia="Times New Roman" w:hAnsiTheme="minorHAnsi"/>
+          <w:noProof/>
+          <w:bdr w:val="none" w:sz="0" w:space="0" w:color="auto"/>
+          <w:lang w:val="en-IN" w:eastAsia="en-GB"/>
+        </w:rPr>
+        <w:drawing>
+          <wp:inline distT="0" distB="0" distL="0" distR="0" wp14:anchorId="4E017EDF" wp14:editId="647E65BD">
+            <wp:extent cx="5697415" cy="3536315"/>
+            <wp:effectExtent l="0" t="0" r="5080" b="0"/>
+            <wp:docPr id="1464388579" name="Picture 4"/>
+            <wp:cNvGraphicFramePr>
+              <a:graphicFrameLocks xmlns:a="http://schemas.openxmlformats.org/drawingml/2006/main" noChangeAspect="1"/>
+            </wp:cNvGraphicFramePr>
+            <a:graphic xmlns:a="http://schemas.openxmlformats.org/drawingml/2006/main">
+              <a:graphicData uri="http://schemas.openxmlformats.org/drawingml/2006/picture">
+                <pic:pic xmlns:pic="http://schemas.openxmlformats.org/drawingml/2006/picture">
+                  <pic:nvPicPr>
+                    <pic:cNvPr id="1464388579" name="Picture 1464388579"/>
+                    <pic:cNvPicPr/>
+                  </pic:nvPicPr>
+                  <pic:blipFill>
+                    <a:blip r:embed="rId19">
+                      <a:extLst>
+                        <a:ext uri="{28A0092B-C50C-407E-A947-70E740481C1C}">
+                          <a14:useLocalDpi xmlns:a14="http://schemas.microsoft.com/office/drawing/2010/main" val="0"/>
+                        </a:ext>
+                      </a:extLst>
+                    </a:blip>
+                    <a:stretch>
+                      <a:fillRect/>
+                    </a:stretch>
+                  </pic:blipFill>
+                  <pic:spPr>
+                    <a:xfrm>
+                      <a:off x="0" y="0"/>
+                      <a:ext cx="5778838" cy="3586853"/>
+                    </a:xfrm>
+                    <a:prstGeom prst="rect">
+                      <a:avLst/>
+                    </a:prstGeom>
+                  </pic:spPr>
+                </pic:pic>
+              </a:graphicData>
+            </a:graphic>
+          </wp:inline>
+        </w:drawing>
+      </w:r>
+    </w:p>
+    <w:p>
+      <w:pPr>
+        <w:pBdr>
+          <w:top w:val="none" w:sz="0" w:space="0" w:color="auto"/>
+          <w:left w:val="none" w:sz="0" w:space="0" w:color="auto"/>
+          <w:bottom w:val="none" w:sz="0" w:space="0" w:color="auto"/>
+          <w:right w:val="none" w:sz="0" w:space="0" w:color="auto"/>
+          <w:between w:val="none" w:sz="0" w:space="0" w:color="auto"/>
+          <w:bar w:val="none" w:sz="0" w:color="auto"/>
+        </w:pBdr>
+        <w:spacing w:before="100" w:beforeAutospacing="1" w:after="100" w:afterAutospacing="1" w:line="312" w:lineRule="auto"/>
+        <w:ind w:right="-52"/>
+        <w:jc w:val="both"/>
+        <w:rPr>
+          <w:rFonts w:asciiTheme="minorHAnsi" w:eastAsia="Times New Roman" w:hAnsiTheme="minorHAnsi"/>
+          <w:bdr w:val="none" w:sz="0" w:space="0" w:color="auto"/>
+          <w:lang w:val="en-IN" w:eastAsia="en-GB"/>
+        </w:rPr>
+      </w:pPr>
+      <w:r>
+        <w:rPr>
+          <w:rFonts w:asciiTheme="minorHAnsi" w:eastAsia="Times New Roman" w:hAnsiTheme="minorHAnsi"/>
+          <w:bdr w:val="none" w:sz="0" w:space="0" w:color="auto"/>
+          <w:lang w:val="en-IN" w:eastAsia="en-GB"/>
+        </w:rPr>
+        <w:t>We can observe from this graph that there is a distinct difference in placement rate depending on whether the candidate has or has not had work experience. Of the candidates</w:t>
+      </w:r>
+      <w:r>
+        <w:rPr>
+          <w:rFonts w:asciiTheme="minorHAnsi" w:eastAsia="Times New Roman" w:hAnsiTheme="minorHAnsi"/>
+          <w:bdr w:val="none" w:sz="0" w:space="0" w:color="auto"/>
+          <w:lang w:val="en-IN" w:eastAsia="en-GB"/>
+        </w:rPr>
+        <w:t xml:space="preserve"> with no work experience</w:t>
+      </w:r>
+      <w:r>
+        <w:rPr>
+          <w:rFonts w:asciiTheme="minorHAnsi" w:eastAsia="Times New Roman" w:hAnsiTheme="minorHAnsi"/>
+          <w:bdr w:val="none" w:sz="0" w:space="0" w:color="auto"/>
+          <w:lang w:val="en-IN" w:eastAsia="en-GB"/>
+        </w:rPr>
+        <w:t>, 60% were placed and 40% were not placed. However, the candidates</w:t>
+      </w:r>
+      <w:r>
+        <w:rPr>
+          <w:rFonts w:asciiTheme="minorHAnsi" w:eastAsia="Times New Roman" w:hAnsiTheme="minorHAnsi"/>
+          <w:bdr w:val="none" w:sz="0" w:space="0" w:color="auto"/>
+          <w:lang w:val="en-IN" w:eastAsia="en-GB"/>
+        </w:rPr>
+        <w:t xml:space="preserve"> with work experience</w:t>
+      </w:r>
+      <w:r>
+        <w:rPr>
+          <w:rFonts w:asciiTheme="minorHAnsi" w:eastAsia="Times New Roman" w:hAnsiTheme="minorHAnsi"/>
+          <w:bdr w:val="none" w:sz="0" w:space="0" w:color="auto"/>
+          <w:lang w:val="en-IN" w:eastAsia="en-GB"/>
+        </w:rPr>
+        <w:t xml:space="preserve"> had an 86% placement rate, with a mere 14% not being placed. This shows that work experience greatly contributes to the probability of obtaining placement. It is a good sign that work experience is a good thing to possess when obtaining placement.</w:t>
+      </w:r>
+    </w:p>
+    <w:p>
+      <w:pPr>
+        <w:pBdr>
+          <w:top w:val="none" w:sz="0" w:space="0" w:color="auto"/>
+          <w:left w:val="none" w:sz="0" w:space="0" w:color="auto"/>
+          <w:bottom w:val="none" w:sz="0" w:space="0" w:color="auto"/>
+          <w:right w:val="none" w:sz="0" w:space="0" w:color="auto"/>
+          <w:between w:val="none" w:sz="0" w:space="0" w:color="auto"/>
+          <w:bar w:val="none" w:sz="0" w:color="auto"/>
+        </w:pBdr>
+        <w:spacing w:before="100" w:beforeAutospacing="1" w:after="100" w:afterAutospacing="1" w:line="312" w:lineRule="auto"/>
+        <w:ind w:right="-52"/>
+        <w:jc w:val="both"/>
+        <w:rPr>
+          <w:rFonts w:asciiTheme="majorHAnsi" w:eastAsia="Times New Roman" w:hAnsiTheme="majorHAnsi"/>
+          <w:b/>
+          <w:bCs/>
+          <w:sz w:val="32"/>
+          <w:szCs w:val="32"/>
+          <w:bdr w:val="none" w:sz="0" w:space="0" w:color="auto"/>
+          <w:lang w:val="en-IN" w:eastAsia="en-GB"/>
+        </w:rPr>
+      </w:pPr>
+      <w:r>
+        <w:rPr>
+          <w:rFonts w:asciiTheme="majorHAnsi" w:eastAsia="Times New Roman" w:hAnsiTheme="majorHAnsi"/>
+          <w:b/>
+          <w:bCs/>
+          <w:sz w:val="32"/>
+          <w:szCs w:val="32"/>
+          <w:bdr w:val="none" w:sz="0" w:space="0" w:color="auto"/>
+          <w:lang w:val="en-IN" w:eastAsia="en-GB"/>
+        </w:rPr>
+        <w:t>Answers To Some Questions</w:t>
+      </w:r>
+    </w:p>
+    <w:p>
+      <w:pPr>
+        <w:pStyle w:val="Body"/>
+        <w:numPr>
+          <w:ilvl w:val="0"/>
+          <w:numId w:val="10"/>
+        </w:numPr>
+      </w:pPr>
+      <w:r>
+        <w:t>Which factor influenced a candidate in getting placed?</w:t>
+      </w:r>
+    </w:p>
+    <w:p>
+      <w:pPr>
+        <w:pStyle w:val="Body"/>
+        <w:ind w:left="360"/>
+      </w:pPr>
+      <w:r>
+        <w:t xml:space="preserve">Several factors come into play when a candidate is placed, but the analysis identifies that </w:t>
+      </w:r>
+      <w:r>
+        <w:rPr>
+          <w:b/>
+          <w:bCs/>
+        </w:rPr>
+        <w:t>test performances (higher secondary, secondary, undergraduate, and MBA percentages), the quality of one's bachelor's degree, specialization, and work experience</w:t>
+      </w:r>
+      <w:r>
+        <w:t xml:space="preserve"> are </w:t>
+      </w:r>
+      <w:r>
+        <w:t xml:space="preserve">more </w:t>
+      </w:r>
+      <w:r>
+        <w:t>significant. More specifically, better performance on these levels is strongly related to placement success, and the additional increment of work experience</w:t>
+      </w:r>
+      <w:r>
+        <w:t xml:space="preserve"> </w:t>
+      </w:r>
+      <w:r>
+        <w:t>further increases a candidate's chances of placement.</w:t>
+      </w:r>
+    </w:p>
+    <w:p>
+      <w:pPr>
+        <w:pStyle w:val="Body"/>
+        <w:numPr>
+          <w:ilvl w:val="0"/>
+          <w:numId w:val="10"/>
+        </w:numPr>
+      </w:pPr>
+      <w:r>
+        <w:lastRenderedPageBreak/>
+        <w:t>Do percentage matters for one to get placed?</w:t>
+      </w:r>
+    </w:p>
+    <w:p>
+      <w:pPr>
+        <w:pStyle w:val="Body"/>
+        <w:ind w:left="360"/>
+      </w:pPr>
+      <w:r>
+        <w:t>Yes, academic percentages do matter a lot. The figures</w:t>
+      </w:r>
+      <w:r>
+        <w:t xml:space="preserve"> </w:t>
+      </w:r>
+      <w:r>
+        <w:t xml:space="preserve">show a good trend: higher percentage students at various academic levels—such as SSC, HSC, and degree exams—have much better placement rates. This trend is also supported by the fact that lower score bands have a higher percentage of unplaced candidates and higher score bands have predominantly placed candidates, highlighting the point that maintaining high academic percentages might be crucial </w:t>
+      </w:r>
+      <w:r>
+        <w:t>to</w:t>
+      </w:r>
+      <w:r>
+        <w:t xml:space="preserve"> secure a placement.</w:t>
+      </w:r>
+    </w:p>
+    <w:p>
+      <w:pPr>
+        <w:pStyle w:val="Body"/>
+        <w:numPr>
+          <w:ilvl w:val="0"/>
+          <w:numId w:val="10"/>
+        </w:numPr>
+      </w:pPr>
+      <w:r>
+        <w:t>Which degree specialization is much demanded by corporate?</w:t>
+      </w:r>
+    </w:p>
+    <w:p>
+      <w:pPr>
+        <w:pBdr>
+          <w:top w:val="none" w:sz="0" w:space="0" w:color="auto"/>
+          <w:left w:val="none" w:sz="0" w:space="0" w:color="auto"/>
+          <w:bottom w:val="none" w:sz="0" w:space="0" w:color="auto"/>
+          <w:right w:val="none" w:sz="0" w:space="0" w:color="auto"/>
+          <w:between w:val="none" w:sz="0" w:space="0" w:color="auto"/>
+          <w:bar w:val="none" w:sz="0" w:color="auto"/>
+        </w:pBdr>
+        <w:spacing w:before="100" w:beforeAutospacing="1" w:after="100" w:afterAutospacing="1" w:line="312" w:lineRule="auto"/>
+        <w:ind w:left="360" w:right="-52"/>
+        <w:jc w:val="both"/>
+        <w:rPr>
+          <w:rFonts w:asciiTheme="minorHAnsi" w:eastAsia="Times New Roman" w:hAnsiTheme="minorHAnsi"/>
+          <w:bdr w:val="none" w:sz="0" w:space="0" w:color="auto"/>
+          <w:lang w:val="en-IN" w:eastAsia="en-GB"/>
+        </w:rPr>
+      </w:pPr>
+      <w:r>
+        <w:rPr>
+          <w:rFonts w:asciiTheme="minorHAnsi" w:eastAsia="Times New Roman" w:hAnsiTheme="minorHAnsi"/>
+          <w:bdr w:val="none" w:sz="0" w:space="0" w:color="auto"/>
+          <w:lang w:eastAsia="en-GB"/>
+        </w:rPr>
+        <w:t>The </w:t>
+      </w:r>
+      <w:r>
+        <w:rPr>
+          <w:rFonts w:asciiTheme="minorHAnsi" w:eastAsia="Times New Roman" w:hAnsiTheme="minorHAnsi"/>
+          <w:bdr w:val="none" w:sz="0" w:space="0" w:color="auto"/>
+          <w:lang w:eastAsia="en-GB"/>
+        </w:rPr>
+        <w:t>analysis</w:t>
+      </w:r>
+      <w:r>
+        <w:rPr>
+          <w:rFonts w:asciiTheme="minorHAnsi" w:eastAsia="Times New Roman" w:hAnsiTheme="minorHAnsi"/>
+          <w:bdr w:val="none" w:sz="0" w:space="0" w:color="auto"/>
+          <w:lang w:eastAsia="en-GB"/>
+        </w:rPr>
+        <w:t> discovers that Sci&amp;Tech graduates are in great demand by</w:t>
+      </w:r>
+      <w:r>
+        <w:rPr>
+          <w:rFonts w:asciiTheme="minorHAnsi" w:eastAsia="Times New Roman" w:hAnsiTheme="minorHAnsi"/>
+          <w:bdr w:val="none" w:sz="0" w:space="0" w:color="auto"/>
+          <w:lang w:eastAsia="en-GB"/>
+        </w:rPr>
+        <w:t xml:space="preserve"> </w:t>
+      </w:r>
+      <w:r>
+        <w:rPr>
+          <w:rFonts w:asciiTheme="minorHAnsi" w:eastAsia="Times New Roman" w:hAnsiTheme="minorHAnsi"/>
+          <w:bdr w:val="none" w:sz="0" w:space="0" w:color="auto"/>
+          <w:lang w:eastAsia="en-GB"/>
+        </w:rPr>
+        <w:t>corporates. Not only do they command</w:t>
+      </w:r>
+      <w:r>
+        <w:rPr>
+          <w:rFonts w:asciiTheme="minorHAnsi" w:eastAsia="Times New Roman" w:hAnsiTheme="minorHAnsi"/>
+          <w:bdr w:val="none" w:sz="0" w:space="0" w:color="auto"/>
+          <w:lang w:eastAsia="en-GB"/>
+        </w:rPr>
+        <w:t xml:space="preserve"> </w:t>
+      </w:r>
+      <w:r>
+        <w:rPr>
+          <w:rFonts w:asciiTheme="minorHAnsi" w:eastAsia="Times New Roman" w:hAnsiTheme="minorHAnsi"/>
+          <w:bdr w:val="none" w:sz="0" w:space="0" w:color="auto"/>
+          <w:lang w:eastAsia="en-GB"/>
+        </w:rPr>
+        <w:t>higher mean salaries in marketing–finance and marketing–HR functions, but they</w:t>
+      </w:r>
+      <w:r>
+        <w:rPr>
+          <w:rFonts w:asciiTheme="minorHAnsi" w:eastAsia="Times New Roman" w:hAnsiTheme="minorHAnsi"/>
+          <w:bdr w:val="none" w:sz="0" w:space="0" w:color="auto"/>
+          <w:lang w:eastAsia="en-GB"/>
+        </w:rPr>
+        <w:t xml:space="preserve"> </w:t>
+      </w:r>
+      <w:r>
+        <w:rPr>
+          <w:rFonts w:asciiTheme="minorHAnsi" w:eastAsia="Times New Roman" w:hAnsiTheme="minorHAnsi"/>
+          <w:bdr w:val="none" w:sz="0" w:space="0" w:color="auto"/>
+          <w:lang w:eastAsia="en-GB"/>
+        </w:rPr>
+        <w:t>also seem to have an advantage grounded on technical and analytical capability. This implies that a Sci&amp;Tech major is more sought after than Commerce &amp; Management or other undergraduate streams.</w:t>
+      </w:r>
+      <w:r>
+        <w:rPr>
+          <w:rFonts w:asciiTheme="minorHAnsi" w:eastAsia="Times New Roman" w:hAnsiTheme="minorHAnsi"/>
+          <w:bdr w:val="none" w:sz="0" w:space="0" w:color="auto"/>
+          <w:lang w:eastAsia="en-GB"/>
+        </w:rPr>
+        <w:t xml:space="preserve"> The analysis also points to the fact that </w:t>
+      </w:r>
+      <w:r>
+        <w:rPr>
+          <w:rFonts w:asciiTheme="minorHAnsi" w:eastAsia="Times New Roman" w:hAnsiTheme="minorHAnsi"/>
+          <w:bdr w:val="none" w:sz="0" w:space="0" w:color="auto"/>
+          <w:lang w:eastAsia="en-GB"/>
+        </w:rPr>
+        <w:t xml:space="preserve">students who have post graduated in Mkt&amp;Fin tend to have better salaries. Overall, we can say that the most sought degree and specialization is Sci&amp;Tech with specialization in Mkt&amp;Fin. </w:t>
+      </w:r>
+    </w:p>
+    <w:p>
+      <w:pPr>
+        <w:pBdr>
+          <w:top w:val="none" w:sz="0" w:space="0" w:color="auto"/>
+          <w:left w:val="none" w:sz="0" w:space="0" w:color="auto"/>
+          <w:bottom w:val="none" w:sz="0" w:space="0" w:color="auto"/>
+          <w:right w:val="none" w:sz="0" w:space="0" w:color="auto"/>
+          <w:between w:val="none" w:sz="0" w:space="0" w:color="auto"/>
+          <w:bar w:val="none" w:sz="0" w:color="auto"/>
+        </w:pBdr>
+        <w:spacing w:before="100" w:beforeAutospacing="1" w:after="100" w:afterAutospacing="1" w:line="312" w:lineRule="auto"/>
+        <w:ind w:right="-52"/>
+        <w:jc w:val="both"/>
+        <w:rPr>
+          <w:rFonts w:asciiTheme="majorHAnsi" w:eastAsia="Times New Roman" w:hAnsiTheme="majorHAnsi"/>
+          <w:b/>
+          <w:bCs/>
+          <w:sz w:val="32"/>
+          <w:szCs w:val="32"/>
+          <w:bdr w:val="none" w:sz="0" w:space="0" w:color="auto"/>
+          <w:lang w:val="en-IN" w:eastAsia="en-GB"/>
+        </w:rPr>
+      </w:pPr>
+    </w:p>
     <w:sectPr>
-      <w:footerReference w:type="default" r:id="rId19"/>
+      <w:footerReference w:type="default" r:id="rId20"/>
       <w:pgSz w:w="11900" w:h="16840"/>
       <w:pgMar w:top="1440" w:right="1440" w:bottom="1438" w:left="1440" w:header="480" w:footer="480" w:gutter="0"/>
       <w:cols w:space="720"/>
@@ -6884,6 +7877,280 @@
     </w:lvl>
   </w:abstractNum>
   <w:abstractNum w:abstractNumId="6" w15:restartNumberingAfterBreak="0">
+    <w:nsid w:val="331604E4"/>
+    <w:multiLevelType w:val="hybridMultilevel"/>
+    <w:tmpl w:val="ACA00A2E"/>
+    <w:lvl w:ilvl="0" w:tplc="08090011">
+      <w:start w:val="1"/>
+      <w:numFmt w:val="decimal"/>
+      <w:lvlText w:val="%1)"/>
+      <w:lvlJc w:val="left"/>
+      <w:pPr>
+        <w:ind w:left="360" w:hanging="360"/>
+      </w:pPr>
+      <w:rPr>
+        <w:b w:val="0"/>
+        <w:bCs w:val="0"/>
+        <w:i w:val="0"/>
+        <w:iCs w:val="0"/>
+        <w:caps w:val="0"/>
+        <w:smallCaps w:val="0"/>
+        <w:strike w:val="0"/>
+        <w:dstrike w:val="0"/>
+        <w:outline w:val="0"/>
+        <w:emboss w:val="0"/>
+        <w:imprint w:val="0"/>
+        <w:color w:val="3C4043"/>
+        <w:spacing w:val="0"/>
+        <w:w w:val="100"/>
+        <w:kern w:val="0"/>
+        <w:position w:val="0"/>
+        <w:highlight w:val="none"/>
+        <w:vertAlign w:val="baseline"/>
+      </w:rPr>
+    </w:lvl>
+    <w:lvl w:ilvl="1" w:tplc="FFFFFFFF">
+      <w:start w:val="1"/>
+      <w:numFmt w:val="decimal"/>
+      <w:lvlText w:val="%2."/>
+      <w:lvlJc w:val="left"/>
+      <w:pPr>
+        <w:ind w:left="649" w:hanging="429"/>
+      </w:pPr>
+      <w:rPr>
+        <w:rFonts w:ascii="Helvetica" w:eastAsia="Helvetica" w:hAnsi="Helvetica" w:cs="Helvetica"/>
+        <w:b w:val="0"/>
+        <w:bCs w:val="0"/>
+        <w:i w:val="0"/>
+        <w:iCs w:val="0"/>
+        <w:caps w:val="0"/>
+        <w:smallCaps w:val="0"/>
+        <w:strike w:val="0"/>
+        <w:dstrike w:val="0"/>
+        <w:outline w:val="0"/>
+        <w:emboss w:val="0"/>
+        <w:imprint w:val="0"/>
+        <w:color w:val="3C4043"/>
+        <w:spacing w:val="0"/>
+        <w:w w:val="100"/>
+        <w:kern w:val="0"/>
+        <w:position w:val="0"/>
+        <w:highlight w:val="none"/>
+        <w:vertAlign w:val="baseline"/>
+      </w:rPr>
+    </w:lvl>
+    <w:lvl w:ilvl="2" w:tplc="FFFFFFFF">
+      <w:start w:val="1"/>
+      <w:numFmt w:val="decimal"/>
+      <w:lvlText w:val="%3."/>
+      <w:lvlJc w:val="left"/>
+      <w:pPr>
+        <w:ind w:left="869" w:hanging="429"/>
+      </w:pPr>
+      <w:rPr>
+        <w:rFonts w:ascii="Helvetica" w:eastAsia="Helvetica" w:hAnsi="Helvetica" w:cs="Helvetica"/>
+        <w:b w:val="0"/>
+        <w:bCs w:val="0"/>
+        <w:i w:val="0"/>
+        <w:iCs w:val="0"/>
+        <w:caps w:val="0"/>
+        <w:smallCaps w:val="0"/>
+        <w:strike w:val="0"/>
+        <w:dstrike w:val="0"/>
+        <w:outline w:val="0"/>
+        <w:emboss w:val="0"/>
+        <w:imprint w:val="0"/>
+        <w:color w:val="3C4043"/>
+        <w:spacing w:val="0"/>
+        <w:w w:val="100"/>
+        <w:kern w:val="0"/>
+        <w:position w:val="0"/>
+        <w:highlight w:val="none"/>
+        <w:vertAlign w:val="baseline"/>
+      </w:rPr>
+    </w:lvl>
+    <w:lvl w:ilvl="3" w:tplc="FFFFFFFF">
+      <w:start w:val="1"/>
+      <w:numFmt w:val="decimal"/>
+      <w:lvlText w:val="%4."/>
+      <w:lvlJc w:val="left"/>
+      <w:pPr>
+        <w:ind w:left="1089" w:hanging="429"/>
+      </w:pPr>
+      <w:rPr>
+        <w:rFonts w:ascii="Helvetica" w:eastAsia="Helvetica" w:hAnsi="Helvetica" w:cs="Helvetica"/>
+        <w:b w:val="0"/>
+        <w:bCs w:val="0"/>
+        <w:i w:val="0"/>
+        <w:iCs w:val="0"/>
+        <w:caps w:val="0"/>
+        <w:smallCaps w:val="0"/>
+        <w:strike w:val="0"/>
+        <w:dstrike w:val="0"/>
+        <w:outline w:val="0"/>
+        <w:emboss w:val="0"/>
+        <w:imprint w:val="0"/>
+        <w:color w:val="3C4043"/>
+        <w:spacing w:val="0"/>
+        <w:w w:val="100"/>
+        <w:kern w:val="0"/>
+        <w:position w:val="0"/>
+        <w:highlight w:val="none"/>
+        <w:vertAlign w:val="baseline"/>
+      </w:rPr>
+    </w:lvl>
+    <w:lvl w:ilvl="4" w:tplc="FFFFFFFF">
+      <w:start w:val="1"/>
+      <w:numFmt w:val="decimal"/>
+      <w:lvlText w:val="%5."/>
+      <w:lvlJc w:val="left"/>
+      <w:pPr>
+        <w:ind w:left="1309" w:hanging="429"/>
+      </w:pPr>
+      <w:rPr>
+        <w:rFonts w:ascii="Helvetica" w:eastAsia="Helvetica" w:hAnsi="Helvetica" w:cs="Helvetica"/>
+        <w:b w:val="0"/>
+        <w:bCs w:val="0"/>
+        <w:i w:val="0"/>
+        <w:iCs w:val="0"/>
+        <w:caps w:val="0"/>
+        <w:smallCaps w:val="0"/>
+        <w:strike w:val="0"/>
+        <w:dstrike w:val="0"/>
+        <w:outline w:val="0"/>
+        <w:emboss w:val="0"/>
+        <w:imprint w:val="0"/>
+        <w:color w:val="3C4043"/>
+        <w:spacing w:val="0"/>
+        <w:w w:val="100"/>
+        <w:kern w:val="0"/>
+        <w:position w:val="0"/>
+        <w:highlight w:val="none"/>
+        <w:vertAlign w:val="baseline"/>
+      </w:rPr>
+    </w:lvl>
+    <w:lvl w:ilvl="5" w:tplc="FFFFFFFF">
+      <w:start w:val="1"/>
+      <w:numFmt w:val="decimal"/>
+      <w:lvlText w:val="%6."/>
+      <w:lvlJc w:val="left"/>
+      <w:pPr>
+        <w:ind w:left="1529" w:hanging="429"/>
+      </w:pPr>
+      <w:rPr>
+        <w:rFonts w:ascii="Helvetica" w:eastAsia="Helvetica" w:hAnsi="Helvetica" w:cs="Helvetica"/>
+        <w:b w:val="0"/>
+        <w:bCs w:val="0"/>
+        <w:i w:val="0"/>
+        <w:iCs w:val="0"/>
+        <w:caps w:val="0"/>
+        <w:smallCaps w:val="0"/>
+        <w:strike w:val="0"/>
+        <w:dstrike w:val="0"/>
+        <w:outline w:val="0"/>
+        <w:emboss w:val="0"/>
+        <w:imprint w:val="0"/>
+        <w:color w:val="3C4043"/>
+        <w:spacing w:val="0"/>
+        <w:w w:val="100"/>
+        <w:kern w:val="0"/>
+        <w:position w:val="0"/>
+        <w:highlight w:val="none"/>
+        <w:vertAlign w:val="baseline"/>
+      </w:rPr>
+    </w:lvl>
+    <w:lvl w:ilvl="6" w:tplc="FFFFFFFF">
+      <w:start w:val="1"/>
+      <w:numFmt w:val="decimal"/>
+      <w:lvlText w:val="%7."/>
+      <w:lvlJc w:val="left"/>
+      <w:pPr>
+        <w:ind w:left="1749" w:hanging="429"/>
+      </w:pPr>
+      <w:rPr>
+        <w:rFonts w:ascii="Helvetica" w:eastAsia="Helvetica" w:hAnsi="Helvetica" w:cs="Helvetica"/>
+        <w:b w:val="0"/>
+        <w:bCs w:val="0"/>
+        <w:i w:val="0"/>
+        <w:iCs w:val="0"/>
+        <w:caps w:val="0"/>
+        <w:smallCaps w:val="0"/>
+        <w:strike w:val="0"/>
+        <w:dstrike w:val="0"/>
+        <w:outline w:val="0"/>
+        <w:emboss w:val="0"/>
+        <w:imprint w:val="0"/>
+        <w:color w:val="3C4043"/>
+        <w:spacing w:val="0"/>
+        <w:w w:val="100"/>
+        <w:kern w:val="0"/>
+        <w:position w:val="0"/>
+        <w:highlight w:val="none"/>
+        <w:vertAlign w:val="baseline"/>
+      </w:rPr>
+    </w:lvl>
+    <w:lvl w:ilvl="7" w:tplc="FFFFFFFF">
+      <w:start w:val="1"/>
+      <w:numFmt w:val="decimal"/>
+      <w:lvlText w:val="%8."/>
+      <w:lvlJc w:val="left"/>
+      <w:pPr>
+        <w:ind w:left="1969" w:hanging="429"/>
+      </w:pPr>
+      <w:rPr>
+        <w:rFonts w:ascii="Helvetica" w:eastAsia="Helvetica" w:hAnsi="Helvetica" w:cs="Helvetica"/>
+        <w:b w:val="0"/>
+        <w:bCs w:val="0"/>
+        <w:i w:val="0"/>
+        <w:iCs w:val="0"/>
+        <w:caps w:val="0"/>
+        <w:smallCaps w:val="0"/>
+        <w:strike w:val="0"/>
+        <w:dstrike w:val="0"/>
+        <w:outline w:val="0"/>
+        <w:emboss w:val="0"/>
+        <w:imprint w:val="0"/>
+        <w:color w:val="3C4043"/>
+        <w:spacing w:val="0"/>
+        <w:w w:val="100"/>
+        <w:kern w:val="0"/>
+        <w:position w:val="0"/>
+        <w:highlight w:val="none"/>
+        <w:vertAlign w:val="baseline"/>
+      </w:rPr>
+    </w:lvl>
+    <w:lvl w:ilvl="8" w:tplc="FFFFFFFF">
+      <w:start w:val="1"/>
+      <w:numFmt w:val="decimal"/>
+      <w:lvlText w:val="%9."/>
+      <w:lvlJc w:val="left"/>
+      <w:pPr>
+        <w:ind w:left="2189" w:hanging="429"/>
+      </w:pPr>
+      <w:rPr>
+        <w:rFonts w:ascii="Helvetica" w:eastAsia="Helvetica" w:hAnsi="Helvetica" w:cs="Helvetica"/>
+        <w:b w:val="0"/>
+        <w:bCs w:val="0"/>
+        <w:i w:val="0"/>
+        <w:iCs w:val="0"/>
+        <w:caps w:val="0"/>
+        <w:smallCaps w:val="0"/>
+        <w:strike w:val="0"/>
+        <w:dstrike w:val="0"/>
+        <w:outline w:val="0"/>
+        <w:emboss w:val="0"/>
+        <w:imprint w:val="0"/>
+        <w:color w:val="3C4043"/>
+        <w:spacing w:val="0"/>
+        <w:w w:val="100"/>
+        <w:kern w:val="0"/>
+        <w:position w:val="0"/>
+        <w:highlight w:val="none"/>
+        <w:vertAlign w:val="baseline"/>
+      </w:rPr>
+    </w:lvl>
+  </w:abstractNum>
+  <w:abstractNum w:abstractNumId="7" w15:restartNumberingAfterBreak="0">
     <w:nsid w:val="392035F6"/>
     <w:multiLevelType w:val="hybridMultilevel"/>
     <w:tmpl w:val="DBA25B30"/>
@@ -6996,7 +8263,7 @@
       </w:rPr>
     </w:lvl>
   </w:abstractNum>
-  <w:abstractNum w:abstractNumId="7" w15:restartNumberingAfterBreak="0">
+  <w:abstractNum w:abstractNumId="8" w15:restartNumberingAfterBreak="0">
     <w:nsid w:val="5A5E081D"/>
     <w:multiLevelType w:val="hybridMultilevel"/>
     <w:tmpl w:val="CE24F2DA"/>
@@ -7272,7 +8539,7 @@
       </w:rPr>
     </w:lvl>
   </w:abstractNum>
-  <w:abstractNum w:abstractNumId="8" w15:restartNumberingAfterBreak="0">
+  <w:abstractNum w:abstractNumId="9" w15:restartNumberingAfterBreak="0">
     <w:nsid w:val="5D177D6A"/>
     <w:multiLevelType w:val="hybridMultilevel"/>
     <w:tmpl w:val="541295E4"/>
@@ -7359,7 +8626,7 @@
     </w:lvl>
   </w:abstractNum>
   <w:num w:numId="1" w16cid:durableId="2020546718">
-    <w:abstractNumId w:val="7"/>
+    <w:abstractNumId w:val="8"/>
   </w:num>
   <w:num w:numId="2" w16cid:durableId="180511408">
     <w:abstractNumId w:val="2"/>
@@ -7368,7 +8635,7 @@
     <w:abstractNumId w:val="1"/>
   </w:num>
   <w:num w:numId="4" w16cid:durableId="1714378628">
-    <w:abstractNumId w:val="6"/>
+    <w:abstractNumId w:val="7"/>
   </w:num>
   <w:num w:numId="5" w16cid:durableId="1908954384">
     <w:abstractNumId w:val="0"/>
@@ -7377,13 +8644,16 @@
     <w:abstractNumId w:val="3"/>
   </w:num>
   <w:num w:numId="7" w16cid:durableId="1659571035">
-    <w:abstractNumId w:val="8"/>
+    <w:abstractNumId w:val="9"/>
   </w:num>
   <w:num w:numId="8" w16cid:durableId="1809517198">
     <w:abstractNumId w:val="4"/>
   </w:num>
   <w:num w:numId="9" w16cid:durableId="447165836">
     <w:abstractNumId w:val="5"/>
+  </w:num>
+  <w:num w:numId="10" w16cid:durableId="1319729025">
+    <w:abstractNumId w:val="6"/>
   </w:num>
 </w:numbering>
 </file>
@@ -7801,7 +9071,6 @@
   <w:style w:type="character" w:default="1" w:styleId="DefaultParagraphFont">
     <w:name w:val="Default Paragraph Font"/>
     <w:uiPriority w:val="1"/>
-    <w:semiHidden/>
     <w:unhideWhenUsed/>
   </w:style>
   <w:style w:type="table" w:default="1" w:styleId="TableNormal">
@@ -8161,6 +9430,177 @@
         <w:insideV w:val="single" w:sz="4" w:space="0" w:color="auto"/>
       </w:tblBorders>
     </w:tblPr>
+  </w:style>
+  <w:style w:type="table" w:styleId="GridTable1Light">
+    <w:name w:val="Grid Table 1 Light"/>
+    <w:basedOn w:val="TableNormal"/>
+    <w:uiPriority w:val="46"/>
+    <w:rsid w:val="002C1654"/>
+    <w:tblPr>
+      <w:tblStyleRowBandSize w:val="1"/>
+      <w:tblStyleColBandSize w:val="1"/>
+      <w:tblBorders>
+        <w:top w:val="single" w:sz="4" w:space="0" w:color="999999" w:themeColor="text1" w:themeTint="66"/>
+        <w:left w:val="single" w:sz="4" w:space="0" w:color="999999" w:themeColor="text1" w:themeTint="66"/>
+        <w:bottom w:val="single" w:sz="4" w:space="0" w:color="999999" w:themeColor="text1" w:themeTint="66"/>
+        <w:right w:val="single" w:sz="4" w:space="0" w:color="999999" w:themeColor="text1" w:themeTint="66"/>
+        <w:insideH w:val="single" w:sz="4" w:space="0" w:color="999999" w:themeColor="text1" w:themeTint="66"/>
+        <w:insideV w:val="single" w:sz="4" w:space="0" w:color="999999" w:themeColor="text1" w:themeTint="66"/>
+      </w:tblBorders>
+    </w:tblPr>
+    <w:tblStylePr w:type="firstRow">
+      <w:rPr>
+        <w:b/>
+        <w:bCs/>
+      </w:rPr>
+      <w:tblPr/>
+      <w:tcPr>
+        <w:tcBorders>
+          <w:bottom w:val="single" w:sz="12" w:space="0" w:color="666666" w:themeColor="text1" w:themeTint="99"/>
+        </w:tcBorders>
+      </w:tcPr>
+    </w:tblStylePr>
+    <w:tblStylePr w:type="lastRow">
+      <w:rPr>
+        <w:b/>
+        <w:bCs/>
+      </w:rPr>
+      <w:tblPr/>
+      <w:tcPr>
+        <w:tcBorders>
+          <w:top w:val="double" w:sz="2" w:space="0" w:color="666666" w:themeColor="text1" w:themeTint="99"/>
+        </w:tcBorders>
+      </w:tcPr>
+    </w:tblStylePr>
+    <w:tblStylePr w:type="firstCol">
+      <w:rPr>
+        <w:b/>
+        <w:bCs/>
+      </w:rPr>
+    </w:tblStylePr>
+    <w:tblStylePr w:type="lastCol">
+      <w:rPr>
+        <w:b/>
+        <w:bCs/>
+      </w:rPr>
+    </w:tblStylePr>
+  </w:style>
+  <w:style w:type="table" w:styleId="PlainTable5">
+    <w:name w:val="Plain Table 5"/>
+    <w:basedOn w:val="TableNormal"/>
+    <w:uiPriority w:val="45"/>
+    <w:rsid w:val="002C1654"/>
+    <w:tblPr>
+      <w:tblStyleRowBandSize w:val="1"/>
+      <w:tblStyleColBandSize w:val="1"/>
+    </w:tblPr>
+    <w:tblStylePr w:type="firstRow">
+      <w:rPr>
+        <w:rFonts w:asciiTheme="majorHAnsi" w:eastAsiaTheme="majorEastAsia" w:hAnsiTheme="majorHAnsi" w:cstheme="majorBidi"/>
+        <w:i/>
+        <w:iCs/>
+        <w:sz w:val="26"/>
+      </w:rPr>
+      <w:tblPr/>
+      <w:tcPr>
+        <w:tcBorders>
+          <w:bottom w:val="single" w:sz="4" w:space="0" w:color="7F7F7F" w:themeColor="text1" w:themeTint="80"/>
+        </w:tcBorders>
+        <w:shd w:val="clear" w:color="auto" w:fill="FFFFFF" w:themeFill="background1"/>
+      </w:tcPr>
+    </w:tblStylePr>
+    <w:tblStylePr w:type="lastRow">
+      <w:rPr>
+        <w:rFonts w:asciiTheme="majorHAnsi" w:eastAsiaTheme="majorEastAsia" w:hAnsiTheme="majorHAnsi" w:cstheme="majorBidi"/>
+        <w:i/>
+        <w:iCs/>
+        <w:sz w:val="26"/>
+      </w:rPr>
+      <w:tblPr/>
+      <w:tcPr>
+        <w:tcBorders>
+          <w:top w:val="single" w:sz="4" w:space="0" w:color="7F7F7F" w:themeColor="text1" w:themeTint="80"/>
+        </w:tcBorders>
+        <w:shd w:val="clear" w:color="auto" w:fill="FFFFFF" w:themeFill="background1"/>
+      </w:tcPr>
+    </w:tblStylePr>
+    <w:tblStylePr w:type="firstCol">
+      <w:pPr>
+        <w:jc w:val="right"/>
+      </w:pPr>
+      <w:rPr>
+        <w:rFonts w:asciiTheme="majorHAnsi" w:eastAsiaTheme="majorEastAsia" w:hAnsiTheme="majorHAnsi" w:cstheme="majorBidi"/>
+        <w:i/>
+        <w:iCs/>
+        <w:sz w:val="26"/>
+      </w:rPr>
+      <w:tblPr/>
+      <w:tcPr>
+        <w:tcBorders>
+          <w:right w:val="single" w:sz="4" w:space="0" w:color="7F7F7F" w:themeColor="text1" w:themeTint="80"/>
+        </w:tcBorders>
+        <w:shd w:val="clear" w:color="auto" w:fill="FFFFFF" w:themeFill="background1"/>
+      </w:tcPr>
+    </w:tblStylePr>
+    <w:tblStylePr w:type="lastCol">
+      <w:rPr>
+        <w:rFonts w:asciiTheme="majorHAnsi" w:eastAsiaTheme="majorEastAsia" w:hAnsiTheme="majorHAnsi" w:cstheme="majorBidi"/>
+        <w:i/>
+        <w:iCs/>
+        <w:sz w:val="26"/>
+      </w:rPr>
+      <w:tblPr/>
+      <w:tcPr>
+        <w:tcBorders>
+          <w:left w:val="single" w:sz="4" w:space="0" w:color="7F7F7F" w:themeColor="text1" w:themeTint="80"/>
+        </w:tcBorders>
+        <w:shd w:val="clear" w:color="auto" w:fill="FFFFFF" w:themeFill="background1"/>
+      </w:tcPr>
+    </w:tblStylePr>
+    <w:tblStylePr w:type="band1Vert">
+      <w:tblPr/>
+      <w:tcPr>
+        <w:shd w:val="clear" w:color="auto" w:fill="F2F2F2" w:themeFill="background1" w:themeFillShade="F2"/>
+      </w:tcPr>
+    </w:tblStylePr>
+    <w:tblStylePr w:type="band1Horz">
+      <w:tblPr/>
+      <w:tcPr>
+        <w:shd w:val="clear" w:color="auto" w:fill="F2F2F2" w:themeFill="background1" w:themeFillShade="F2"/>
+      </w:tcPr>
+    </w:tblStylePr>
+    <w:tblStylePr w:type="neCell">
+      <w:tblPr/>
+      <w:tcPr>
+        <w:tcBorders>
+          <w:left w:val="nil"/>
+        </w:tcBorders>
+      </w:tcPr>
+    </w:tblStylePr>
+    <w:tblStylePr w:type="nwCell">
+      <w:tblPr/>
+      <w:tcPr>
+        <w:tcBorders>
+          <w:right w:val="nil"/>
+        </w:tcBorders>
+      </w:tcPr>
+    </w:tblStylePr>
+    <w:tblStylePr w:type="seCell">
+      <w:tblPr/>
+      <w:tcPr>
+        <w:tcBorders>
+          <w:left w:val="nil"/>
+        </w:tcBorders>
+      </w:tcPr>
+    </w:tblStylePr>
+    <w:tblStylePr w:type="swCell">
+      <w:tblPr/>
+      <w:tcPr>
+        <w:tcBorders>
+          <w:right w:val="nil"/>
+        </w:tcBorders>
+      </w:tcPr>
+    </w:tblStylePr>
   </w:style>
 </w:styles>
 </file>

</xml_diff>